<commit_message>
made changes to final project
</commit_message>
<xml_diff>
--- a/NNC_Final_Project.docx
+++ b/NNC_Final_Project.docx
@@ -99,13 +99,13 @@
         <w:rPr>
           <w:rFonts w:ascii="Adobe Pi Std" w:hAnsi="Adobe Pi Std"/>
         </w:rPr>
-        <w:t xml:space="preserve"> </w:t>
-      </w:r>
-      <w:r>
-        <w:rPr>
-          <w:rFonts w:ascii="Adobe Pi Std" w:hAnsi="Adobe Pi Std"/>
-        </w:rPr>
-        <w:t xml:space="preserve"> |</w:t>
+        <w:t xml:space="preserve">  </w:t>
+      </w:r>
+      <w:r>
+        <w:rPr>
+          <w:rFonts w:ascii="Adobe Pi Std" w:hAnsi="Adobe Pi Std"/>
+        </w:rPr>
+        <w:t>|</w:t>
       </w:r>
       <w:proofErr w:type="gramEnd"/>
       <w:r>
@@ -114,11 +114,19 @@
         </w:rPr>
         <w:t xml:space="preserve">  </w:t>
       </w:r>
-      <w:r>
-        <w:rPr>
-          <w:rFonts w:ascii="Adobe Pi Std" w:hAnsi="Adobe Pi Std"/>
-        </w:rPr>
-        <w:t>Lihui Qin</w:t>
+      <w:proofErr w:type="spellStart"/>
+      <w:r>
+        <w:rPr>
+          <w:rFonts w:ascii="Adobe Pi Std" w:hAnsi="Adobe Pi Std"/>
+        </w:rPr>
+        <w:t>Lihui</w:t>
+      </w:r>
+      <w:proofErr w:type="spellEnd"/>
+      <w:r>
+        <w:rPr>
+          <w:rFonts w:ascii="Adobe Pi Std" w:hAnsi="Adobe Pi Std"/>
+        </w:rPr>
+        <w:t xml:space="preserve"> Qin</w:t>
       </w:r>
       <w:r>
         <w:rPr>
@@ -204,6 +212,33 @@
           <w:rFonts w:ascii="Adobe Pi Std" w:hAnsi="Adobe Pi Std"/>
         </w:rPr>
       </w:pPr>
+      <w:bookmarkStart w:id="0" w:name="_GoBack"/>
+      <w:bookmarkEnd w:id="0"/>
+    </w:p>
+    <w:p>
+      <w:pPr>
+        <w:rPr>
+          <w:rFonts w:ascii="Adobe Pi Std" w:hAnsi="Adobe Pi Std"/>
+        </w:rPr>
+      </w:pPr>
+      <w:r>
+        <w:rPr>
+          <w:rFonts w:ascii="Adobe Pi Std" w:hAnsi="Adobe Pi Std"/>
+        </w:rPr>
+        <w:t>The goal of this project was to create a universal computing machine, using a three-layer feed-forward neural network</w:t>
+      </w:r>
+      <w:r>
+        <w:rPr>
+          <w:rFonts w:ascii="Adobe Pi Std" w:hAnsi="Adobe Pi Std"/>
+        </w:rPr>
+        <w:t xml:space="preserve"> </w:t>
+      </w:r>
+      <w:r>
+        <w:rPr>
+          <w:rFonts w:ascii="Adobe Pi Std" w:hAnsi="Adobe Pi Std"/>
+        </w:rPr>
+        <w:t xml:space="preserve">to approximate the output for any given function f(x), within a desired accuracy (greater than 0). </w:t>
+      </w:r>
     </w:p>
     <w:p>
       <w:pPr>
@@ -215,28 +250,38 @@
     <w:p>
       <w:pPr>
         <w:rPr>
-          <w:rFonts w:ascii="Cambria" w:hAnsi="Cambria"/>
+          <w:rFonts w:ascii="Adobe Pi Std" w:hAnsi="Adobe Pi Std"/>
         </w:rPr>
       </w:pPr>
       <w:r>
         <w:rPr>
-          <w:rFonts w:ascii="Cambria" w:hAnsi="Cambria"/>
-        </w:rPr>
-        <w:t xml:space="preserve">The goal of this project was to create a universal computing machine, using a </w:t>
-      </w:r>
-      <w:bookmarkStart w:id="0" w:name="_GoBack"/>
-      <w:bookmarkEnd w:id="0"/>
-      <w:r>
-        <w:rPr>
-          <w:rFonts w:ascii="Cambria" w:hAnsi="Cambria"/>
-        </w:rPr>
-        <w:t xml:space="preserve">three-layer feed-forward neural network to approximate the output for any given function f(x), withing a desired accuracy (greater than 0). </w:t>
+          <w:rFonts w:ascii="Adobe Pi Std" w:hAnsi="Adobe Pi Std"/>
+        </w:rPr>
+        <w:t>Our approach towards formulating this universal computing machine</w:t>
+      </w:r>
+      <w:r>
+        <w:rPr>
+          <w:rFonts w:ascii="Adobe Pi Std" w:hAnsi="Adobe Pi Std"/>
+        </w:rPr>
+        <w:t xml:space="preserve"> </w:t>
+      </w:r>
+      <w:r>
+        <w:rPr>
+          <w:rFonts w:ascii="Adobe Pi Std" w:hAnsi="Adobe Pi Std"/>
+        </w:rPr>
+        <w:t xml:space="preserve">comprised </w:t>
+      </w:r>
+      <w:r>
+        <w:rPr>
+          <w:rFonts w:ascii="Adobe Pi Std" w:hAnsi="Adobe Pi Std"/>
+        </w:rPr>
+        <w:t xml:space="preserve">of 3 main parts. </w:t>
       </w:r>
     </w:p>
     <w:p>
       <w:pPr>
         <w:rPr>
-          <w:rFonts w:ascii="Cambria" w:hAnsi="Cambria"/>
+          <w:rFonts w:ascii="Adobe Pi Std" w:hAnsi="Adobe Pi Std"/>
         </w:rPr>
       </w:pPr>
     </w:p>
@@ -248,15 +293,21 @@
       </w:pPr>
       <w:r>
         <w:rPr>
-          <w:rFonts w:ascii="Cambria" w:hAnsi="Cambria"/>
-        </w:rPr>
-        <w:t xml:space="preserve">Our approach towards formulating this universal computing machine, comprised </w:t>
-      </w:r>
-      <w:r>
-        <w:rPr>
-          <w:rFonts w:ascii="Adobe Pi Std" w:hAnsi="Adobe Pi Std"/>
-        </w:rPr>
-        <w:t xml:space="preserve">of 3 main parts. </w:t>
+          <w:rFonts w:ascii="Adobe Pi Std" w:hAnsi="Adobe Pi Std"/>
+        </w:rPr>
+        <w:t>In Part 1, the weights and biases after 1 epoch were validated given initial weights and biases</w:t>
+      </w:r>
+      <w:r>
+        <w:rPr>
+          <w:rFonts w:ascii="Adobe Pi Std" w:hAnsi="Adobe Pi Std"/>
+        </w:rPr>
+        <w:t xml:space="preserve"> </w:t>
+      </w:r>
+      <w:r>
+        <w:rPr>
+          <w:rFonts w:ascii="Adobe Pi Std" w:hAnsi="Adobe Pi Std"/>
+        </w:rPr>
+        <w:t xml:space="preserve">for computing a specific function – XOR. </w:t>
       </w:r>
     </w:p>
     <w:p>
@@ -269,14 +320,20 @@
     <w:p>
       <w:pPr>
         <w:rPr>
-          <w:rFonts w:ascii="Cambria" w:hAnsi="Cambria"/>
+          <w:rFonts w:ascii="Adobe Pi Std" w:hAnsi="Adobe Pi Std"/>
         </w:rPr>
       </w:pPr>
       <w:r>
         <w:rPr>
           <w:rFonts w:ascii="Adobe Pi Std" w:hAnsi="Adobe Pi Std"/>
         </w:rPr>
-        <w:t>In Part 1, the weights and biases after 1 epoch were validated given initial weights and biases</w:t>
+        <w:t xml:space="preserve">In Part 2, </w:t>
+      </w:r>
+      <w:r>
+        <w:rPr>
+          <w:rFonts w:ascii="Adobe Pi Std" w:hAnsi="Adobe Pi Std"/>
+        </w:rPr>
+        <w:t>the hyperparameters</w:t>
       </w:r>
       <w:r>
         <w:rPr>
@@ -286,51 +343,13 @@
       </w:r>
       <w:r>
         <w:rPr>
-          <w:rFonts w:ascii="Cambria" w:hAnsi="Cambria"/>
-        </w:rPr>
-        <w:t xml:space="preserve">for computing a specific function – XOR. </w:t>
-      </w:r>
-    </w:p>
-    <w:p>
-      <w:pPr>
-        <w:rPr>
-          <w:rFonts w:ascii="Adobe Pi Std" w:hAnsi="Adobe Pi Std"/>
-        </w:rPr>
-      </w:pPr>
-    </w:p>
-    <w:p>
-      <w:pPr>
-        <w:rPr>
-          <w:rFonts w:ascii="Adobe Pi Std" w:hAnsi="Adobe Pi Std"/>
-        </w:rPr>
-      </w:pPr>
-      <w:r>
-        <w:rPr>
-          <w:rFonts w:ascii="Adobe Pi Std" w:hAnsi="Adobe Pi Std"/>
-        </w:rPr>
-        <w:t xml:space="preserve">In Part 2, </w:t>
-      </w:r>
-      <w:r>
-        <w:rPr>
-          <w:rFonts w:ascii="Adobe Pi Std" w:hAnsi="Adobe Pi Std"/>
-        </w:rPr>
-        <w:t>the hyperparameters</w:t>
-      </w:r>
-      <w:r>
-        <w:rPr>
-          <w:rFonts w:ascii="Adobe Pi Std" w:hAnsi="Adobe Pi Std"/>
-        </w:rPr>
-        <w:t xml:space="preserve"> </w:t>
-      </w:r>
-      <w:r>
-        <w:rPr>
-          <w:rFonts w:ascii="Cambria" w:hAnsi="Cambria"/>
+          <w:rFonts w:ascii="Adobe Pi Std" w:hAnsi="Adobe Pi Std"/>
         </w:rPr>
         <w:t>– n</w:t>
       </w:r>
       <w:r>
         <w:rPr>
-          <w:rFonts w:ascii="Cambria" w:hAnsi="Cambria"/>
+          <w:rFonts w:ascii="Adobe Pi Std" w:hAnsi="Adobe Pi Std"/>
         </w:rPr>
         <w:t xml:space="preserve">umber of neurons of the hidden layer </w:t>
       </w:r>
@@ -340,9 +359,6 @@
             <m:ctrlPr>
               <w:rPr>
                 <w:rFonts w:ascii="Cambria Math" w:hAnsi="Cambria Math"/>
-                <w:b/>
-                <w:bCs/>
-                <w:i/>
               </w:rPr>
             </m:ctrlPr>
           </m:dPr>
@@ -358,25 +374,273 @@
             </m:r>
             <m:r>
               <m:rPr>
-                <m:sty m:val="bi"/>
+                <m:sty m:val="b"/>
               </m:rPr>
               <w:rPr>
                 <w:rFonts w:ascii="Cambria Math" w:hAnsi="Cambria Math"/>
               </w:rPr>
               <m:t>1</m:t>
             </m:r>
-            <m:ctrlPr>
-              <w:rPr>
-                <w:rFonts w:ascii="Cambria Math" w:hAnsi="Cambria Math"/>
-                <w:b/>
-                <w:i/>
-              </w:rPr>
-            </m:ctrlPr>
           </m:e>
         </m:d>
         <m:r>
           <m:rPr>
+            <m:sty m:val="p"/>
+          </m:rPr>
+          <w:rPr>
+            <w:rFonts w:ascii="Cambria Math" w:hAnsi="Cambria Math"/>
+          </w:rPr>
+          <m:t xml:space="preserve">,  </m:t>
+        </m:r>
+        <m:r>
+          <m:rPr>
+            <m:sty m:val="p"/>
+          </m:rPr>
+          <w:rPr>
+            <w:rFonts w:ascii="Cambria Math" w:hAnsi="Cambria Math"/>
+          </w:rPr>
+          <m:t>the learning rate</m:t>
+        </m:r>
+        <m:r>
+          <m:rPr>
+            <m:sty m:val="p"/>
+          </m:rPr>
+          <w:rPr>
+            <w:rFonts w:ascii="Cambria Math" w:hAnsi="Cambria Math"/>
+          </w:rPr>
+          <m:t xml:space="preserve"> </m:t>
+        </m:r>
+        <m:d>
+          <m:dPr>
+            <m:ctrlPr>
+              <w:rPr>
+                <w:rFonts w:ascii="Cambria Math" w:hAnsi="Cambria Math"/>
+              </w:rPr>
+            </m:ctrlPr>
+          </m:dPr>
+          <m:e>
+            <m:r>
+              <m:rPr>
+                <m:sty m:val="bi"/>
+              </m:rPr>
+              <w:rPr>
+                <w:rFonts w:ascii="Cambria Math" w:hAnsi="Cambria Math"/>
+              </w:rPr>
+              <m:t>α</m:t>
+            </m:r>
+          </m:e>
+        </m:d>
+        <m:r>
+          <m:rPr>
+            <m:sty m:val="p"/>
+          </m:rPr>
+          <w:rPr>
+            <w:rFonts w:ascii="Cambria Math" w:hAnsi="Cambria Math"/>
+          </w:rPr>
+          <m:t xml:space="preserve">,  </m:t>
+        </m:r>
+        <m:r>
+          <m:rPr>
+            <m:sty m:val="p"/>
+          </m:rPr>
+          <w:rPr>
+            <w:rFonts w:ascii="Cambria Math" w:hAnsi="Cambria Math"/>
+          </w:rPr>
+          <m:t>width for random initialization of weights and biases</m:t>
+        </m:r>
+        <m:r>
+          <m:rPr>
+            <m:sty m:val="p"/>
+          </m:rPr>
+          <w:rPr>
+            <w:rFonts w:ascii="Cambria Math" w:hAnsi="Cambria Math"/>
+          </w:rPr>
+          <m:t xml:space="preserve"> </m:t>
+        </m:r>
+        <m:d>
+          <m:dPr>
+            <m:ctrlPr>
+              <w:rPr>
+                <w:rFonts w:ascii="Cambria Math" w:hAnsi="Cambria Math"/>
+              </w:rPr>
+            </m:ctrlPr>
+          </m:dPr>
+          <m:e>
+            <m:r>
+              <m:rPr>
+                <m:sty m:val="bi"/>
+              </m:rPr>
+              <w:rPr>
+                <w:rFonts w:ascii="Cambria Math" w:hAnsi="Cambria Math"/>
+              </w:rPr>
+              <m:t>ζ</m:t>
+            </m:r>
+          </m:e>
+        </m:d>
+        <m:r>
+          <m:rPr>
+            <m:sty m:val="p"/>
+          </m:rPr>
+          <w:rPr>
+            <w:rFonts w:ascii="Cambria Math" w:hAnsi="Cambria Math"/>
+          </w:rPr>
+          <m:t xml:space="preserve">,  </m:t>
+        </m:r>
+        <m:r>
+          <m:rPr>
+            <m:sty m:val="p"/>
+          </m:rPr>
+          <w:rPr>
+            <w:rFonts w:ascii="Cambria Math" w:hAnsi="Cambria Math"/>
+          </w:rPr>
+          <m:t>and the scalar argument for the transfer function</m:t>
+        </m:r>
+        <m:r>
+          <m:rPr>
+            <m:sty m:val="p"/>
+          </m:rPr>
+          <w:rPr>
+            <w:rFonts w:ascii="Cambria Math" w:hAnsi="Cambria Math"/>
+          </w:rPr>
+          <m:t xml:space="preserve"> (</m:t>
+        </m:r>
+        <m:sSub>
+          <m:sSubPr>
+            <m:ctrlPr>
+              <w:rPr>
+                <w:rFonts w:ascii="Cambria Math" w:hAnsi="Cambria Math"/>
+              </w:rPr>
+            </m:ctrlPr>
+          </m:sSubPr>
+          <m:e>
+            <m:r>
+              <m:rPr>
+                <m:sty m:val="bi"/>
+              </m:rPr>
+              <w:rPr>
+                <w:rFonts w:ascii="Cambria Math" w:hAnsi="Cambria Math"/>
+              </w:rPr>
+              <m:t>x</m:t>
+            </m:r>
+          </m:e>
+          <m:sub>
+            <m:r>
+              <m:rPr>
+                <m:sty m:val="b"/>
+              </m:rPr>
+              <w:rPr>
+                <w:rFonts w:ascii="Cambria Math" w:hAnsi="Cambria Math"/>
+              </w:rPr>
+              <m:t>0</m:t>
+            </m:r>
+          </m:sub>
+        </m:sSub>
+        <m:r>
+          <m:rPr>
+            <m:sty m:val="p"/>
+          </m:rPr>
+          <w:rPr>
+            <w:rFonts w:ascii="Cambria Math" w:hAnsi="Cambria Math"/>
+          </w:rPr>
+          <m:t xml:space="preserve">) </m:t>
+        </m:r>
+      </m:oMath>
+      <w:r>
+        <w:rPr>
+          <w:rFonts w:ascii="Adobe Pi Std" w:hAnsi="Adobe Pi Std"/>
+        </w:rPr>
+        <w:t>were varied while using the quadratic cost function</w:t>
+      </w:r>
+      <w:r>
+        <w:rPr>
+          <w:rFonts w:ascii="Adobe Pi Std" w:hAnsi="Adobe Pi Std"/>
+        </w:rPr>
+        <w:t xml:space="preserve">. </w:t>
+      </w:r>
+      <w:r>
+        <w:rPr>
+          <w:rFonts w:ascii="Adobe Pi Std" w:hAnsi="Adobe Pi Std"/>
+        </w:rPr>
+        <w:t xml:space="preserve"> </w:t>
+      </w:r>
+    </w:p>
+    <w:p>
+      <w:pPr>
+        <w:rPr>
+          <w:rFonts w:ascii="Adobe Pi Std" w:hAnsi="Adobe Pi Std"/>
+        </w:rPr>
+      </w:pPr>
+    </w:p>
+    <w:p>
+      <w:pPr>
+        <w:rPr>
+          <w:rFonts w:ascii="Adobe Pi Std" w:hAnsi="Adobe Pi Std"/>
+        </w:rPr>
+      </w:pPr>
+      <w:r>
+        <w:rPr>
+          <w:rFonts w:ascii="Adobe Pi Std" w:hAnsi="Adobe Pi Std"/>
+        </w:rPr>
+        <w:t>W</w:t>
+      </w:r>
+      <w:r>
+        <w:rPr>
+          <w:rFonts w:ascii="Adobe Pi Std" w:hAnsi="Adobe Pi Std"/>
+        </w:rPr>
+        <w:t xml:space="preserve">hereas in </w:t>
+      </w:r>
+      <w:r>
+        <w:rPr>
+          <w:rFonts w:ascii="Adobe Pi Std" w:hAnsi="Adobe Pi Std"/>
+        </w:rPr>
+        <w:t>P</w:t>
+      </w:r>
+      <w:r>
+        <w:rPr>
+          <w:rFonts w:ascii="Adobe Pi Std" w:hAnsi="Adobe Pi Std"/>
+        </w:rPr>
+        <w:t>art 3, the</w:t>
+      </w:r>
+      <w:r>
+        <w:rPr>
+          <w:rFonts w:ascii="Adobe Pi Std" w:hAnsi="Adobe Pi Std"/>
+        </w:rPr>
+        <w:t xml:space="preserve"> same</w:t>
+      </w:r>
+      <w:r>
+        <w:rPr>
+          <w:rFonts w:ascii="Adobe Pi Std" w:hAnsi="Adobe Pi Std"/>
+        </w:rPr>
+        <w:t xml:space="preserve"> hyperparameters </w:t>
+      </w:r>
+      <w:r>
+        <w:rPr>
+          <w:rFonts w:ascii="Adobe Pi Std" w:hAnsi="Adobe Pi Std"/>
+        </w:rPr>
+        <w:t xml:space="preserve">– </w:t>
+      </w:r>
+      <m:oMath>
+        <m:r>
+          <m:rPr>
             <m:sty m:val="bi"/>
+          </m:rPr>
+          <w:rPr>
+            <w:rFonts w:ascii="Cambria Math" w:hAnsi="Cambria Math"/>
+          </w:rPr>
+          <m:t>N</m:t>
+        </m:r>
+        <m:r>
+          <m:rPr>
+            <m:sty m:val="b"/>
+          </m:rPr>
+          <w:rPr>
+            <w:rFonts w:ascii="Cambria Math" w:hAnsi="Cambria Math"/>
+          </w:rPr>
+          <m:t>1</m:t>
+        </m:r>
+        <m:r>
+          <m:rPr>
+            <m:sty m:val="p"/>
           </m:rPr>
           <w:rPr>
             <w:rFonts w:ascii="Cambria Math" w:hAnsi="Cambria Math"/>
@@ -390,118 +654,11 @@
           <w:rPr>
             <w:rFonts w:ascii="Cambria Math" w:hAnsi="Cambria Math"/>
           </w:rPr>
-          <m:t xml:space="preserve"> </m:t>
+          <m:t>α</m:t>
         </m:r>
         <m:r>
           <m:rPr>
             <m:sty m:val="p"/>
-          </m:rPr>
-          <w:rPr>
-            <w:rFonts w:ascii="Cambria Math" w:hAnsi="Cambria Math"/>
-          </w:rPr>
-          <m:t>the learning rate</m:t>
-        </m:r>
-        <m:r>
-          <m:rPr>
-            <m:sty m:val="bi"/>
-          </m:rPr>
-          <w:rPr>
-            <w:rFonts w:ascii="Cambria Math" w:hAnsi="Cambria Math"/>
-          </w:rPr>
-          <m:t xml:space="preserve"> </m:t>
-        </m:r>
-        <m:d>
-          <m:dPr>
-            <m:ctrlPr>
-              <w:rPr>
-                <w:rFonts w:ascii="Cambria Math" w:hAnsi="Cambria Math"/>
-                <w:b/>
-                <w:i/>
-              </w:rPr>
-            </m:ctrlPr>
-          </m:dPr>
-          <m:e>
-            <m:r>
-              <m:rPr>
-                <m:sty m:val="bi"/>
-              </m:rPr>
-              <w:rPr>
-                <w:rFonts w:ascii="Cambria Math" w:hAnsi="Cambria Math"/>
-              </w:rPr>
-              <m:t>α</m:t>
-            </m:r>
-          </m:e>
-        </m:d>
-        <m:r>
-          <m:rPr>
-            <m:sty m:val="bi"/>
-          </m:rPr>
-          <w:rPr>
-            <w:rFonts w:ascii="Cambria Math" w:hAnsi="Cambria Math"/>
-          </w:rPr>
-          <m:t>,</m:t>
-        </m:r>
-        <m:r>
-          <m:rPr>
-            <m:sty m:val="bi"/>
-          </m:rPr>
-          <w:rPr>
-            <w:rFonts w:ascii="Cambria Math" w:hAnsi="Cambria Math"/>
-          </w:rPr>
-          <m:t xml:space="preserve">  </m:t>
-        </m:r>
-        <m:r>
-          <m:rPr>
-            <m:sty m:val="p"/>
-          </m:rPr>
-          <w:rPr>
-            <w:rFonts w:ascii="Cambria Math" w:hAnsi="Cambria Math"/>
-          </w:rPr>
-          <m:t>width</m:t>
-        </m:r>
-        <m:r>
-          <m:rPr>
-            <m:sty m:val="p"/>
-          </m:rPr>
-          <w:rPr>
-            <w:rFonts w:ascii="Cambria Math" w:hAnsi="Cambria Math"/>
-          </w:rPr>
-          <m:t xml:space="preserve"> for random initialization of weights and biases</m:t>
-        </m:r>
-        <m:r>
-          <m:rPr>
-            <m:sty m:val="b"/>
-          </m:rPr>
-          <w:rPr>
-            <w:rFonts w:ascii="Cambria Math" w:hAnsi="Cambria Math"/>
-          </w:rPr>
-          <m:t xml:space="preserve"> </m:t>
-        </m:r>
-        <m:d>
-          <m:dPr>
-            <m:ctrlPr>
-              <w:rPr>
-                <w:rFonts w:ascii="Cambria Math" w:hAnsi="Cambria Math"/>
-                <w:b/>
-                <w:i/>
-              </w:rPr>
-            </m:ctrlPr>
-          </m:dPr>
-          <m:e>
-            <m:r>
-              <m:rPr>
-                <m:sty m:val="bi"/>
-              </m:rPr>
-              <w:rPr>
-                <w:rFonts w:ascii="Cambria Math" w:hAnsi="Cambria Math"/>
-              </w:rPr>
-              <m:t>ζ</m:t>
-            </m:r>
-          </m:e>
-        </m:d>
-        <m:r>
-          <m:rPr>
-            <m:sty m:val="bi"/>
           </m:rPr>
           <w:rPr>
             <w:rFonts w:ascii="Cambria Math" w:hAnsi="Cambria Math"/>
@@ -515,11 +672,20 @@
           <w:rPr>
             <w:rFonts w:ascii="Cambria Math" w:hAnsi="Cambria Math"/>
           </w:rPr>
+          <m:t>ζ</m:t>
+        </m:r>
+        <m:r>
+          <m:rPr>
+            <m:sty m:val="p"/>
+          </m:rPr>
+          <w:rPr>
+            <w:rFonts w:ascii="Cambria Math" w:hAnsi="Cambria Math"/>
+          </w:rPr>
           <m:t xml:space="preserve"> </m:t>
         </m:r>
         <m:r>
           <m:rPr>
-            <m:sty m:val="p"/>
+            <m:sty m:val="bi"/>
           </m:rPr>
           <w:rPr>
             <w:rFonts w:ascii="Cambria Math" w:hAnsi="Cambria Math"/>
@@ -533,34 +699,13 @@
           <w:rPr>
             <w:rFonts w:ascii="Cambria Math" w:hAnsi="Cambria Math"/>
           </w:rPr>
-          <m:t xml:space="preserve"> the scalar argument for the transfer function</m:t>
-        </m:r>
-        <m:r>
-          <m:rPr>
-            <m:sty m:val="bi"/>
-          </m:rPr>
-          <w:rPr>
-            <w:rFonts w:ascii="Cambria Math" w:hAnsi="Cambria Math"/>
-          </w:rPr>
           <m:t xml:space="preserve"> </m:t>
-        </m:r>
-        <m:r>
-          <m:rPr>
-            <m:sty m:val="bi"/>
-          </m:rPr>
-          <w:rPr>
-            <w:rFonts w:ascii="Cambria Math" w:hAnsi="Cambria Math"/>
-          </w:rPr>
-          <m:t>(</m:t>
         </m:r>
         <m:sSub>
           <m:sSubPr>
             <m:ctrlPr>
               <w:rPr>
                 <w:rFonts w:ascii="Cambria Math" w:hAnsi="Cambria Math"/>
-                <w:b/>
-                <w:bCs/>
-                <w:i/>
               </w:rPr>
             </m:ctrlPr>
           </m:sSubPr>
@@ -578,7 +723,7 @@
           <m:sub>
             <m:r>
               <m:rPr>
-                <m:sty m:val="bi"/>
+                <m:sty m:val="b"/>
               </m:rPr>
               <w:rPr>
                 <w:rFonts w:ascii="Cambria Math" w:hAnsi="Cambria Math"/>
@@ -589,16 +734,7 @@
         </m:sSub>
         <m:r>
           <m:rPr>
-            <m:sty m:val="bi"/>
-          </m:rPr>
-          <w:rPr>
-            <w:rFonts w:ascii="Cambria Math" w:hAnsi="Cambria Math"/>
-          </w:rPr>
-          <m:t>)</m:t>
-        </m:r>
-        <m:r>
-          <m:rPr>
-            <m:sty m:val="bi"/>
+            <m:sty m:val="p"/>
           </m:rPr>
           <w:rPr>
             <w:rFonts w:ascii="Cambria Math" w:hAnsi="Cambria Math"/>
@@ -610,13 +746,19 @@
         <w:rPr>
           <w:rFonts w:ascii="Adobe Pi Std" w:hAnsi="Adobe Pi Std"/>
         </w:rPr>
-        <w:t>were varied while using the quadratic cost function</w:t>
-      </w:r>
-      <w:r>
-        <w:rPr>
-          <w:rFonts w:ascii="Cambria" w:hAnsi="Cambria"/>
-        </w:rPr>
-        <w:t xml:space="preserve">. </w:t>
+        <w:t xml:space="preserve">were varied while using the </w:t>
+      </w:r>
+      <w:r>
+        <w:rPr>
+          <w:rFonts w:ascii="Adobe Pi Std" w:hAnsi="Adobe Pi Std"/>
+        </w:rPr>
+        <w:t>cross-entropy</w:t>
+      </w:r>
+      <w:r>
+        <w:rPr>
+          <w:rFonts w:ascii="Adobe Pi Std" w:hAnsi="Adobe Pi Std"/>
+        </w:rPr>
+        <w:t xml:space="preserve"> cost function.</w:t>
       </w:r>
       <w:r>
         <w:rPr>
@@ -628,7 +770,7 @@
     <w:p>
       <w:pPr>
         <w:rPr>
-          <w:rFonts w:ascii="Cambria" w:hAnsi="Cambria"/>
+          <w:rFonts w:ascii="Adobe Pi Std" w:hAnsi="Adobe Pi Std"/>
         </w:rPr>
       </w:pPr>
     </w:p>
@@ -640,156 +782,13 @@
       </w:pPr>
       <w:r>
         <w:rPr>
-          <w:rFonts w:ascii="Cambria" w:hAnsi="Cambria"/>
-        </w:rPr>
-        <w:t>W</w:t>
-      </w:r>
-      <w:r>
-        <w:rPr>
-          <w:rFonts w:ascii="Adobe Pi Std" w:hAnsi="Adobe Pi Std"/>
-        </w:rPr>
-        <w:t xml:space="preserve">hereas in </w:t>
-      </w:r>
-      <w:r>
-        <w:rPr>
-          <w:rFonts w:ascii="Cambria" w:hAnsi="Cambria"/>
-        </w:rPr>
-        <w:t>P</w:t>
-      </w:r>
-      <w:r>
-        <w:rPr>
-          <w:rFonts w:ascii="Adobe Pi Std" w:hAnsi="Adobe Pi Std"/>
-        </w:rPr>
-        <w:t>art 3, the</w:t>
-      </w:r>
-      <w:r>
-        <w:rPr>
-          <w:rFonts w:ascii="Cambria" w:hAnsi="Cambria"/>
-        </w:rPr>
-        <w:t xml:space="preserve"> same</w:t>
-      </w:r>
-      <w:r>
-        <w:rPr>
-          <w:rFonts w:ascii="Adobe Pi Std" w:hAnsi="Adobe Pi Std"/>
-        </w:rPr>
-        <w:t xml:space="preserve"> hyperparameters </w:t>
-      </w:r>
-      <w:r>
-        <w:rPr>
-          <w:rFonts w:ascii="Cambria" w:hAnsi="Cambria"/>
-        </w:rPr>
-        <w:t xml:space="preserve">– </w:t>
-      </w:r>
-      <m:oMath>
-        <m:r>
-          <m:rPr>
-            <m:sty m:val="bi"/>
-          </m:rPr>
-          <w:rPr>
-            <w:rFonts w:ascii="Cambria Math" w:hAnsi="Cambria Math"/>
-          </w:rPr>
-          <m:t>N</m:t>
-        </m:r>
-        <m:r>
-          <m:rPr>
-            <m:sty m:val="bi"/>
-          </m:rPr>
-          <w:rPr>
-            <w:rFonts w:ascii="Cambria Math" w:hAnsi="Cambria Math"/>
-          </w:rPr>
-          <m:t xml:space="preserve">1, α, ζ and </m:t>
-        </m:r>
-        <m:sSub>
-          <m:sSubPr>
-            <m:ctrlPr>
-              <w:rPr>
-                <w:rFonts w:ascii="Cambria Math" w:hAnsi="Cambria Math"/>
-                <w:b/>
-                <w:bCs/>
-                <w:i/>
-              </w:rPr>
-            </m:ctrlPr>
-          </m:sSubPr>
-          <m:e>
-            <m:r>
-              <m:rPr>
-                <m:sty m:val="bi"/>
-              </m:rPr>
-              <w:rPr>
-                <w:rFonts w:ascii="Cambria Math" w:hAnsi="Cambria Math"/>
-              </w:rPr>
-              <m:t>x</m:t>
-            </m:r>
-          </m:e>
-          <m:sub>
-            <m:r>
-              <m:rPr>
-                <m:sty m:val="bi"/>
-              </m:rPr>
-              <w:rPr>
-                <w:rFonts w:ascii="Cambria Math" w:hAnsi="Cambria Math"/>
-              </w:rPr>
-              <m:t>0</m:t>
-            </m:r>
-          </m:sub>
-        </m:sSub>
-        <m:r>
-          <m:rPr>
-            <m:sty m:val="bi"/>
-          </m:rPr>
-          <w:rPr>
-            <w:rFonts w:ascii="Cambria Math" w:hAnsi="Cambria Math"/>
-          </w:rPr>
-          <m:t xml:space="preserve"> </m:t>
-        </m:r>
-      </m:oMath>
-      <w:r>
-        <w:rPr>
-          <w:rFonts w:ascii="Adobe Pi Std" w:hAnsi="Adobe Pi Std"/>
-        </w:rPr>
-        <w:t xml:space="preserve">were varied while using the </w:t>
-      </w:r>
-      <w:r>
-        <w:rPr>
-          <w:rFonts w:ascii="Adobe Pi Std" w:hAnsi="Adobe Pi Std"/>
-        </w:rPr>
-        <w:t>cross-entropy</w:t>
-      </w:r>
-      <w:r>
-        <w:rPr>
-          <w:rFonts w:ascii="Adobe Pi Std" w:hAnsi="Adobe Pi Std"/>
-        </w:rPr>
-        <w:t xml:space="preserve"> cost function.</w:t>
-      </w:r>
-      <w:r>
-        <w:rPr>
-          <w:rFonts w:ascii="Adobe Pi Std" w:hAnsi="Adobe Pi Std"/>
-        </w:rPr>
-        <w:t xml:space="preserve"> </w:t>
-      </w:r>
-    </w:p>
-    <w:p>
-      <w:pPr>
-        <w:rPr>
-          <w:rFonts w:ascii="Adobe Pi Std" w:hAnsi="Adobe Pi Std"/>
-        </w:rPr>
-      </w:pPr>
-    </w:p>
-    <w:p>
-      <w:pPr>
-        <w:rPr>
-          <w:rFonts w:ascii="Cambria" w:hAnsi="Cambria"/>
-        </w:rPr>
-      </w:pPr>
-      <w:r>
-        <w:rPr>
           <w:rFonts w:ascii="Adobe Pi Std" w:hAnsi="Adobe Pi Std"/>
         </w:rPr>
         <w:t xml:space="preserve">The results were </w:t>
       </w:r>
       <w:r>
         <w:rPr>
-          <w:rFonts w:ascii="Cambria" w:hAnsi="Cambria"/>
+          <w:rFonts w:ascii="Adobe Pi Std" w:hAnsi="Adobe Pi Std"/>
         </w:rPr>
         <w:t xml:space="preserve">then </w:t>
       </w:r>
@@ -809,42 +808,20 @@
         <w:rPr>
           <w:rFonts w:ascii="Adobe Pi Std" w:hAnsi="Adobe Pi Std"/>
         </w:rPr>
-        <w:t xml:space="preserve"> the </w:t>
-      </w:r>
-      <w:r>
-        <w:rPr>
-          <w:rFonts w:ascii="Cambria" w:hAnsi="Cambria"/>
-        </w:rPr>
-        <w:t xml:space="preserve">universality </w:t>
-      </w:r>
-      <w:r>
-        <w:rPr>
-          <w:rFonts w:ascii="Adobe Pi Std" w:hAnsi="Adobe Pi Std"/>
-        </w:rPr>
-        <w:t>theory</w:t>
-      </w:r>
-      <w:r>
-        <w:rPr>
-          <w:rFonts w:ascii="Adobe Pi Std" w:hAnsi="Adobe Pi Std"/>
-        </w:rPr>
-        <w:t xml:space="preserve"> </w:t>
-      </w:r>
-      <w:r>
-        <w:rPr>
-          <w:rFonts w:ascii="Cambria" w:hAnsi="Cambria"/>
-        </w:rPr>
-        <w:t xml:space="preserve">of approximation. The remaining portion of this report covers each of the parts and the findings in detail. </w:t>
-      </w:r>
-    </w:p>
-    <w:p>
-      <w:pPr>
-        <w:rPr>
-          <w:rFonts w:ascii="Adobe Pi Std" w:hAnsi="Adobe Pi Std"/>
-          <w:b/>
-          <w:bCs/>
-          <w:u w:val="single"/>
-        </w:rPr>
-      </w:pPr>
+        <w:t xml:space="preserve"> the</w:t>
+      </w:r>
+      <w:r>
+        <w:rPr>
+          <w:rFonts w:ascii="Adobe Pi Std" w:hAnsi="Adobe Pi Std"/>
+        </w:rPr>
+        <w:t xml:space="preserve"> theoretical expectations</w:t>
+      </w:r>
+      <w:r>
+        <w:rPr>
+          <w:rFonts w:ascii="Adobe Pi Std" w:hAnsi="Adobe Pi Std"/>
+        </w:rPr>
+        <w:t xml:space="preserve">. The remaining portion of this report covers each of the parts and the findings in detail. </w:t>
+      </w:r>
     </w:p>
     <w:p>
       <w:pPr>
@@ -1165,6 +1142,12 @@
           <w:rFonts w:ascii="Adobe Pi Std" w:hAnsi="Adobe Pi Std"/>
         </w:rPr>
       </w:pPr>
+      <w:r>
+        <w:rPr>
+          <w:rFonts w:ascii="Adobe Pi Std" w:hAnsi="Adobe Pi Std"/>
+        </w:rPr>
+        <w:t>These weights and biases were verified with the GA before continuing with the rest of the experiments.</w:t>
+      </w:r>
     </w:p>
     <w:p>
       <w:pPr>
@@ -1172,25 +1155,6 @@
           <w:rFonts w:ascii="Adobe Pi Std" w:hAnsi="Adobe Pi Std"/>
           <w:i/>
           <w:iCs/>
-          <w:u w:val="single"/>
-        </w:rPr>
-      </w:pPr>
-      <w:r>
-        <w:rPr>
-          <w:rFonts w:ascii="Adobe Pi Std" w:hAnsi="Adobe Pi Std"/>
-          <w:i/>
-          <w:iCs/>
-          <w:u w:val="single"/>
-        </w:rPr>
-        <w:t>Note: Throughout all the experiments, tolerance was kept fixed at 0.05 and max number of epochs was set to 700 after empirically trying several different combinations.</w:t>
-      </w:r>
-    </w:p>
-    <w:p>
-      <w:pPr>
-        <w:rPr>
-          <w:rFonts w:ascii="Adobe Pi Std" w:hAnsi="Adobe Pi Std"/>
-          <w:b/>
-          <w:bCs/>
           <w:u w:val="single"/>
         </w:rPr>
       </w:pPr>
@@ -1199,19 +1163,47 @@
       <w:pPr>
         <w:rPr>
           <w:rFonts w:ascii="Adobe Pi Std" w:hAnsi="Adobe Pi Std"/>
+          <w:i/>
+          <w:iCs/>
+          <w:u w:val="single"/>
+        </w:rPr>
+      </w:pPr>
+      <w:r>
+        <w:rPr>
+          <w:rFonts w:ascii="Adobe Pi Std" w:hAnsi="Adobe Pi Std"/>
+          <w:i/>
+          <w:iCs/>
+          <w:u w:val="single"/>
+        </w:rPr>
+        <w:t>Note: Throughout all the experiments, tolerance was kept fixed at 0.05 and max number of epochs was set to 700 after empirically trying several different combinations.</w:t>
+      </w:r>
+    </w:p>
+    <w:p>
+      <w:pPr>
+        <w:rPr>
+          <w:rFonts w:ascii="Adobe Pi Std" w:hAnsi="Adobe Pi Std"/>
           <w:b/>
           <w:bCs/>
           <w:u w:val="single"/>
         </w:rPr>
       </w:pPr>
-      <w:r>
+    </w:p>
+    <w:p>
+      <w:pPr>
         <w:rPr>
           <w:rFonts w:ascii="Adobe Pi Std" w:hAnsi="Adobe Pi Std"/>
           <w:b/>
           <w:bCs/>
           <w:u w:val="single"/>
         </w:rPr>
-        <w:lastRenderedPageBreak/>
+      </w:pPr>
+      <w:r>
+        <w:rPr>
+          <w:rFonts w:ascii="Adobe Pi Std" w:hAnsi="Adobe Pi Std"/>
+          <w:b/>
+          <w:bCs/>
+          <w:u w:val="single"/>
+        </w:rPr>
         <w:t>Part 2a:</w:t>
       </w:r>
       <w:r>
@@ -1469,13 +1461,12 @@
           <w:rFonts w:ascii="Adobe Pi Std" w:hAnsi="Adobe Pi Std"/>
         </w:rPr>
       </w:pPr>
-    </w:p>
-    <w:p>
-      <w:pPr>
-        <w:rPr>
-          <w:rFonts w:ascii="Adobe Pi Std" w:hAnsi="Adobe Pi Std"/>
-        </w:rPr>
-      </w:pPr>
+      <w:r>
+        <w:rPr>
+          <w:rFonts w:ascii="Adobe Pi Std" w:hAnsi="Adobe Pi Std"/>
+        </w:rPr>
+        <w:br w:type="page"/>
+      </w:r>
     </w:p>
     <w:p>
       <w:pPr>
@@ -1493,6 +1484,7 @@
           <w:sz w:val="22"/>
           <w:szCs w:val="22"/>
         </w:rPr>
+        <w:lastRenderedPageBreak/>
         <w:t xml:space="preserve">Table </w:t>
       </w:r>
       <w:r>
@@ -6726,7 +6718,76 @@
         <w:rPr>
           <w:rFonts w:ascii="Adobe Pi Std" w:hAnsi="Adobe Pi Std"/>
         </w:rPr>
-        <w:t xml:space="preserve"> As a further note, even though </w:t>
+        <w:t xml:space="preserve"> Interestingly, we observe that we even for smaller learning rates (e.g. 0.1) some of the iterations do not converge. This is probably a result of being stuck in</w:t>
+      </w:r>
+      <w:r>
+        <w:rPr>
+          <w:rFonts w:ascii="Adobe Pi Std" w:hAnsi="Adobe Pi Std"/>
+        </w:rPr>
+        <w:t xml:space="preserve"> </w:t>
+      </w:r>
+      <w:r>
+        <w:rPr>
+          <w:rFonts w:ascii="Adobe Pi Std" w:hAnsi="Adobe Pi Std"/>
+        </w:rPr>
+        <w:t xml:space="preserve">local optima. This explains why it is preferable to vary the learning rate over the </w:t>
+      </w:r>
+      <w:r>
+        <w:rPr>
+          <w:rFonts w:ascii="Adobe Pi Std" w:hAnsi="Adobe Pi Std"/>
+        </w:rPr>
+        <w:lastRenderedPageBreak/>
+        <w:t>course of the experiment. It would be preferable to have a higher learning rate initially in order to reach near the global optima</w:t>
+      </w:r>
+      <w:r>
+        <w:rPr>
+          <w:rFonts w:ascii="Adobe Pi Std" w:hAnsi="Adobe Pi Std"/>
+        </w:rPr>
+        <w:t xml:space="preserve"> quicker (saving computational resources) </w:t>
+      </w:r>
+      <w:r>
+        <w:rPr>
+          <w:rFonts w:ascii="Adobe Pi Std" w:hAnsi="Adobe Pi Std"/>
+        </w:rPr>
+        <w:t>and then use a lower learning rate for fine-tuning in order not to skip over the global optim</w:t>
+      </w:r>
+      <w:r>
+        <w:rPr>
+          <w:rFonts w:ascii="Adobe Pi Std" w:hAnsi="Adobe Pi Std"/>
+        </w:rPr>
+        <w:t xml:space="preserve">a. </w:t>
+      </w:r>
+    </w:p>
+    <w:p>
+      <w:pPr>
+        <w:rPr>
+          <w:rFonts w:ascii="Adobe Pi Std" w:hAnsi="Adobe Pi Std"/>
+        </w:rPr>
+      </w:pPr>
+    </w:p>
+    <w:p>
+      <w:pPr>
+        <w:rPr>
+          <w:rFonts w:ascii="Adobe Pi Std" w:hAnsi="Adobe Pi Std"/>
+        </w:rPr>
+      </w:pPr>
+      <w:r>
+        <w:rPr>
+          <w:rFonts w:ascii="Adobe Pi Std" w:hAnsi="Adobe Pi Std"/>
+        </w:rPr>
+        <w:t>As a furthe</w:t>
+      </w:r>
+      <w:r>
+        <w:rPr>
+          <w:rFonts w:ascii="Adobe Pi Std" w:hAnsi="Adobe Pi Std"/>
+        </w:rPr>
+        <w:t>r</w:t>
+      </w:r>
+      <w:r>
+        <w:rPr>
+          <w:rFonts w:ascii="Adobe Pi Std" w:hAnsi="Adobe Pi Std"/>
+        </w:rPr>
+        <w:t xml:space="preserve"> note, even though </w:t>
       </w:r>
       <m:oMath>
         <m:r>
@@ -6791,7 +6852,19 @@
         <w:rPr>
           <w:rFonts w:ascii="Adobe Pi Std" w:hAnsi="Adobe Pi Std"/>
         </w:rPr>
-        <w:t>have the same values in the rows considered above, they might not necessarily yield the same results every time since the weights and biases</w:t>
+        <w:t xml:space="preserve">have the same values in the </w:t>
+      </w:r>
+      <w:r>
+        <w:rPr>
+          <w:rFonts w:ascii="Adobe Pi Std" w:hAnsi="Adobe Pi Std"/>
+        </w:rPr>
+        <w:t>experiments</w:t>
+      </w:r>
+      <w:r>
+        <w:rPr>
+          <w:rFonts w:ascii="Adobe Pi Std" w:hAnsi="Adobe Pi Std"/>
+        </w:rPr>
+        <w:t xml:space="preserve"> considered above, they might not necessarily yield the same results every time since the weights and biases</w:t>
       </w:r>
       <w:r>
         <w:rPr>
@@ -6858,7 +6931,19 @@
         <w:rPr>
           <w:rFonts w:ascii="Adobe Pi Std" w:hAnsi="Adobe Pi Std"/>
         </w:rPr>
-        <w:t xml:space="preserve"> This can be seen from the rows highlighted in green where increasing </w:t>
+        <w:t xml:space="preserve"> This can be seen from the rows highlighted in green where </w:t>
+      </w:r>
+      <w:r>
+        <w:rPr>
+          <w:rFonts w:ascii="Adobe Pi Std" w:hAnsi="Adobe Pi Std"/>
+        </w:rPr>
+        <w:t>decreasing</w:t>
+      </w:r>
+      <w:r>
+        <w:rPr>
+          <w:rFonts w:ascii="Adobe Pi Std" w:hAnsi="Adobe Pi Std"/>
+        </w:rPr>
+        <w:t xml:space="preserve"> </w:t>
       </w:r>
       <m:oMath>
         <m:r>
@@ -6875,7 +6960,49 @@
         <w:rPr>
           <w:rFonts w:ascii="Adobe Pi Std" w:hAnsi="Adobe Pi Std"/>
         </w:rPr>
-        <w:t>decreases the number of epochs needed for convergence.</w:t>
+        <w:t>increases</w:t>
+      </w:r>
+      <w:r>
+        <w:rPr>
+          <w:rFonts w:ascii="Adobe Pi Std" w:hAnsi="Adobe Pi Std"/>
+        </w:rPr>
+        <w:t xml:space="preserve"> the number of epochs needed for convergence.</w:t>
+      </w:r>
+      <w:r>
+        <w:rPr>
+          <w:rFonts w:ascii="Adobe Pi Std" w:hAnsi="Adobe Pi Std"/>
+        </w:rPr>
+        <w:t xml:space="preserve"> Here, it must be emphasized that in general it is not a good idea to initialize the weights and biases to very low values or very high values since that means that the net input into a neuron is either very low or very high. Applying the bipolar sigmoid transfer function then leads to </w:t>
+      </w:r>
+      <w:r>
+        <w:rPr>
+          <w:rFonts w:ascii="Adobe Pi Std" w:hAnsi="Adobe Pi Std"/>
+        </w:rPr>
+        <w:t xml:space="preserve">activation </w:t>
+      </w:r>
+      <w:r>
+        <w:rPr>
+          <w:rFonts w:ascii="Adobe Pi Std" w:hAnsi="Adobe Pi Std"/>
+        </w:rPr>
+        <w:t>values very close to -1 or 1 respectively. This then leads to extremely small gradient</w:t>
+      </w:r>
+      <w:r>
+        <w:rPr>
+          <w:rFonts w:ascii="Adobe Pi Std" w:hAnsi="Adobe Pi Std"/>
+        </w:rPr>
+        <w:t>s</w:t>
+      </w:r>
+      <w:r>
+        <w:rPr>
+          <w:rFonts w:ascii="Adobe Pi Std" w:hAnsi="Adobe Pi Std"/>
+        </w:rPr>
+        <w:t xml:space="preserve"> </w:t>
+      </w:r>
+      <w:r>
+        <w:rPr>
+          <w:rFonts w:ascii="Adobe Pi Std" w:hAnsi="Adobe Pi Std"/>
+        </w:rPr>
+        <w:t>which slows down learning (vanishing gradient problem) (refer to Figure 1 below).</w:t>
       </w:r>
     </w:p>
     <w:p>
@@ -6891,11 +7018,19 @@
           <w:rFonts w:ascii="Adobe Pi Std" w:hAnsi="Adobe Pi Std"/>
         </w:rPr>
       </w:pPr>
-      <w:r>
-        <w:rPr>
-          <w:rFonts w:ascii="Adobe Pi Std" w:hAnsi="Adobe Pi Std"/>
-        </w:rPr>
-        <w:t>Lastly,</w:t>
+      <w:proofErr w:type="spellStart"/>
+      <w:r>
+        <w:rPr>
+          <w:rFonts w:ascii="Adobe Pi Std" w:hAnsi="Adobe Pi Std"/>
+        </w:rPr>
+        <w:t>L</w:t>
+      </w:r>
+      <w:proofErr w:type="spellEnd"/>
+      <w:r>
+        <w:rPr>
+          <w:rFonts w:ascii="Adobe Pi Std" w:hAnsi="Adobe Pi Std"/>
+        </w:rPr>
+        <w:t>astly,</w:t>
       </w:r>
       <w:r>
         <w:rPr>
@@ -7195,6 +7330,131 @@
         </w:rPr>
         <w:t>lead to faster rates of convergence as was confirmed empirically by the results above.</w:t>
       </w:r>
+      <w:r>
+        <w:rPr>
+          <w:rFonts w:ascii="Adobe Pi Std" w:hAnsi="Adobe Pi Std"/>
+        </w:rPr>
+        <w:t xml:space="preserve"> This is because the slope</w:t>
+      </w:r>
+      <w:r>
+        <w:rPr>
+          <w:rFonts w:ascii="Adobe Pi Std" w:hAnsi="Adobe Pi Std"/>
+        </w:rPr>
+        <w:t xml:space="preserve"> of the transfer function</w:t>
+      </w:r>
+      <w:r>
+        <w:rPr>
+          <w:rFonts w:ascii="Adobe Pi Std" w:hAnsi="Adobe Pi Std"/>
+        </w:rPr>
+        <w:t xml:space="preserve"> </w:t>
+      </w:r>
+      <w:r>
+        <w:rPr>
+          <w:rFonts w:ascii="Adobe Pi Std" w:hAnsi="Adobe Pi Std"/>
+        </w:rPr>
+        <w:t xml:space="preserve">is greater for lower values of </w:t>
+      </w:r>
+      <m:oMath>
+        <m:sSub>
+          <m:sSubPr>
+            <m:ctrlPr>
+              <w:rPr>
+                <w:rFonts w:ascii="Cambria Math" w:hAnsi="Cambria Math"/>
+                <w:b/>
+                <w:bCs/>
+                <w:i/>
+              </w:rPr>
+            </m:ctrlPr>
+          </m:sSubPr>
+          <m:e>
+            <m:r>
+              <m:rPr>
+                <m:sty m:val="bi"/>
+              </m:rPr>
+              <w:rPr>
+                <w:rFonts w:ascii="Cambria Math" w:hAnsi="Cambria Math"/>
+              </w:rPr>
+              <m:t>x</m:t>
+            </m:r>
+          </m:e>
+          <m:sub>
+            <m:r>
+              <m:rPr>
+                <m:sty m:val="bi"/>
+              </m:rPr>
+              <w:rPr>
+                <w:rFonts w:ascii="Cambria Math" w:hAnsi="Cambria Math"/>
+              </w:rPr>
+              <m:t>0</m:t>
+            </m:r>
+          </m:sub>
+        </m:sSub>
+      </m:oMath>
+      <w:r>
+        <w:rPr>
+          <w:rFonts w:ascii="Adobe Pi Std" w:hAnsi="Adobe Pi Std"/>
+          <w:b/>
+          <w:bCs/>
+        </w:rPr>
+        <w:t xml:space="preserve"> </w:t>
+      </w:r>
+      <w:r>
+        <w:rPr>
+          <w:rFonts w:ascii="Adobe Pi Std" w:hAnsi="Adobe Pi Std"/>
+        </w:rPr>
+        <w:t xml:space="preserve">which means that the sensitivity of the final layer is greater. This sensitivity in turn propagates backwards. Since the sensitivity term appears in the weight updated formulas, this means that the weight updates are greater, which helps explain why the examples with lower </w:t>
+      </w:r>
+      <m:oMath>
+        <m:sSub>
+          <m:sSubPr>
+            <m:ctrlPr>
+              <w:rPr>
+                <w:rFonts w:ascii="Cambria Math" w:hAnsi="Cambria Math"/>
+                <w:b/>
+                <w:bCs/>
+                <w:i/>
+              </w:rPr>
+            </m:ctrlPr>
+          </m:sSubPr>
+          <m:e>
+            <m:r>
+              <m:rPr>
+                <m:sty m:val="bi"/>
+              </m:rPr>
+              <w:rPr>
+                <w:rFonts w:ascii="Cambria Math" w:hAnsi="Cambria Math"/>
+              </w:rPr>
+              <m:t>x</m:t>
+            </m:r>
+          </m:e>
+          <m:sub>
+            <m:r>
+              <m:rPr>
+                <m:sty m:val="bi"/>
+              </m:rPr>
+              <w:rPr>
+                <w:rFonts w:ascii="Cambria Math" w:hAnsi="Cambria Math"/>
+              </w:rPr>
+              <m:t>0</m:t>
+            </m:r>
+          </m:sub>
+        </m:sSub>
+        <m:r>
+          <m:rPr>
+            <m:sty m:val="bi"/>
+          </m:rPr>
+          <w:rPr>
+            <w:rFonts w:ascii="Cambria Math" w:hAnsi="Cambria Math"/>
+          </w:rPr>
+          <m:t xml:space="preserve"> </m:t>
+        </m:r>
+      </m:oMath>
+      <w:r>
+        <w:rPr>
+          <w:rFonts w:ascii="Adobe Pi Std" w:hAnsi="Adobe Pi Std"/>
+        </w:rPr>
+        <w:t>converge in lesser number of iterations.</w:t>
+      </w:r>
     </w:p>
     <w:p>
       <w:pPr>
@@ -7216,9 +7476,9 @@
           <w:noProof/>
         </w:rPr>
         <w:drawing>
-          <wp:inline distT="0" distB="0" distL="0" distR="0" wp14:anchorId="7A2E3CA7" wp14:editId="79B53DBF">
-            <wp:extent cx="5943600" cy="3044825"/>
-            <wp:effectExtent l="0" t="0" r="0" b="3175"/>
+          <wp:inline distT="0" distB="0" distL="0" distR="0" wp14:anchorId="7A2E3CA7" wp14:editId="0D4497F5">
+            <wp:extent cx="5742432" cy="2941769"/>
+            <wp:effectExtent l="0" t="0" r="0" b="5080"/>
             <wp:docPr id="2" name="Picture 2" descr="Transfer function"/>
             <wp:cNvGraphicFramePr>
               <a:graphicFrameLocks xmlns:a="http://schemas.openxmlformats.org/drawingml/2006/main" noChangeAspect="1"/>
@@ -7239,7 +7499,7 @@
                   <pic:spPr>
                     <a:xfrm>
                       <a:off x="0" y="0"/>
-                      <a:ext cx="5943600" cy="3044825"/>
+                      <a:ext cx="5857063" cy="3000493"/>
                     </a:xfrm>
                     <a:prstGeom prst="rect">
                       <a:avLst/>
@@ -7251,16 +7511,6 @@
           </wp:inline>
         </w:drawing>
       </w:r>
-    </w:p>
-    <w:p>
-      <w:pPr>
-        <w:pStyle w:val="Caption"/>
-        <w:rPr>
-          <w:rFonts w:ascii="Adobe Pi Std" w:hAnsi="Adobe Pi Std"/>
-          <w:sz w:val="22"/>
-          <w:szCs w:val="22"/>
-        </w:rPr>
-      </w:pPr>
     </w:p>
     <w:p>
       <w:pPr>
@@ -8655,80 +8905,6 @@
         </w:tc>
       </w:tr>
     </w:tbl>
-    <w:p>
-      <w:pPr>
-        <w:rPr>
-          <w:rFonts w:ascii="Adobe Pi Std" w:hAnsi="Adobe Pi Std"/>
-        </w:rPr>
-      </w:pPr>
-    </w:p>
-    <w:p>
-      <w:pPr>
-        <w:rPr>
-          <w:rFonts w:ascii="Adobe Pi Std" w:hAnsi="Adobe Pi Std"/>
-        </w:rPr>
-      </w:pPr>
-      <w:r>
-        <w:rPr>
-          <w:rFonts w:ascii="Adobe Pi Std" w:hAnsi="Adobe Pi Std"/>
-        </w:rPr>
-        <w:t>As can be seen from the results above, increasing the number of hidden layers increases the number of iterations that converge</w:t>
-      </w:r>
-      <w:r>
-        <w:rPr>
-          <w:rFonts w:ascii="Adobe Pi Std" w:hAnsi="Adobe Pi Std"/>
-        </w:rPr>
-        <w:t xml:space="preserve"> since it increases the representation power of the NN according to the universality theorem.</w:t>
-      </w:r>
-      <w:r>
-        <w:rPr>
-          <w:rFonts w:ascii="Adobe Pi Std" w:hAnsi="Adobe Pi Std"/>
-        </w:rPr>
-        <w:t xml:space="preserve"> However, </w:t>
-      </w:r>
-      <w:r>
-        <w:rPr>
-          <w:rFonts w:ascii="Adobe Pi Std" w:hAnsi="Adobe Pi Std"/>
-        </w:rPr>
-        <w:t>after N1 = 4, increasing N1 does not increase convergence. In fact, increasing the number of hidden neurons N1 might have the undesired effect of overfitting to the training data. In order to avoid overfitting, we would need to use some form of regularization</w:t>
-      </w:r>
-      <w:r>
-        <w:rPr>
-          <w:rFonts w:ascii="Adobe Pi Std" w:hAnsi="Adobe Pi Std"/>
-        </w:rPr>
-        <w:t>. However, in this example, since we don</w:t>
-      </w:r>
-      <w:r>
-        <w:t>’</w:t>
-      </w:r>
-      <w:r>
-        <w:rPr>
-          <w:rFonts w:ascii="Adobe Pi Std" w:hAnsi="Adobe Pi Std"/>
-        </w:rPr>
-        <w:t xml:space="preserve">t have any </w:t>
-      </w:r>
-      <w:r>
-        <w:rPr>
-          <w:rFonts w:ascii="Adobe Pi Std" w:hAnsi="Adobe Pi Std"/>
-        </w:rPr>
-        <w:t>test set, the results can only be reported on the training set</w:t>
-      </w:r>
-      <w:r>
-        <w:rPr>
-          <w:rFonts w:ascii="Adobe Pi Std" w:hAnsi="Adobe Pi Std"/>
-        </w:rPr>
-        <w:t xml:space="preserve"> and deductions regarding overfitting can</w:t>
-      </w:r>
-      <w:r>
-        <w:t>’</w:t>
-      </w:r>
-      <w:r>
-        <w:rPr>
-          <w:rFonts w:ascii="Adobe Pi Std" w:hAnsi="Adobe Pi Std"/>
-        </w:rPr>
-        <w:t>t be made.</w:t>
-      </w:r>
-    </w:p>
     <w:p>
       <w:pPr>
         <w:rPr>
@@ -8814,112 +8990,142 @@
     </w:p>
     <w:p>
       <w:pPr>
-        <w:ind w:firstLine="720"/>
-        <w:rPr>
-          <w:rFonts w:ascii="Adobe Pi Std" w:hAnsi="Adobe Pi Std"/>
-          <w:b/>
-          <w:bCs/>
-          <w:u w:val="single"/>
+        <w:pStyle w:val="Caption"/>
+        <w:rPr>
+          <w:rFonts w:ascii="Adobe Pi Std" w:hAnsi="Adobe Pi Std"/>
+          <w:sz w:val="22"/>
+          <w:szCs w:val="22"/>
+        </w:rPr>
+      </w:pPr>
+      <w:r>
+        <w:rPr>
+          <w:rFonts w:ascii="Adobe Pi Std" w:hAnsi="Adobe Pi Std"/>
+          <w:sz w:val="22"/>
+          <w:szCs w:val="22"/>
+        </w:rPr>
+        <w:t xml:space="preserve">Figure </w:t>
+      </w:r>
+      <w:r>
+        <w:rPr>
+          <w:rFonts w:ascii="Cambria" w:hAnsi="Cambria"/>
+          <w:sz w:val="22"/>
+          <w:szCs w:val="22"/>
+        </w:rPr>
+        <w:t>2: A box-and-whisker plot using the empirical data for various values of N1</w:t>
+      </w:r>
+      <w:r>
+        <w:rPr>
+          <w:rFonts w:ascii="Cambria" w:hAnsi="Cambria"/>
+          <w:sz w:val="22"/>
+          <w:szCs w:val="22"/>
+        </w:rPr>
+        <w:t xml:space="preserve"> – quadratic</w:t>
+      </w:r>
+      <w:r>
+        <w:rPr>
+          <w:rFonts w:ascii="Cambria" w:hAnsi="Cambria"/>
+          <w:sz w:val="22"/>
+          <w:szCs w:val="22"/>
+        </w:rPr>
+        <w:t xml:space="preserve"> cost function.</w:t>
+      </w:r>
+    </w:p>
+    <w:p>
+      <w:pPr>
+        <w:rPr>
+          <w:rFonts w:ascii="Adobe Pi Std" w:hAnsi="Adobe Pi Std"/>
+        </w:rPr>
+      </w:pPr>
+      <w:r>
+        <w:rPr>
+          <w:rFonts w:ascii="Adobe Pi Std" w:hAnsi="Adobe Pi Std"/>
+        </w:rPr>
+        <w:t xml:space="preserve">As can be seen from the results above, increasing the number of hidden layers increases the number of iterations that converge since it increases the representation power of the NN according to the universality theorem. </w:t>
+      </w:r>
+      <w:r>
+        <w:rPr>
+          <w:rFonts w:ascii="Adobe Pi Std" w:hAnsi="Adobe Pi Std"/>
+        </w:rPr>
+        <w:t xml:space="preserve">Furthermore, the median number of iterations required for convergence also decreases. </w:t>
+      </w:r>
+      <w:proofErr w:type="spellStart"/>
+      <w:r>
+        <w:rPr>
+          <w:rFonts w:ascii="Adobe Pi Std" w:hAnsi="Adobe Pi Std"/>
+        </w:rPr>
+        <w:t>However</w:t>
+      </w:r>
+      <w:proofErr w:type="spellEnd"/>
+      <w:r>
+        <w:rPr>
+          <w:rFonts w:ascii="Adobe Pi Std" w:hAnsi="Adobe Pi Std"/>
+        </w:rPr>
+        <w:t xml:space="preserve">, after N1 = 4, increasing N1 does not </w:t>
+      </w:r>
+      <w:r>
+        <w:rPr>
+          <w:rFonts w:ascii="Adobe Pi Std" w:hAnsi="Adobe Pi Std"/>
+        </w:rPr>
+        <w:t>seem to yield similar magnitude gains in performance</w:t>
+      </w:r>
+      <w:r>
+        <w:rPr>
+          <w:rFonts w:ascii="Adobe Pi Std" w:hAnsi="Adobe Pi Std"/>
+        </w:rPr>
+        <w:t xml:space="preserve"> as almost all iterations converge when N1=4.</w:t>
+      </w:r>
+    </w:p>
+    <w:p>
+      <w:pPr>
+        <w:rPr>
+          <w:rFonts w:ascii="Adobe Pi Std" w:hAnsi="Adobe Pi Std"/>
+        </w:rPr>
+      </w:pPr>
+      <w:r>
+        <w:rPr>
+          <w:rFonts w:ascii="Adobe Pi Std" w:hAnsi="Adobe Pi Std"/>
+        </w:rPr>
+        <w:lastRenderedPageBreak/>
+        <w:t>In fact, increasing the number of hidden neurons N1 might have the undesired effect of overfitting to the training data. In order to avoid overfitting, we would need to use some form of regularization. However, in this example, since we don</w:t>
+      </w:r>
+      <w:r>
+        <w:t>’</w:t>
+      </w:r>
+      <w:r>
+        <w:rPr>
+          <w:rFonts w:ascii="Adobe Pi Std" w:hAnsi="Adobe Pi Std"/>
+        </w:rPr>
+        <w:t>t have any test set, the results can only be reported on the training set and deductions regarding overfitting can</w:t>
+      </w:r>
+      <w:r>
+        <w:t>’</w:t>
+      </w:r>
+      <w:r>
+        <w:rPr>
+          <w:rFonts w:ascii="Adobe Pi Std" w:hAnsi="Adobe Pi Std"/>
+        </w:rPr>
+        <w:t>t be made.</w:t>
+      </w:r>
+    </w:p>
+    <w:p>
+      <w:pPr>
+        <w:rPr>
+          <w:rFonts w:ascii="Adobe Pi Std" w:hAnsi="Adobe Pi Std"/>
         </w:rPr>
       </w:pPr>
     </w:p>
     <w:p>
       <w:pPr>
-        <w:pStyle w:val="Caption"/>
-        <w:rPr>
-          <w:rFonts w:ascii="Adobe Pi Std" w:hAnsi="Adobe Pi Std"/>
-          <w:sz w:val="22"/>
-          <w:szCs w:val="22"/>
+        <w:rPr>
+          <w:rFonts w:ascii="Adobe Pi Std" w:hAnsi="Adobe Pi Std"/>
         </w:rPr>
       </w:pPr>
       <w:r>
         <w:rPr>
           <w:rFonts w:ascii="Adobe Pi Std" w:hAnsi="Adobe Pi Std"/>
-          <w:sz w:val="22"/>
-          <w:szCs w:val="22"/>
-        </w:rPr>
-        <w:t xml:space="preserve">Figure </w:t>
-      </w:r>
-      <w:r>
-        <w:rPr>
-          <w:rFonts w:ascii="Cambria" w:hAnsi="Cambria"/>
-          <w:sz w:val="22"/>
-          <w:szCs w:val="22"/>
-        </w:rPr>
-        <w:t>2: A box-and-whisker plot using the empirical data for various values of N1</w:t>
-      </w:r>
-      <w:r>
-        <w:rPr>
-          <w:rFonts w:ascii="Cambria" w:hAnsi="Cambria"/>
-          <w:sz w:val="22"/>
-          <w:szCs w:val="22"/>
-        </w:rPr>
-        <w:t xml:space="preserve"> – quadratic </w:t>
-      </w:r>
-    </w:p>
-    <w:p>
-      <w:pPr>
-        <w:rPr>
-          <w:rFonts w:ascii="Adobe Pi Std" w:hAnsi="Adobe Pi Std"/>
-        </w:rPr>
-      </w:pPr>
-      <w:r>
-        <w:rPr>
-          <w:rFonts w:ascii="Adobe Pi Std" w:hAnsi="Adobe Pi Std"/>
-        </w:rPr>
-        <w:lastRenderedPageBreak/>
+        </w:rPr>
         <w:t>When using only 1 hidden neuron (N1=1), none of the 100 iterations converged. This is because the XOR problem is not linearly separable and the representation power of only 1 hidden neuron is not enough to approximate the XOR function. According to the universality theorem, using more neurons in the hidden layer increases the function approximation of the NN, as was observed for the cases where N1&gt;=2.</w:t>
       </w:r>
-    </w:p>
-    <w:p>
-      <w:pPr>
-        <w:rPr>
-          <w:rFonts w:ascii="Adobe Pi Std" w:hAnsi="Adobe Pi Std"/>
-          <w:b/>
-          <w:bCs/>
-          <w:u w:val="single"/>
-        </w:rPr>
-      </w:pPr>
-    </w:p>
-    <w:p>
-      <w:pPr>
-        <w:rPr>
-          <w:rFonts w:ascii="Adobe Pi Std" w:hAnsi="Adobe Pi Std"/>
-          <w:b/>
-          <w:bCs/>
-          <w:u w:val="single"/>
-        </w:rPr>
-      </w:pPr>
-    </w:p>
-    <w:p>
-      <w:pPr>
-        <w:rPr>
-          <w:rFonts w:ascii="Adobe Pi Std" w:hAnsi="Adobe Pi Std"/>
-          <w:b/>
-          <w:bCs/>
-          <w:u w:val="single"/>
-        </w:rPr>
-      </w:pPr>
-    </w:p>
-    <w:p>
-      <w:pPr>
-        <w:rPr>
-          <w:rFonts w:ascii="Adobe Pi Std" w:hAnsi="Adobe Pi Std"/>
-          <w:b/>
-          <w:bCs/>
-          <w:u w:val="single"/>
-        </w:rPr>
-      </w:pPr>
-    </w:p>
-    <w:p>
-      <w:pPr>
-        <w:rPr>
-          <w:rFonts w:ascii="Adobe Pi Std" w:hAnsi="Adobe Pi Std"/>
-          <w:b/>
-          <w:bCs/>
-          <w:u w:val="single"/>
-        </w:rPr>
-      </w:pPr>
     </w:p>
     <w:p>
       <w:pPr>
@@ -9192,16 +9398,8 @@
         <w:rPr>
           <w:rFonts w:ascii="Cambria" w:hAnsi="Cambria"/>
         </w:rPr>
-        <w:t xml:space="preserve">in Table </w:t>
-      </w:r>
-      <w:proofErr w:type="gramStart"/>
-      <w:r>
-        <w:rPr>
-          <w:rFonts w:ascii="Cambria" w:hAnsi="Cambria"/>
-        </w:rPr>
-        <w:t>3 .</w:t>
-      </w:r>
-      <w:proofErr w:type="gramEnd"/>
+        <w:t>in Table 3.</w:t>
+      </w:r>
     </w:p>
     <w:p>
       <w:pPr>
@@ -9240,7 +9438,19 @@
         <w:rPr>
           <w:rFonts w:ascii="Adobe Pi Std" w:hAnsi="Adobe Pi Std"/>
         </w:rPr>
-        <w:t>The cross-entropy cost function has the property that the derivative of the cost function is very large when the predicted value is far from the ground truth, which makes learning fast. Hence, we observe that some of the iterations converge very rapidly (e.g. the rows highlighted in gray) in comparison to the same iterations with the quadratic cost function.</w:t>
+        <w:t xml:space="preserve">The cross-entropy cost function has the property that the derivative of the cost function is very large when the predicted value is far from the ground truth, which makes learning fast. Hence, we observe that some of the iterations converge very rapidly (e.g. the rows highlighted in </w:t>
+      </w:r>
+      <w:r>
+        <w:rPr>
+          <w:rFonts w:ascii="Adobe Pi Std" w:hAnsi="Adobe Pi Std"/>
+        </w:rPr>
+        <w:t xml:space="preserve">dark </w:t>
+      </w:r>
+      <w:r>
+        <w:rPr>
+          <w:rFonts w:ascii="Adobe Pi Std" w:hAnsi="Adobe Pi Std"/>
+        </w:rPr>
+        <w:t>gray) in comparison to the same iterations with the quadratic cost function.</w:t>
       </w:r>
     </w:p>
     <w:p>
@@ -9431,7 +9641,6 @@
           <w:sz w:val="22"/>
           <w:szCs w:val="22"/>
         </w:rPr>
-        <w:lastRenderedPageBreak/>
         <w:t xml:space="preserve">Table </w:t>
       </w:r>
       <w:r>
@@ -14466,41 +14675,6 @@
       <w:pPr>
         <w:rPr>
           <w:rFonts w:ascii="Adobe Pi Std" w:hAnsi="Adobe Pi Std"/>
-        </w:rPr>
-      </w:pPr>
-    </w:p>
-    <w:p>
-      <w:pPr>
-        <w:rPr>
-          <w:rFonts w:ascii="Adobe Pi Std" w:hAnsi="Adobe Pi Std"/>
-        </w:rPr>
-      </w:pPr>
-    </w:p>
-    <w:p>
-      <w:pPr>
-        <w:rPr>
-          <w:rFonts w:ascii="Adobe Pi Std" w:hAnsi="Adobe Pi Std"/>
-        </w:rPr>
-      </w:pPr>
-    </w:p>
-    <w:p>
-      <w:pPr>
-        <w:rPr>
-          <w:rFonts w:ascii="Adobe Pi Std" w:hAnsi="Adobe Pi Std"/>
-        </w:rPr>
-      </w:pPr>
-    </w:p>
-    <w:p>
-      <w:pPr>
-        <w:rPr>
-          <w:rFonts w:ascii="Adobe Pi Std" w:hAnsi="Adobe Pi Std"/>
-        </w:rPr>
-      </w:pPr>
-    </w:p>
-    <w:p>
-      <w:pPr>
-        <w:rPr>
-          <w:rFonts w:ascii="Adobe Pi Std" w:hAnsi="Adobe Pi Std"/>
           <w:b/>
           <w:bCs/>
           <w:u w:val="single"/>
@@ -14658,6 +14832,13 @@
     </w:p>
     <w:p>
       <w:pPr>
+        <w:rPr>
+          <w:rFonts w:ascii="Adobe Pi Std" w:hAnsi="Adobe Pi Std"/>
+        </w:rPr>
+      </w:pPr>
+    </w:p>
+    <w:p>
+      <w:pPr>
         <w:pStyle w:val="Caption"/>
         <w:keepNext/>
         <w:rPr>
@@ -15537,65 +15718,7 @@
     </w:p>
     <w:p>
       <w:pPr>
-        <w:rPr>
-          <w:rFonts w:ascii="Adobe Pi Std" w:hAnsi="Adobe Pi Std"/>
-        </w:rPr>
-      </w:pPr>
-    </w:p>
-    <w:p>
-      <w:pPr>
-        <w:rPr>
-          <w:rFonts w:ascii="Adobe Pi Std" w:hAnsi="Adobe Pi Std"/>
-        </w:rPr>
-      </w:pPr>
-      <w:r>
-        <w:rPr>
-          <w:rFonts w:ascii="Adobe Pi Std" w:hAnsi="Adobe Pi Std"/>
-        </w:rPr>
-        <w:t xml:space="preserve">Again, </w:t>
-      </w:r>
-      <w:r>
-        <w:rPr>
-          <w:rFonts w:ascii="Adobe Pi Std" w:hAnsi="Adobe Pi Std"/>
-        </w:rPr>
-        <w:t>like</w:t>
-      </w:r>
-      <w:r>
-        <w:rPr>
-          <w:rFonts w:ascii="Adobe Pi Std" w:hAnsi="Adobe Pi Std"/>
-        </w:rPr>
-        <w:t xml:space="preserve"> Part 2a, increasing the number of hidden layers increases the number of iterations that converge since it increases the representation power of the NN according to the universality theorem.</w:t>
-      </w:r>
-    </w:p>
-    <w:p>
-      <w:pPr>
-        <w:rPr>
-          <w:rFonts w:ascii="Adobe Pi Std" w:hAnsi="Adobe Pi Std"/>
-        </w:rPr>
-      </w:pPr>
-    </w:p>
-    <w:p>
-      <w:pPr>
-        <w:rPr>
-          <w:rFonts w:ascii="Adobe Pi Std" w:hAnsi="Adobe Pi Std"/>
-        </w:rPr>
-      </w:pPr>
-      <w:r>
-        <w:rPr>
-          <w:rFonts w:ascii="Adobe Pi Std" w:hAnsi="Adobe Pi Std"/>
-        </w:rPr>
-        <w:t>When using only 1 hidden neuron (N1=1), none of the 100 iterations converged. This is because the XOR problem is not linearly separable and the representation power of only 1 hidden neuron is not enough to approximate the XOR function. According to the universality theorem, using more neurons in the hidden layer increases the function approximation of the NN, as was observed for the cases where N1&gt;=2.</w:t>
-      </w:r>
-    </w:p>
-    <w:p>
-      <w:pPr>
-        <w:rPr>
-          <w:rFonts w:ascii="Adobe Pi Std" w:hAnsi="Adobe Pi Std"/>
-        </w:rPr>
-      </w:pPr>
-    </w:p>
-    <w:p>
-      <w:pPr>
+        <w:jc w:val="center"/>
         <w:rPr>
           <w:rFonts w:ascii="Adobe Pi Std" w:hAnsi="Adobe Pi Std"/>
           <w:b/>
@@ -15614,7 +15737,7 @@
         <mc:AlternateContent>
           <mc:Choice Requires="cx1">
             <w:drawing>
-              <wp:inline distT="0" distB="0" distL="0" distR="0" wp14:anchorId="237324E4" wp14:editId="23295A95">
+              <wp:inline distT="0" distB="0" distL="0" distR="0" wp14:anchorId="044F1424" wp14:editId="68C449BF">
                 <wp:extent cx="4394200" cy="2965450"/>
                 <wp:effectExtent l="0" t="0" r="6350" b="6350"/>
                 <wp:docPr id="6" name="Chart 6"/>
@@ -15629,7 +15752,7 @@
           </mc:Choice>
           <mc:Fallback>
             <w:drawing>
-              <wp:inline distT="0" distB="0" distL="0" distR="0" wp14:anchorId="237324E4" wp14:editId="23295A95">
+              <wp:inline distT="0" distB="0" distL="0" distR="0" wp14:anchorId="044F1424" wp14:editId="68C449BF">
                 <wp:extent cx="4394200" cy="2965450"/>
                 <wp:effectExtent l="0" t="0" r="6350" b="6350"/>
                 <wp:docPr id="6" name="Chart 6"/>
@@ -15671,74 +15794,178 @@
     </w:p>
     <w:p>
       <w:pPr>
-        <w:rPr>
-          <w:rFonts w:ascii="Adobe Pi Std" w:hAnsi="Adobe Pi Std"/>
-          <w:b/>
-          <w:bCs/>
-          <w:u w:val="single"/>
+        <w:pStyle w:val="Caption"/>
+        <w:rPr>
+          <w:rFonts w:ascii="Adobe Pi Std" w:hAnsi="Adobe Pi Std"/>
+          <w:sz w:val="22"/>
+          <w:szCs w:val="22"/>
+        </w:rPr>
+      </w:pPr>
+      <w:r>
+        <w:rPr>
+          <w:rFonts w:ascii="Adobe Pi Std" w:hAnsi="Adobe Pi Std"/>
+          <w:sz w:val="22"/>
+          <w:szCs w:val="22"/>
+        </w:rPr>
+        <w:t xml:space="preserve">Figure </w:t>
+      </w:r>
+      <w:r>
+        <w:rPr>
+          <w:rFonts w:ascii="Cambria" w:hAnsi="Cambria"/>
+          <w:sz w:val="22"/>
+          <w:szCs w:val="22"/>
+        </w:rPr>
+        <w:t>3: A box-and-whisker plot using the empirical data for various values of N1 – cross entropy</w:t>
+      </w:r>
+      <w:r>
+        <w:rPr>
+          <w:rFonts w:ascii="Cambria" w:hAnsi="Cambria"/>
+          <w:sz w:val="22"/>
+          <w:szCs w:val="22"/>
+        </w:rPr>
+        <w:t xml:space="preserve"> cost function.</w:t>
+      </w:r>
+      <w:r>
+        <w:rPr>
+          <w:rFonts w:ascii="Cambria" w:hAnsi="Cambria"/>
+          <w:sz w:val="22"/>
+          <w:szCs w:val="22"/>
+        </w:rPr>
+        <w:t xml:space="preserve"> </w:t>
+      </w:r>
+    </w:p>
+    <w:p>
+      <w:pPr>
+        <w:rPr>
+          <w:rFonts w:ascii="Adobe Pi Std" w:hAnsi="Adobe Pi Std"/>
         </w:rPr>
       </w:pPr>
     </w:p>
     <w:p>
       <w:pPr>
-        <w:ind w:firstLine="720"/>
-        <w:rPr>
-          <w:rFonts w:ascii="Adobe Pi Std" w:hAnsi="Adobe Pi Std"/>
-          <w:b/>
-          <w:bCs/>
-          <w:u w:val="single"/>
+        <w:rPr>
+          <w:rFonts w:ascii="Adobe Pi Std" w:hAnsi="Adobe Pi Std"/>
+        </w:rPr>
+      </w:pPr>
+      <w:r>
+        <w:rPr>
+          <w:rFonts w:ascii="Adobe Pi Std" w:hAnsi="Adobe Pi Std"/>
+        </w:rPr>
+        <w:t xml:space="preserve">Again, </w:t>
+      </w:r>
+      <w:r>
+        <w:rPr>
+          <w:rFonts w:ascii="Adobe Pi Std" w:hAnsi="Adobe Pi Std"/>
+        </w:rPr>
+        <w:t>like</w:t>
+      </w:r>
+      <w:r>
+        <w:rPr>
+          <w:rFonts w:ascii="Adobe Pi Std" w:hAnsi="Adobe Pi Std"/>
+        </w:rPr>
+        <w:t xml:space="preserve"> Part 2</w:t>
+      </w:r>
+      <w:r>
+        <w:rPr>
+          <w:rFonts w:ascii="Adobe Pi Std" w:hAnsi="Adobe Pi Std"/>
+        </w:rPr>
+        <w:t>b</w:t>
+      </w:r>
+      <w:r>
+        <w:rPr>
+          <w:rFonts w:ascii="Adobe Pi Std" w:hAnsi="Adobe Pi Std"/>
+        </w:rPr>
+        <w:t>, increasing the number of hidden layers increases the number of iterations that converge</w:t>
+      </w:r>
+      <w:r>
+        <w:rPr>
+          <w:rFonts w:ascii="Adobe Pi Std" w:hAnsi="Adobe Pi Std"/>
+        </w:rPr>
+        <w:t>d</w:t>
+      </w:r>
+      <w:r>
+        <w:rPr>
+          <w:rFonts w:ascii="Adobe Pi Std" w:hAnsi="Adobe Pi Std"/>
+        </w:rPr>
+        <w:t xml:space="preserve"> since it increases the representation power of the NN according to the universality theorem.</w:t>
+      </w:r>
+    </w:p>
+    <w:p>
+      <w:pPr>
+        <w:rPr>
+          <w:rFonts w:ascii="Adobe Pi Std" w:hAnsi="Adobe Pi Std"/>
         </w:rPr>
       </w:pPr>
     </w:p>
     <w:p>
       <w:pPr>
-        <w:pStyle w:val="Caption"/>
-        <w:rPr>
-          <w:rFonts w:ascii="Adobe Pi Std" w:hAnsi="Adobe Pi Std"/>
-          <w:sz w:val="22"/>
-          <w:szCs w:val="22"/>
+        <w:rPr>
+          <w:rFonts w:ascii="Adobe Pi Std" w:hAnsi="Adobe Pi Std"/>
         </w:rPr>
       </w:pPr>
       <w:r>
         <w:rPr>
           <w:rFonts w:ascii="Adobe Pi Std" w:hAnsi="Adobe Pi Std"/>
-          <w:sz w:val="22"/>
-          <w:szCs w:val="22"/>
-        </w:rPr>
-        <w:t xml:space="preserve">Figure </w:t>
-      </w:r>
-      <w:r>
-        <w:rPr>
-          <w:rFonts w:ascii="Cambria" w:hAnsi="Cambria"/>
-          <w:sz w:val="22"/>
-          <w:szCs w:val="22"/>
-        </w:rPr>
-        <w:t>3</w:t>
-      </w:r>
-      <w:r>
-        <w:rPr>
-          <w:rFonts w:ascii="Cambria" w:hAnsi="Cambria"/>
-          <w:sz w:val="22"/>
-          <w:szCs w:val="22"/>
-        </w:rPr>
-        <w:t>: A box-and-whisker plot using the empirical data for various values of N1</w:t>
-      </w:r>
-      <w:r>
-        <w:rPr>
-          <w:rFonts w:ascii="Cambria" w:hAnsi="Cambria"/>
-          <w:sz w:val="22"/>
-          <w:szCs w:val="22"/>
-        </w:rPr>
-        <w:t xml:space="preserve"> – cross entropy </w:t>
+        </w:rPr>
+        <w:t xml:space="preserve">Furthermore, we note that when using the </w:t>
+      </w:r>
+      <w:proofErr w:type="gramStart"/>
+      <w:r>
+        <w:rPr>
+          <w:rFonts w:ascii="Adobe Pi Std" w:hAnsi="Adobe Pi Std"/>
+        </w:rPr>
+        <w:t>cross entropy</w:t>
+      </w:r>
+      <w:proofErr w:type="gramEnd"/>
+      <w:r>
+        <w:rPr>
+          <w:rFonts w:ascii="Adobe Pi Std" w:hAnsi="Adobe Pi Std"/>
+        </w:rPr>
+        <w:t xml:space="preserve"> cost function, the rate of convergence increases. This can be seen by comparing the median number of epochs required for convergence when using the quadratic cost function vs cross entropy cost function</w:t>
+      </w:r>
+      <w:r>
+        <w:rPr>
+          <w:rFonts w:ascii="Adobe Pi Std" w:hAnsi="Adobe Pi Std"/>
+        </w:rPr>
+        <w:t xml:space="preserve"> (Tables 2 and 4)</w:t>
+      </w:r>
+      <w:r>
+        <w:rPr>
+          <w:rFonts w:ascii="Adobe Pi Std" w:hAnsi="Adobe Pi Std"/>
+        </w:rPr>
+        <w:t>. This is because the quadratic cost function can suffer from learning slowdown. In contrast, t</w:t>
+      </w:r>
+      <w:r>
+        <w:rPr>
+          <w:rFonts w:ascii="Adobe Pi Std" w:hAnsi="Adobe Pi Std"/>
+        </w:rPr>
+        <w:t>he cross-entropy cost function has the property that the derivative of the cost function is very large when the predicted value is far from the ground truth, which makes learning fast.</w:t>
+      </w:r>
+      <w:r>
+        <w:rPr>
+          <w:rFonts w:ascii="Adobe Pi Std" w:hAnsi="Adobe Pi Std"/>
+        </w:rPr>
+        <w:t xml:space="preserve"> Hence, we observe that the rate of convergence increases when using the </w:t>
+      </w:r>
+      <w:proofErr w:type="gramStart"/>
+      <w:r>
+        <w:rPr>
+          <w:rFonts w:ascii="Adobe Pi Std" w:hAnsi="Adobe Pi Std"/>
+        </w:rPr>
+        <w:t>cross entropy</w:t>
+      </w:r>
+      <w:proofErr w:type="gramEnd"/>
+      <w:r>
+        <w:rPr>
+          <w:rFonts w:ascii="Adobe Pi Std" w:hAnsi="Adobe Pi Std"/>
+        </w:rPr>
+        <w:t xml:space="preserve"> cost function.</w:t>
       </w:r>
     </w:p>
     <w:p>
       <w:pPr>
         <w:rPr>
           <w:rFonts w:ascii="Adobe Pi Std" w:hAnsi="Adobe Pi Std"/>
-          <w:b/>
-          <w:bCs/>
-          <w:u w:val="single"/>
         </w:rPr>
       </w:pPr>
     </w:p>
@@ -15746,6 +15973,26 @@
       <w:pPr>
         <w:rPr>
           <w:rFonts w:ascii="Adobe Pi Std" w:hAnsi="Adobe Pi Std"/>
+        </w:rPr>
+      </w:pPr>
+      <w:r>
+        <w:rPr>
+          <w:rFonts w:ascii="Adobe Pi Std" w:hAnsi="Adobe Pi Std"/>
+        </w:rPr>
+        <w:t xml:space="preserve">When using only 1 hidden neuron (N1=1), none of the 100 iterations converged. This is because the XOR problem is not linearly separable and the representation power of only 1 hidden </w:t>
+      </w:r>
+      <w:r>
+        <w:rPr>
+          <w:rFonts w:ascii="Adobe Pi Std" w:hAnsi="Adobe Pi Std"/>
+        </w:rPr>
+        <w:lastRenderedPageBreak/>
+        <w:t>neuron is not enough to approximate the XOR function. According to the universality theorem, using more neurons in the hidden layer increases the function approximation of the NN, as was observed for the cases where N1&gt;=2.</w:t>
+      </w:r>
+    </w:p>
+    <w:p>
+      <w:pPr>
+        <w:rPr>
+          <w:rFonts w:ascii="Adobe Pi Std" w:hAnsi="Adobe Pi Std"/>
           <w:b/>
           <w:bCs/>
           <w:u w:val="single"/>
@@ -15761,6 +16008,15 @@
           <w:u w:val="single"/>
         </w:rPr>
       </w:pPr>
+      <w:r>
+        <w:rPr>
+          <w:rFonts w:ascii="Adobe Pi Std" w:hAnsi="Adobe Pi Std"/>
+          <w:b/>
+          <w:bCs/>
+          <w:u w:val="single"/>
+        </w:rPr>
+        <w:t>Remarks regarding iterations that did not converge</w:t>
+      </w:r>
     </w:p>
     <w:p>
       <w:pPr>
@@ -15776,63 +16032,31 @@
       <w:pPr>
         <w:rPr>
           <w:rFonts w:ascii="Adobe Pi Std" w:hAnsi="Adobe Pi Std"/>
-          <w:b/>
-          <w:bCs/>
-          <w:u w:val="single"/>
         </w:rPr>
       </w:pPr>
-    </w:p>
-    <w:p>
-      <w:pPr>
-        <w:rPr>
-          <w:rFonts w:ascii="Adobe Pi Std" w:hAnsi="Adobe Pi Std"/>
-          <w:b/>
-          <w:bCs/>
-          <w:u w:val="single"/>
-        </w:rPr>
-      </w:pPr>
-    </w:p>
-    <w:p>
-      <w:pPr>
-        <w:rPr>
-          <w:rFonts w:ascii="Adobe Pi Std" w:hAnsi="Adobe Pi Std"/>
-          <w:b/>
-          <w:bCs/>
-          <w:u w:val="single"/>
-        </w:rPr>
-      </w:pPr>
-      <w:r>
-        <w:rPr>
-          <w:rFonts w:ascii="Adobe Pi Std" w:hAnsi="Adobe Pi Std"/>
-          <w:b/>
-          <w:bCs/>
-          <w:u w:val="single"/>
-        </w:rPr>
-        <w:lastRenderedPageBreak/>
-        <w:t>Remarks regarding iterations that did not converge</w:t>
-      </w:r>
-    </w:p>
-    <w:p>
-      <w:pPr>
-        <w:rPr>
-          <w:rFonts w:ascii="Adobe Pi Std" w:hAnsi="Adobe Pi Std"/>
-          <w:b/>
-          <w:bCs/>
-          <w:u w:val="single"/>
-        </w:rPr>
-      </w:pPr>
-    </w:p>
-    <w:p>
-      <w:pPr>
-        <w:rPr>
-          <w:rFonts w:ascii="Adobe Pi Std" w:hAnsi="Adobe Pi Std"/>
-        </w:rPr>
-      </w:pPr>
-      <w:r>
-        <w:rPr>
-          <w:rFonts w:ascii="Adobe Pi Std" w:hAnsi="Adobe Pi Std"/>
-        </w:rPr>
-        <w:t xml:space="preserve">For most of the runs that did not converge, the main problems were that either the number of hidden layers was too low (e.g. N1=0), the learning rate </w:t>
+      <w:r>
+        <w:rPr>
+          <w:rFonts w:ascii="Adobe Pi Std" w:hAnsi="Adobe Pi Std"/>
+        </w:rPr>
+        <w:t xml:space="preserve">Most of the reasons for non-convergence have been discussed in detail above along with experimental results. In summary, for </w:t>
+      </w:r>
+      <w:r>
+        <w:rPr>
+          <w:rFonts w:ascii="Adobe Pi Std" w:hAnsi="Adobe Pi Std"/>
+        </w:rPr>
+        <w:t>most of the runs that did not converge, the main problems were that either the number of hidden layers was too low (e.g. N1=</w:t>
+      </w:r>
+      <w:r>
+        <w:rPr>
+          <w:rFonts w:ascii="Adobe Pi Std" w:hAnsi="Adobe Pi Std"/>
+        </w:rPr>
+        <w:t>1</w:t>
+      </w:r>
+      <w:r>
+        <w:rPr>
+          <w:rFonts w:ascii="Adobe Pi Std" w:hAnsi="Adobe Pi Std"/>
+        </w:rPr>
+        <w:t xml:space="preserve">), the learning rate </w:t>
       </w:r>
       <m:oMath>
         <m:r>
@@ -15846,7 +16070,19 @@
         <w:rPr>
           <w:rFonts w:ascii="Adobe Pi Std" w:hAnsi="Adobe Pi Std"/>
         </w:rPr>
-        <w:t xml:space="preserve"> was too high, the scale parameter </w:t>
+        <w:t xml:space="preserve"> was too high</w:t>
+      </w:r>
+      <w:r>
+        <w:rPr>
+          <w:rFonts w:ascii="Adobe Pi Std" w:hAnsi="Adobe Pi Std"/>
+        </w:rPr>
+        <w:t xml:space="preserve"> (which caused divergence)</w:t>
+      </w:r>
+      <w:r>
+        <w:rPr>
+          <w:rFonts w:ascii="Adobe Pi Std" w:hAnsi="Adobe Pi Std"/>
+        </w:rPr>
+        <w:t xml:space="preserve">, the scale parameter </w:t>
       </w:r>
       <m:oMath>
         <m:sSub>
@@ -15886,7 +16122,31 @@
         <w:rPr>
           <w:rFonts w:ascii="Adobe Pi Std" w:hAnsi="Adobe Pi Std"/>
         </w:rPr>
-        <w:t xml:space="preserve">high or the weights and biases were initialized to very low values (e.g. </w:t>
+        <w:t>high</w:t>
+      </w:r>
+      <w:r>
+        <w:rPr>
+          <w:rFonts w:ascii="Adobe Pi Std" w:hAnsi="Adobe Pi Std"/>
+        </w:rPr>
+        <w:t xml:space="preserve"> (</w:t>
+      </w:r>
+      <w:r>
+        <w:rPr>
+          <w:rFonts w:ascii="Adobe Pi Std" w:hAnsi="Adobe Pi Std"/>
+        </w:rPr>
+        <w:t>smaller gradients</w:t>
+      </w:r>
+      <w:r>
+        <w:rPr>
+          <w:rFonts w:ascii="Adobe Pi Std" w:hAnsi="Adobe Pi Std"/>
+        </w:rPr>
+        <w:t>)</w:t>
+      </w:r>
+      <w:r>
+        <w:rPr>
+          <w:rFonts w:ascii="Adobe Pi Std" w:hAnsi="Adobe Pi Std"/>
+        </w:rPr>
+        <w:t xml:space="preserve"> or the weights and biases were initialized to very low values (e.g. </w:t>
       </w:r>
       <m:oMath>
         <m:r>
@@ -15900,13 +16160,50 @@
         <w:rPr>
           <w:rFonts w:ascii="Adobe Pi Std" w:hAnsi="Adobe Pi Std"/>
         </w:rPr>
-        <w:t>=0.5).</w:t>
+        <w:t>=0.5)</w:t>
+      </w:r>
+      <w:r>
+        <w:rPr>
+          <w:rFonts w:ascii="Adobe Pi Std" w:hAnsi="Adobe Pi Std"/>
+        </w:rPr>
+        <w:t xml:space="preserve"> (vanishing gradient problem)</w:t>
+      </w:r>
+      <w:r>
+        <w:rPr>
+          <w:rFonts w:ascii="Adobe Pi Std" w:hAnsi="Adobe Pi Std"/>
+        </w:rPr>
+        <w:t>.</w:t>
+      </w:r>
+      <w:r>
+        <w:rPr>
+          <w:rFonts w:ascii="Adobe Pi Std" w:hAnsi="Adobe Pi Std"/>
+        </w:rPr>
+        <w:t xml:space="preserve"> Additionally</w:t>
+      </w:r>
+      <w:r>
+        <w:rPr>
+          <w:rFonts w:ascii="Adobe Pi Std" w:hAnsi="Adobe Pi Std"/>
+        </w:rPr>
+        <w:t>,</w:t>
+      </w:r>
+      <w:r>
+        <w:rPr>
+          <w:rFonts w:ascii="Adobe Pi Std" w:hAnsi="Adobe Pi Std"/>
+        </w:rPr>
+        <w:t xml:space="preserve"> for iterations that converged most of times (e.g. 98/100), the non-convergent iterations could be attributed to the random initialization of weights and biases which might have caused the problem to be stuck in</w:t>
+      </w:r>
+      <w:r>
+        <w:rPr>
+          <w:rFonts w:ascii="Adobe Pi Std" w:hAnsi="Adobe Pi Std"/>
+        </w:rPr>
+        <w:t xml:space="preserve"> a local minimum.</w:t>
       </w:r>
     </w:p>
     <w:p>
       <w:pPr>
         <w:rPr>
           <w:rFonts w:ascii="Adobe Pi Std" w:hAnsi="Adobe Pi Std"/>
+          <w:highlight w:val="yellow"/>
         </w:rPr>
       </w:pPr>
     </w:p>
@@ -15914,7 +16211,79 @@
       <w:pPr>
         <w:rPr>
           <w:rFonts w:ascii="Adobe Pi Std" w:hAnsi="Adobe Pi Std"/>
-          <w:highlight w:val="yellow"/>
+          <w:b/>
+          <w:bCs/>
+          <w:u w:val="single"/>
+        </w:rPr>
+      </w:pPr>
+      <w:r>
+        <w:rPr>
+          <w:rFonts w:ascii="Adobe Pi Std" w:hAnsi="Adobe Pi Std"/>
+          <w:b/>
+          <w:bCs/>
+          <w:u w:val="single"/>
+        </w:rPr>
+        <w:t xml:space="preserve">Weights and biases for </w:t>
+      </w:r>
+      <w:r>
+        <w:rPr>
+          <w:rFonts w:ascii="Adobe Pi Std" w:hAnsi="Adobe Pi Std"/>
+          <w:b/>
+          <w:bCs/>
+          <w:u w:val="single"/>
+        </w:rPr>
+        <w:t xml:space="preserve">N1 = 4, </w:t>
+      </w:r>
+      <w:r>
+        <w:rPr>
+          <w:rFonts w:ascii="Cambria" w:hAnsi="Cambria" w:cs="Cambria"/>
+          <w:b/>
+          <w:bCs/>
+          <w:u w:val="single"/>
+        </w:rPr>
+        <w:t>α</w:t>
+      </w:r>
+      <w:r>
+        <w:rPr>
+          <w:rFonts w:ascii="Adobe Pi Std" w:hAnsi="Adobe Pi Std"/>
+          <w:b/>
+          <w:bCs/>
+          <w:u w:val="single"/>
+        </w:rPr>
+        <w:t xml:space="preserve"> = 0.2, </w:t>
+      </w:r>
+      <w:r>
+        <w:rPr>
+          <w:rFonts w:ascii="Cambria" w:hAnsi="Cambria" w:cs="Cambria"/>
+          <w:b/>
+          <w:bCs/>
+          <w:u w:val="single"/>
+        </w:rPr>
+        <w:t>ζ</w:t>
+      </w:r>
+      <w:r>
+        <w:rPr>
+          <w:rFonts w:ascii="Adobe Pi Std" w:hAnsi="Adobe Pi Std"/>
+          <w:b/>
+          <w:bCs/>
+          <w:u w:val="single"/>
+        </w:rPr>
+        <w:t xml:space="preserve"> = 1.0, and x0 = 1.0</w:t>
+      </w:r>
+      <w:r>
+        <w:rPr>
+          <w:rFonts w:ascii="Adobe Pi Std" w:hAnsi="Adobe Pi Std"/>
+          <w:b/>
+          <w:bCs/>
+          <w:u w:val="single"/>
+        </w:rPr>
+        <w:t xml:space="preserve"> after 1 epoch</w:t>
+      </w:r>
+    </w:p>
+    <w:p>
+      <w:pPr>
+        <w:rPr>
+          <w:rFonts w:ascii="Adobe Pi Std" w:hAnsi="Adobe Pi Std"/>
         </w:rPr>
       </w:pPr>
     </w:p>
@@ -15922,7 +16291,103 @@
       <w:pPr>
         <w:rPr>
           <w:rFonts w:ascii="Adobe Pi Std" w:hAnsi="Adobe Pi Std"/>
-          <w:highlight w:val="yellow"/>
+        </w:rPr>
+      </w:pPr>
+      <w:r>
+        <w:rPr>
+          <w:rFonts w:ascii="Adobe Pi Std" w:hAnsi="Adobe Pi Std"/>
+        </w:rPr>
+        <w:t xml:space="preserve">Weights1 = </w:t>
+      </w:r>
+      <w:r>
+        <w:rPr>
+          <w:rFonts w:ascii="Adobe Pi Std" w:hAnsi="Adobe Pi Std"/>
+        </w:rPr>
+        <w:tab/>
+        <w:t>[[-0.659339, -0.</w:t>
+      </w:r>
+      <w:r>
+        <w:rPr>
+          <w:rFonts w:ascii="Adobe Pi Std" w:hAnsi="Adobe Pi Std"/>
+        </w:rPr>
+        <w:t>305067, 0.864314, 0.968217</w:t>
+      </w:r>
+      <w:r>
+        <w:rPr>
+          <w:rFonts w:ascii="Adobe Pi Std" w:hAnsi="Adobe Pi Std"/>
+        </w:rPr>
+        <w:t>]</w:t>
+      </w:r>
+      <w:r>
+        <w:rPr>
+          <w:rFonts w:ascii="Adobe Pi Std" w:hAnsi="Adobe Pi Std"/>
+        </w:rPr>
+        <w:br/>
+        <w:t xml:space="preserve"> </w:t>
+      </w:r>
+      <w:r>
+        <w:rPr>
+          <w:rFonts w:ascii="Adobe Pi Std" w:hAnsi="Adobe Pi Std"/>
+        </w:rPr>
+        <w:tab/>
+      </w:r>
+      <w:r>
+        <w:rPr>
+          <w:rFonts w:ascii="Adobe Pi Std" w:hAnsi="Adobe Pi Std"/>
+        </w:rPr>
+        <w:tab/>
+        <w:t xml:space="preserve"> </w:t>
+      </w:r>
+      <w:r>
+        <w:rPr>
+          <w:rFonts w:ascii="Adobe Pi Std" w:hAnsi="Adobe Pi Std"/>
+        </w:rPr>
+        <w:t>[ 0.560623</w:t>
+      </w:r>
+      <w:r>
+        <w:rPr>
+          <w:rFonts w:ascii="Adobe Pi Std" w:hAnsi="Adobe Pi Std"/>
+        </w:rPr>
+        <w:t>, -0.368451, -0.418328, -0.705848]]</w:t>
+      </w:r>
+      <w:r>
+        <w:rPr>
+          <w:rFonts w:ascii="Adobe Pi Std" w:hAnsi="Adobe Pi Std"/>
+        </w:rPr>
+        <w:br/>
+      </w:r>
+    </w:p>
+    <w:p>
+      <w:pPr>
+        <w:rPr>
+          <w:rFonts w:ascii="Adobe Pi Std" w:hAnsi="Adobe Pi Std"/>
+        </w:rPr>
+      </w:pPr>
+      <w:r>
+        <w:rPr>
+          <w:rFonts w:ascii="Adobe Pi Std" w:hAnsi="Adobe Pi Std"/>
+        </w:rPr>
+        <w:t xml:space="preserve">Weights2 = </w:t>
+      </w:r>
+      <w:r>
+        <w:rPr>
+          <w:rFonts w:ascii="Adobe Pi Std" w:hAnsi="Adobe Pi Std"/>
+        </w:rPr>
+        <w:tab/>
+        <w:t xml:space="preserve">[[0.71485572], [0.03575514], [0.56310025], [0.48140105]] </w:t>
+      </w:r>
+      <w:r>
+        <w:rPr>
+          <w:rFonts w:ascii="Adobe Pi Std" w:hAnsi="Adobe Pi Std"/>
+          <w:vertAlign w:val="superscript"/>
+        </w:rPr>
+        <w:t>T</w:t>
+      </w:r>
+    </w:p>
+    <w:p>
+      <w:pPr>
+        <w:rPr>
+          <w:rFonts w:ascii="Adobe Pi Std" w:hAnsi="Adobe Pi Std"/>
         </w:rPr>
       </w:pPr>
     </w:p>
@@ -15930,73 +16395,50 @@
       <w:pPr>
         <w:rPr>
           <w:rFonts w:ascii="Adobe Pi Std" w:hAnsi="Adobe Pi Std"/>
-          <w:b/>
-          <w:bCs/>
-          <w:u w:val="single"/>
         </w:rPr>
       </w:pPr>
       <w:r>
         <w:rPr>
           <w:rFonts w:ascii="Adobe Pi Std" w:hAnsi="Adobe Pi Std"/>
-          <w:b/>
-          <w:bCs/>
-          <w:u w:val="single"/>
-        </w:rPr>
-        <w:t xml:space="preserve">Weights and biases for </w:t>
-      </w:r>
-      <w:r>
-        <w:rPr>
-          <w:rFonts w:ascii="Adobe Pi Std" w:hAnsi="Adobe Pi Std"/>
-          <w:b/>
-          <w:bCs/>
-          <w:u w:val="single"/>
-        </w:rPr>
-        <w:t xml:space="preserve">N1 = 4, </w:t>
-      </w:r>
-      <w:r>
-        <w:rPr>
-          <w:rFonts w:ascii="Cambria" w:hAnsi="Cambria" w:cs="Cambria"/>
-          <w:b/>
-          <w:bCs/>
-          <w:u w:val="single"/>
-        </w:rPr>
-        <w:t>α</w:t>
-      </w:r>
-      <w:r>
-        <w:rPr>
-          <w:rFonts w:ascii="Adobe Pi Std" w:hAnsi="Adobe Pi Std"/>
-          <w:b/>
-          <w:bCs/>
-          <w:u w:val="single"/>
-        </w:rPr>
-        <w:t xml:space="preserve"> = 0.2, </w:t>
-      </w:r>
-      <w:r>
-        <w:rPr>
-          <w:rFonts w:ascii="Cambria" w:hAnsi="Cambria" w:cs="Cambria"/>
-          <w:b/>
-          <w:bCs/>
-          <w:u w:val="single"/>
-        </w:rPr>
-        <w:t>ζ</w:t>
-      </w:r>
-      <w:r>
-        <w:rPr>
-          <w:rFonts w:ascii="Adobe Pi Std" w:hAnsi="Adobe Pi Std"/>
-          <w:b/>
-          <w:bCs/>
-          <w:u w:val="single"/>
-        </w:rPr>
-        <w:t xml:space="preserve"> = 1.0, and x0 = 1.0</w:t>
-      </w:r>
-      <w:r>
-        <w:rPr>
-          <w:rFonts w:ascii="Adobe Pi Std" w:hAnsi="Adobe Pi Std"/>
-          <w:b/>
-          <w:bCs/>
-          <w:u w:val="single"/>
-        </w:rPr>
-        <w:t xml:space="preserve"> after 1 epoch</w:t>
+        </w:rPr>
+        <w:t xml:space="preserve">Biases1 = </w:t>
+      </w:r>
+      <w:r>
+        <w:rPr>
+          <w:rFonts w:ascii="Adobe Pi Std" w:hAnsi="Adobe Pi Std"/>
+        </w:rPr>
+        <w:tab/>
+        <w:t>[[ 0.35943</w:t>
+      </w:r>
+      <w:r>
+        <w:rPr>
+          <w:rFonts w:ascii="Adobe Pi Std" w:hAnsi="Adobe Pi Std"/>
+        </w:rPr>
+        <w:t>, -</w:t>
+      </w:r>
+      <w:r>
+        <w:rPr>
+          <w:rFonts w:ascii="Adobe Pi Std" w:hAnsi="Adobe Pi Std"/>
+        </w:rPr>
+        <w:t>0.</w:t>
+      </w:r>
+      <w:r>
+        <w:rPr>
+          <w:rFonts w:ascii="Adobe Pi Std" w:hAnsi="Adobe Pi Std"/>
+        </w:rPr>
+        <w:t>608297, 0.574848</w:t>
+      </w:r>
+      <w:r>
+        <w:rPr>
+          <w:rFonts w:ascii="Adobe Pi Std" w:hAnsi="Adobe Pi Std"/>
+        </w:rPr>
+        <w:t>, -0.299499]]</w:t>
+      </w:r>
+      <w:r>
+        <w:rPr>
+          <w:rFonts w:ascii="Adobe Pi Std" w:hAnsi="Adobe Pi Std"/>
+        </w:rPr>
+        <w:br/>
       </w:r>
     </w:p>
     <w:p>
@@ -16005,167 +16447,6 @@
           <w:rFonts w:ascii="Adobe Pi Std" w:hAnsi="Adobe Pi Std"/>
         </w:rPr>
       </w:pPr>
-    </w:p>
-    <w:p>
-      <w:pPr>
-        <w:rPr>
-          <w:rFonts w:ascii="Adobe Pi Std" w:hAnsi="Adobe Pi Std"/>
-        </w:rPr>
-      </w:pPr>
-      <w:r>
-        <w:rPr>
-          <w:rFonts w:ascii="Adobe Pi Std" w:hAnsi="Adobe Pi Std"/>
-        </w:rPr>
-        <w:t xml:space="preserve">Weights1 = </w:t>
-      </w:r>
-      <w:r>
-        <w:rPr>
-          <w:rFonts w:ascii="Adobe Pi Std" w:hAnsi="Adobe Pi Std"/>
-        </w:rPr>
-        <w:tab/>
-        <w:t>[[-0.659339, -0.</w:t>
-      </w:r>
-      <w:r>
-        <w:rPr>
-          <w:rFonts w:ascii="Adobe Pi Std" w:hAnsi="Adobe Pi Std"/>
-        </w:rPr>
-        <w:t>305067, 0.864314, 0.968217</w:t>
-      </w:r>
-      <w:r>
-        <w:rPr>
-          <w:rFonts w:ascii="Adobe Pi Std" w:hAnsi="Adobe Pi Std"/>
-        </w:rPr>
-        <w:t>]</w:t>
-      </w:r>
-      <w:r>
-        <w:rPr>
-          <w:rFonts w:ascii="Adobe Pi Std" w:hAnsi="Adobe Pi Std"/>
-        </w:rPr>
-        <w:br/>
-        <w:t xml:space="preserve"> </w:t>
-      </w:r>
-      <w:r>
-        <w:rPr>
-          <w:rFonts w:ascii="Adobe Pi Std" w:hAnsi="Adobe Pi Std"/>
-        </w:rPr>
-        <w:tab/>
-      </w:r>
-      <w:r>
-        <w:rPr>
-          <w:rFonts w:ascii="Adobe Pi Std" w:hAnsi="Adobe Pi Std"/>
-        </w:rPr>
-        <w:tab/>
-        <w:t xml:space="preserve"> </w:t>
-      </w:r>
-      <w:r>
-        <w:rPr>
-          <w:rFonts w:ascii="Adobe Pi Std" w:hAnsi="Adobe Pi Std"/>
-        </w:rPr>
-        <w:t>[ 0.560623</w:t>
-      </w:r>
-      <w:r>
-        <w:rPr>
-          <w:rFonts w:ascii="Adobe Pi Std" w:hAnsi="Adobe Pi Std"/>
-        </w:rPr>
-        <w:t>, -0.368451, -0.418328, -0.705848]]</w:t>
-      </w:r>
-      <w:r>
-        <w:rPr>
-          <w:rFonts w:ascii="Adobe Pi Std" w:hAnsi="Adobe Pi Std"/>
-        </w:rPr>
-        <w:br/>
-      </w:r>
-    </w:p>
-    <w:p>
-      <w:pPr>
-        <w:rPr>
-          <w:rFonts w:ascii="Adobe Pi Std" w:hAnsi="Adobe Pi Std"/>
-        </w:rPr>
-      </w:pPr>
-      <w:r>
-        <w:rPr>
-          <w:rFonts w:ascii="Adobe Pi Std" w:hAnsi="Adobe Pi Std"/>
-        </w:rPr>
-        <w:t xml:space="preserve">Weights2 = </w:t>
-      </w:r>
-      <w:r>
-        <w:rPr>
-          <w:rFonts w:ascii="Adobe Pi Std" w:hAnsi="Adobe Pi Std"/>
-        </w:rPr>
-        <w:tab/>
-        <w:t xml:space="preserve">[[0.71485572], [0.03575514], [0.56310025], [0.48140105]] </w:t>
-      </w:r>
-      <w:r>
-        <w:rPr>
-          <w:rFonts w:ascii="Adobe Pi Std" w:hAnsi="Adobe Pi Std"/>
-          <w:vertAlign w:val="superscript"/>
-        </w:rPr>
-        <w:t>T</w:t>
-      </w:r>
-    </w:p>
-    <w:p>
-      <w:pPr>
-        <w:rPr>
-          <w:rFonts w:ascii="Adobe Pi Std" w:hAnsi="Adobe Pi Std"/>
-        </w:rPr>
-      </w:pPr>
-    </w:p>
-    <w:p>
-      <w:pPr>
-        <w:rPr>
-          <w:rFonts w:ascii="Adobe Pi Std" w:hAnsi="Adobe Pi Std"/>
-        </w:rPr>
-      </w:pPr>
-      <w:r>
-        <w:rPr>
-          <w:rFonts w:ascii="Adobe Pi Std" w:hAnsi="Adobe Pi Std"/>
-        </w:rPr>
-        <w:t xml:space="preserve">Biases1 = </w:t>
-      </w:r>
-      <w:r>
-        <w:rPr>
-          <w:rFonts w:ascii="Adobe Pi Std" w:hAnsi="Adobe Pi Std"/>
-        </w:rPr>
-        <w:tab/>
-        <w:t>[[ 0.35943</w:t>
-      </w:r>
-      <w:r>
-        <w:rPr>
-          <w:rFonts w:ascii="Adobe Pi Std" w:hAnsi="Adobe Pi Std"/>
-        </w:rPr>
-        <w:t>, -</w:t>
-      </w:r>
-      <w:r>
-        <w:rPr>
-          <w:rFonts w:ascii="Adobe Pi Std" w:hAnsi="Adobe Pi Std"/>
-        </w:rPr>
-        <w:t>0.</w:t>
-      </w:r>
-      <w:r>
-        <w:rPr>
-          <w:rFonts w:ascii="Adobe Pi Std" w:hAnsi="Adobe Pi Std"/>
-        </w:rPr>
-        <w:t>608297, 0.574848</w:t>
-      </w:r>
-      <w:r>
-        <w:rPr>
-          <w:rFonts w:ascii="Adobe Pi Std" w:hAnsi="Adobe Pi Std"/>
-        </w:rPr>
-        <w:t>, -0.299499]]</w:t>
-      </w:r>
-      <w:r>
-        <w:rPr>
-          <w:rFonts w:ascii="Adobe Pi Std" w:hAnsi="Adobe Pi Std"/>
-        </w:rPr>
-        <w:br/>
-      </w:r>
-    </w:p>
-    <w:p>
-      <w:pPr>
-        <w:rPr>
-          <w:rFonts w:ascii="Adobe Pi Std" w:hAnsi="Adobe Pi Std"/>
-        </w:rPr>
-      </w:pPr>
       <w:r>
         <w:rPr>
           <w:rFonts w:ascii="Adobe Pi Std" w:hAnsi="Adobe Pi Std"/>
@@ -16179,13 +16460,6 @@
         <w:tab/>
         <w:t>[[0.038751]]</w:t>
       </w:r>
-    </w:p>
-    <w:p>
-      <w:pPr>
-        <w:rPr>
-          <w:rFonts w:ascii="Adobe Pi Std" w:hAnsi="Adobe Pi Std"/>
-        </w:rPr>
-      </w:pPr>
     </w:p>
     <w:sectPr>
       <w:pgSz w:w="12240" w:h="15840"/>
@@ -21232,7 +21506,7 @@
 </file>
 
 <file path=customXml/itemProps1.xml><?xml version="1.0" encoding="utf-8"?>
-<ds:datastoreItem xmlns:ds="http://schemas.openxmlformats.org/officeDocument/2006/customXml" ds:itemID="{545AD925-CC5C-4231-8B0C-19BC8A04492C}">
+<ds:datastoreItem xmlns:ds="http://schemas.openxmlformats.org/officeDocument/2006/customXml" ds:itemID="{1C5025C3-59A2-4842-B25A-18F7E238F1E0}">
   <ds:schemaRefs>
     <ds:schemaRef ds:uri="http://schemas.openxmlformats.org/officeDocument/2006/bibliography"/>
   </ds:schemaRefs>

</xml_diff>

<commit_message>
Updated Final Project report. PDF upload to Master Branch
</commit_message>
<xml_diff>
--- a/NNC_Final_Project.docx
+++ b/NNC_Final_Project.docx
@@ -1,6 +1,6 @@
 
 <file path=word/document.xml><?xml version="1.0" encoding="utf-8"?>
-<w:document xmlns:wpc="http://schemas.microsoft.com/office/word/2010/wordprocessingCanvas" xmlns:cx="http://schemas.microsoft.com/office/drawing/2014/chartex" xmlns:cx1="http://schemas.microsoft.com/office/drawing/2015/9/8/chartex" xmlns:cx2="http://schemas.microsoft.com/office/drawing/2015/10/21/chartex" xmlns:cx3="http://schemas.microsoft.com/office/drawing/2016/5/9/chartex" xmlns:cx4="http://schemas.microsoft.com/office/drawing/2016/5/10/chartex" xmlns:cx5="http://schemas.microsoft.com/office/drawing/2016/5/11/chartex" xmlns:cx6="http://schemas.microsoft.com/office/drawing/2016/5/12/chartex" xmlns:cx7="http://schemas.microsoft.com/office/drawing/2016/5/13/chartex" xmlns:cx8="http://schemas.microsoft.com/office/drawing/2016/5/14/chartex" xmlns:mc="http://schemas.openxmlformats.org/markup-compatibility/2006" xmlns:aink="http://schemas.microsoft.com/office/drawing/2016/ink" xmlns:am3d="http://schemas.microsoft.com/office/drawing/2017/model3d" xmlns:o="urn:schemas-microsoft-com:office:office" xmlns:r="http://schemas.openxmlformats.org/officeDocument/2006/relationships" xmlns:m="http://schemas.openxmlformats.org/officeDocument/2006/math" xmlns:v="urn:schemas-microsoft-com:vml" xmlns:wp14="http://schemas.microsoft.com/office/word/2010/wordprocessingDrawing" xmlns:wp="http://schemas.openxmlformats.org/drawingml/2006/wordprocessingDrawing" xmlns:w10="urn:schemas-microsoft-com:office:word" xmlns:w="http://schemas.openxmlformats.org/wordprocessingml/2006/main" xmlns:w14="http://schemas.microsoft.com/office/word/2010/wordml" xmlns:w15="http://schemas.microsoft.com/office/word/2012/wordml" xmlns:w16cid="http://schemas.microsoft.com/office/word/2016/wordml/cid" xmlns:w16se="http://schemas.microsoft.com/office/word/2015/wordml/symex" xmlns:wpg="http://schemas.microsoft.com/office/word/2010/wordprocessingGroup" xmlns:wpi="http://schemas.microsoft.com/office/word/2010/wordprocessingInk" xmlns:wne="http://schemas.microsoft.com/office/word/2006/wordml" xmlns:wps="http://schemas.microsoft.com/office/word/2010/wordprocessingShape" mc:Ignorable="w14 w15 w16se w16cid wp14">
+<w:document xmlns:wpc="http://schemas.microsoft.com/office/word/2010/wordprocessingCanvas" xmlns:mo="http://schemas.microsoft.com/office/mac/office/2008/main" xmlns:mc="http://schemas.openxmlformats.org/markup-compatibility/2006" xmlns:mv="urn:schemas-microsoft-com:mac:vml" xmlns:o="urn:schemas-microsoft-com:office:office" xmlns:r="http://schemas.openxmlformats.org/officeDocument/2006/relationships" xmlns:m="http://schemas.openxmlformats.org/officeDocument/2006/math" xmlns:v="urn:schemas-microsoft-com:vml" xmlns:wp14="http://schemas.microsoft.com/office/word/2010/wordprocessingDrawing" xmlns:wp="http://schemas.openxmlformats.org/drawingml/2006/wordprocessingDrawing" xmlns:w10="urn:schemas-microsoft-com:office:word" xmlns:w="http://schemas.openxmlformats.org/wordprocessingml/2006/main" xmlns:w14="http://schemas.microsoft.com/office/word/2010/wordml" xmlns:wpg="http://schemas.microsoft.com/office/word/2010/wordprocessingGroup" xmlns:wpi="http://schemas.microsoft.com/office/word/2010/wordprocessingInk" xmlns:wne="http://schemas.microsoft.com/office/word/2006/wordml" xmlns:wps="http://schemas.microsoft.com/office/word/2010/wordprocessingShape" mc:Ignorable="w14 wp14">
   <w:body>
     <w:p>
       <w:pPr>
@@ -70,6 +70,7 @@
         </w:rPr>
         <w:t xml:space="preserve"> </w:t>
       </w:r>
+      <w:proofErr w:type="gramStart"/>
       <w:r>
         <w:rPr>
           <w:rFonts w:ascii="Adobe Pi Std" w:hAnsi="Adobe Pi Std"/>
@@ -82,11 +83,20 @@
         </w:rPr>
         <w:t xml:space="preserve"> </w:t>
       </w:r>
-      <w:r>
-        <w:rPr>
-          <w:rFonts w:ascii="Adobe Pi Std" w:hAnsi="Adobe Pi Std"/>
-        </w:rPr>
-        <w:t>Abhishek Sharma (as10686)</w:t>
+      <w:proofErr w:type="spellStart"/>
+      <w:r>
+        <w:rPr>
+          <w:rFonts w:ascii="Adobe Pi Std" w:hAnsi="Adobe Pi Std"/>
+        </w:rPr>
+        <w:t>Abhishek</w:t>
+      </w:r>
+      <w:proofErr w:type="spellEnd"/>
+      <w:proofErr w:type="gramEnd"/>
+      <w:r>
+        <w:rPr>
+          <w:rFonts w:ascii="Adobe Pi Std" w:hAnsi="Adobe Pi Std"/>
+        </w:rPr>
+        <w:t xml:space="preserve"> Sharma (as10686)</w:t>
       </w:r>
       <w:r>
         <w:rPr>
@@ -123,6 +133,7 @@
         <w:rPr>
           <w:rFonts w:ascii="Adobe Pi Std" w:hAnsi="Adobe Pi Std"/>
           <w:noProof/>
+          <w:lang w:eastAsia="en-US"/>
         </w:rPr>
         <mc:AlternateContent>
           <mc:Choice Requires="wps">
@@ -174,7 +185,7 @@
               </wp:anchor>
             </w:drawing>
           </mc:Choice>
-          <mc:Fallback>
+          <mc:Fallback xmlns:w16se="http://schemas.microsoft.com/office/word/2015/wordml/symex" xmlns:w16cid="http://schemas.microsoft.com/office/word/2016/wordml/cid" xmlns:w15="http://schemas.microsoft.com/office/word/2012/wordml" xmlns:am3d="http://schemas.microsoft.com/office/drawing/2017/model3d" xmlns:aink="http://schemas.microsoft.com/office/drawing/2016/ink" xmlns:cx8="http://schemas.microsoft.com/office/drawing/2016/5/14/chartex" xmlns:cx7="http://schemas.microsoft.com/office/drawing/2016/5/13/chartex" xmlns:cx6="http://schemas.microsoft.com/office/drawing/2016/5/12/chartex" xmlns:cx5="http://schemas.microsoft.com/office/drawing/2016/5/11/chartex" xmlns:cx4="http://schemas.microsoft.com/office/drawing/2016/5/10/chartex" xmlns:cx3="http://schemas.microsoft.com/office/drawing/2016/5/9/chartex" xmlns:cx2="http://schemas.microsoft.com/office/drawing/2015/10/21/chartex" xmlns:cx1="http://schemas.microsoft.com/office/drawing/2015/9/8/chartex" xmlns:cx="http://schemas.microsoft.com/office/drawing/2014/chartex">
             <w:pict>
               <v:line w14:anchorId="55D2152C" id="Straight Connector 5" o:spid="_x0000_s1026" style="position:absolute;z-index:251659264;visibility:visible;mso-wrap-style:square;mso-wrap-distance-left:9pt;mso-wrap-distance-top:0;mso-wrap-distance-right:9pt;mso-wrap-distance-bottom:0;mso-position-horizontal:absolute;mso-position-horizontal-relative:text;mso-position-vertical:absolute;mso-position-vertical-relative:text" from="-2pt,7.5pt" to="462.5pt,8pt" o:gfxdata="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" strokecolor="#4472c4 [3204]" strokeweight=".5pt">
                 <v:stroke joinstyle="miter"/>
@@ -213,7 +224,21 @@
         <w:rPr>
           <w:rFonts w:ascii="Adobe Pi Std" w:hAnsi="Adobe Pi Std"/>
         </w:rPr>
-        <w:t xml:space="preserve">to approximate the output for any given function f(x), within a desired accuracy (greater than 0). </w:t>
+        <w:t xml:space="preserve">to approximate the output for any given function </w:t>
+      </w:r>
+      <w:proofErr w:type="gramStart"/>
+      <w:r>
+        <w:rPr>
+          <w:rFonts w:ascii="Adobe Pi Std" w:hAnsi="Adobe Pi Std"/>
+        </w:rPr>
+        <w:t>f(</w:t>
+      </w:r>
+      <w:proofErr w:type="gramEnd"/>
+      <w:r>
+        <w:rPr>
+          <w:rFonts w:ascii="Adobe Pi Std" w:hAnsi="Adobe Pi Std"/>
+        </w:rPr>
+        <w:t xml:space="preserve">x), within a desired accuracy (greater than 0). </w:t>
       </w:r>
     </w:p>
     <w:p>
@@ -312,8 +337,16 @@
         <w:rPr>
           <w:rFonts w:ascii="Adobe Pi Std" w:hAnsi="Adobe Pi Std"/>
         </w:rPr>
-        <w:t>the hyperparameters</w:t>
-      </w:r>
+        <w:t xml:space="preserve">the </w:t>
+      </w:r>
+      <w:proofErr w:type="spellStart"/>
+      <w:r>
+        <w:rPr>
+          <w:rFonts w:ascii="Adobe Pi Std" w:hAnsi="Adobe Pi Std"/>
+        </w:rPr>
+        <w:t>hyperparameters</w:t>
+      </w:r>
+      <w:proofErr w:type="spellEnd"/>
       <w:r>
         <w:rPr>
           <w:rFonts w:ascii="Adobe Pi Std" w:hAnsi="Adobe Pi Std"/>
@@ -365,6 +398,7 @@
             </m:r>
           </m:e>
         </m:d>
+        <w:proofErr w:type="gramStart"/>
         <m:r>
           <m:rPr>
             <m:sty m:val="p"/>
@@ -372,7 +406,17 @@
           <w:rPr>
             <w:rFonts w:ascii="Cambria Math" w:hAnsi="Cambria Math"/>
           </w:rPr>
-          <m:t xml:space="preserve">,  the learning rate </m:t>
+          <m:t>,  the</m:t>
+        </m:r>
+        <w:proofErr w:type="gramEnd"/>
+        <m:r>
+          <m:rPr>
+            <m:sty m:val="p"/>
+          </m:rPr>
+          <w:rPr>
+            <w:rFonts w:ascii="Cambria Math" w:hAnsi="Cambria Math"/>
+          </w:rPr>
+          <m:t xml:space="preserve"> learning rate </m:t>
         </m:r>
         <m:d>
           <m:dPr>
@@ -516,6 +560,7 @@
           <w:rFonts w:ascii="Adobe Pi Std" w:hAnsi="Adobe Pi Std"/>
         </w:rPr>
       </w:pPr>
+      <w:proofErr w:type="gramStart"/>
       <w:r>
         <w:rPr>
           <w:rFonts w:ascii="Adobe Pi Std" w:hAnsi="Adobe Pi Std"/>
@@ -552,14 +597,11 @@
         </w:rPr>
         <w:t xml:space="preserve"> </w:t>
       </w:r>
-      <w:r>
-        <w:t>hyperparam</w:t>
-      </w:r>
-      <w:bookmarkStart w:id="0" w:name="_GoBack"/>
-      <w:bookmarkEnd w:id="0"/>
-      <w:r>
-        <w:t>eters</w:t>
-      </w:r>
+      <w:proofErr w:type="spellStart"/>
+      <w:r>
+        <w:t>hyperparameters</w:t>
+      </w:r>
+      <w:proofErr w:type="spellEnd"/>
       <w:r>
         <w:rPr>
           <w:rFonts w:ascii="Adobe Pi Std" w:hAnsi="Adobe Pi Std"/>
@@ -695,16 +737,7 @@
           <w:rPr>
             <w:rFonts w:ascii="Cambria Math" w:hAnsi="Cambria Math"/>
           </w:rPr>
-          <m:t>-</m:t>
-        </m:r>
-        <m:r>
-          <m:rPr>
-            <m:sty m:val="p"/>
-          </m:rPr>
-          <w:rPr>
-            <w:rFonts w:ascii="Cambria Math" w:hAnsi="Cambria Math"/>
-          </w:rPr>
-          <m:t xml:space="preserve"> </m:t>
+          <m:t xml:space="preserve">- </m:t>
         </m:r>
       </m:oMath>
       <w:r>
@@ -725,6 +758,7 @@
         </w:rPr>
         <w:t xml:space="preserve"> cost function.</w:t>
       </w:r>
+      <w:proofErr w:type="gramEnd"/>
       <w:r>
         <w:rPr>
           <w:rFonts w:ascii="Adobe Pi Std" w:hAnsi="Adobe Pi Std"/>
@@ -853,7 +887,35 @@
         <w:rPr>
           <w:rFonts w:ascii="Adobe Pi Std" w:hAnsi="Adobe Pi Std"/>
         </w:rPr>
-        <w:t xml:space="preserve"> after 1 epoch of training when using a 2-4-1 neural network architecture with the following hyperparameters:</w:t>
+        <w:t xml:space="preserve"> after 1 epoch of training when using </w:t>
+      </w:r>
+      <w:proofErr w:type="gramStart"/>
+      <w:r>
+        <w:rPr>
+          <w:rFonts w:ascii="Adobe Pi Std" w:hAnsi="Adobe Pi Std"/>
+        </w:rPr>
+        <w:t>a 2</w:t>
+      </w:r>
+      <w:proofErr w:type="gramEnd"/>
+      <w:r>
+        <w:rPr>
+          <w:rFonts w:ascii="Adobe Pi Std" w:hAnsi="Adobe Pi Std"/>
+        </w:rPr>
+        <w:t xml:space="preserve">-4-1 neural network architecture with the following </w:t>
+      </w:r>
+      <w:proofErr w:type="spellStart"/>
+      <w:r>
+        <w:rPr>
+          <w:rFonts w:ascii="Adobe Pi Std" w:hAnsi="Adobe Pi Std"/>
+        </w:rPr>
+        <w:t>hyperparameters</w:t>
+      </w:r>
+      <w:proofErr w:type="spellEnd"/>
+      <w:r>
+        <w:rPr>
+          <w:rFonts w:ascii="Adobe Pi Std" w:hAnsi="Adobe Pi Std"/>
+        </w:rPr>
+        <w:t>:</w:t>
       </w:r>
     </w:p>
     <w:p>
@@ -940,7 +1002,21 @@
           <w:rFonts w:ascii="Adobe Pi Std" w:hAnsi="Adobe Pi Std"/>
         </w:rPr>
         <w:tab/>
-        <w:t>[[ 0.193475, 0.316754</w:t>
+        <w:t>[</w:t>
+      </w:r>
+      <w:proofErr w:type="gramStart"/>
+      <w:r>
+        <w:rPr>
+          <w:rFonts w:ascii="Adobe Pi Std" w:hAnsi="Adobe Pi Std"/>
+        </w:rPr>
+        <w:t>[ 0.193475</w:t>
+      </w:r>
+      <w:proofErr w:type="gramEnd"/>
+      <w:r>
+        <w:rPr>
+          <w:rFonts w:ascii="Adobe Pi Std" w:hAnsi="Adobe Pi Std"/>
+        </w:rPr>
+        <w:t>, 0.316754</w:t>
       </w:r>
       <w:r>
         <w:rPr>
@@ -1029,7 +1105,21 @@
           <w:rFonts w:ascii="Adobe Pi Std" w:hAnsi="Adobe Pi Std"/>
         </w:rPr>
         <w:tab/>
-        <w:t xml:space="preserve">[[ 0.475348], [0.276428], [-0.383950], [ 0.348013]] </w:t>
+        <w:t>[</w:t>
+      </w:r>
+      <w:proofErr w:type="gramStart"/>
+      <w:r>
+        <w:rPr>
+          <w:rFonts w:ascii="Adobe Pi Std" w:hAnsi="Adobe Pi Std"/>
+        </w:rPr>
+        <w:t>[ 0.475348</w:t>
+      </w:r>
+      <w:proofErr w:type="gramEnd"/>
+      <w:r>
+        <w:rPr>
+          <w:rFonts w:ascii="Adobe Pi Std" w:hAnsi="Adobe Pi Std"/>
+        </w:rPr>
+        <w:t xml:space="preserve">], [0.276428], [-0.383950], [ 0.348013]] </w:t>
       </w:r>
       <w:r>
         <w:rPr>
@@ -1169,7 +1259,6 @@
           <w:bCs/>
           <w:u w:val="single"/>
         </w:rPr>
-        <w:lastRenderedPageBreak/>
         <w:t>Part 2a:</w:t>
       </w:r>
       <w:r>
@@ -1278,7 +1367,21 @@
         <w:rPr>
           <w:rFonts w:ascii="Adobe Pi Std" w:hAnsi="Adobe Pi Std"/>
         </w:rPr>
-        <w:t>In this part of the project, the quadratic cost function was used and the following hyperparameter combinations were tested:</w:t>
+        <w:t xml:space="preserve">In this part of the project, the quadratic cost function was used and the following </w:t>
+      </w:r>
+      <w:proofErr w:type="spellStart"/>
+      <w:r>
+        <w:rPr>
+          <w:rFonts w:ascii="Adobe Pi Std" w:hAnsi="Adobe Pi Std"/>
+        </w:rPr>
+        <w:t>hyperparameter</w:t>
+      </w:r>
+      <w:proofErr w:type="spellEnd"/>
+      <w:r>
+        <w:rPr>
+          <w:rFonts w:ascii="Adobe Pi Std" w:hAnsi="Adobe Pi Std"/>
+        </w:rPr>
+        <w:t xml:space="preserve"> combinations were tested:</w:t>
       </w:r>
     </w:p>
     <w:p>
@@ -1321,6 +1424,8 @@
           </m:r>
         </m:oMath>
       </m:oMathPara>
+      <w:bookmarkStart w:id="0" w:name="_GoBack"/>
+      <w:bookmarkEnd w:id="0"/>
     </w:p>
     <w:p>
       <w:pPr>
@@ -1382,7 +1487,21 @@
         <w:rPr>
           <w:rFonts w:ascii="Adobe Pi Std" w:hAnsi="Adobe Pi Std"/>
         </w:rPr>
-        <w:t>Hence, a total of 27 hyperparameter combinations were tried. Note that for this part, the NN architecture was kept fixed at 2-4-1 in order to observe the effect of the different learning rates, weights and bias initializations and slope of the transfer function. The results are summarized below:</w:t>
+        <w:t xml:space="preserve">Hence, a total of 27 </w:t>
+      </w:r>
+      <w:proofErr w:type="spellStart"/>
+      <w:r>
+        <w:rPr>
+          <w:rFonts w:ascii="Adobe Pi Std" w:hAnsi="Adobe Pi Std"/>
+        </w:rPr>
+        <w:t>hyperparameter</w:t>
+      </w:r>
+      <w:proofErr w:type="spellEnd"/>
+      <w:r>
+        <w:rPr>
+          <w:rFonts w:ascii="Adobe Pi Std" w:hAnsi="Adobe Pi Std"/>
+        </w:rPr>
+        <w:t xml:space="preserve"> combinations were tried. Note that for this part, the NN architecture was kept fixed at 2-4-1 in order to observe the effect of the different learning rates, weights and bias initializations and slope of the transfer function. The results are summarized below:</w:t>
       </w:r>
     </w:p>
     <w:p>
@@ -1402,77 +1521,31 @@
     <w:p>
       <w:pPr>
         <w:pStyle w:val="Caption"/>
-        <w:keepNext/>
-        <w:rPr>
-          <w:rFonts w:ascii="Adobe Pi Std" w:hAnsi="Adobe Pi Std"/>
-          <w:sz w:val="22"/>
-          <w:szCs w:val="22"/>
-        </w:rPr>
       </w:pPr>
       <w:r>
-        <w:rPr>
-          <w:rFonts w:ascii="Adobe Pi Std" w:hAnsi="Adobe Pi Std"/>
-          <w:sz w:val="22"/>
-          <w:szCs w:val="22"/>
-        </w:rPr>
         <w:t xml:space="preserve">Table </w:t>
       </w:r>
-      <w:r>
-        <w:rPr>
-          <w:rFonts w:ascii="Adobe Pi Std" w:hAnsi="Adobe Pi Std"/>
-          <w:sz w:val="22"/>
-          <w:szCs w:val="22"/>
-        </w:rPr>
-        <w:fldChar w:fldCharType="begin"/>
-      </w:r>
-      <w:r>
-        <w:rPr>
-          <w:rFonts w:ascii="Adobe Pi Std" w:hAnsi="Adobe Pi Std"/>
-          <w:sz w:val="22"/>
-          <w:szCs w:val="22"/>
-        </w:rPr>
-        <w:instrText xml:space="preserve"> SEQ Table \* ARABIC </w:instrText>
-      </w:r>
-      <w:r>
-        <w:rPr>
-          <w:rFonts w:ascii="Adobe Pi Std" w:hAnsi="Adobe Pi Std"/>
-          <w:sz w:val="22"/>
-          <w:szCs w:val="22"/>
-        </w:rPr>
-        <w:fldChar w:fldCharType="separate"/>
-      </w:r>
-      <w:r>
-        <w:rPr>
-          <w:rFonts w:ascii="Adobe Pi Std" w:hAnsi="Adobe Pi Std"/>
-          <w:noProof/>
-          <w:sz w:val="22"/>
-          <w:szCs w:val="22"/>
-        </w:rPr>
-        <w:t>1</w:t>
-      </w:r>
-      <w:r>
-        <w:rPr>
-          <w:rFonts w:ascii="Adobe Pi Std" w:hAnsi="Adobe Pi Std"/>
-          <w:sz w:val="22"/>
-          <w:szCs w:val="22"/>
-        </w:rPr>
-        <w:fldChar w:fldCharType="end"/>
-      </w:r>
-      <w:r>
-        <w:rPr>
-          <w:rFonts w:ascii="Adobe Pi Std" w:hAnsi="Adobe Pi Std"/>
-          <w:sz w:val="22"/>
-          <w:szCs w:val="22"/>
-        </w:rPr>
+      <w:fldSimple w:instr=" SEQ Table \* ARABIC ">
+        <w:r>
+          <w:rPr>
+            <w:noProof/>
+          </w:rPr>
+          <w:t>1</w:t>
+        </w:r>
+      </w:fldSimple>
+      <w:r>
         <w:t>:</w:t>
       </w:r>
       <w:r>
-        <w:rPr>
-          <w:rFonts w:ascii="Adobe Pi Std" w:hAnsi="Adobe Pi Std"/>
-          <w:sz w:val="22"/>
-          <w:szCs w:val="22"/>
-        </w:rPr>
-        <w:t xml:space="preserve"> Effect of the hyperparameters </w:t>
+        <w:t xml:space="preserve"> Effect of the </w:t>
+      </w:r>
+      <w:proofErr w:type="spellStart"/>
+      <w:r>
+        <w:t>hyperparameters</w:t>
+      </w:r>
+      <w:proofErr w:type="spellEnd"/>
+      <w:r>
+        <w:t xml:space="preserve"> </w:t>
       </w:r>
       <m:oMath>
         <m:r>
@@ -1481,8 +1554,6 @@
           </m:rPr>
           <w:rPr>
             <w:rFonts w:ascii="Cambria Math" w:hAnsi="Cambria Math"/>
-            <w:sz w:val="22"/>
-            <w:szCs w:val="22"/>
           </w:rPr>
           <m:t xml:space="preserve">α, ζ and </m:t>
         </m:r>
@@ -1493,10 +1564,7 @@
                 <w:rFonts w:ascii="Cambria Math" w:hAnsi="Cambria Math"/>
                 <w:b/>
                 <w:bCs/>
-                <w:iCs w:val="0"/>
                 <w:color w:val="auto"/>
-                <w:sz w:val="22"/>
-                <w:szCs w:val="22"/>
               </w:rPr>
             </m:ctrlPr>
           </m:sSubPr>
@@ -1507,8 +1575,6 @@
               </m:rPr>
               <w:rPr>
                 <w:rFonts w:ascii="Cambria Math" w:hAnsi="Cambria Math"/>
-                <w:sz w:val="22"/>
-                <w:szCs w:val="22"/>
               </w:rPr>
               <m:t>x</m:t>
             </m:r>
@@ -1520,8 +1586,6 @@
               </m:rPr>
               <w:rPr>
                 <w:rFonts w:ascii="Cambria Math" w:hAnsi="Cambria Math"/>
-                <w:sz w:val="22"/>
-                <w:szCs w:val="22"/>
               </w:rPr>
               <m:t>0</m:t>
             </m:r>
@@ -1533,34 +1597,17 @@
           </m:rPr>
           <w:rPr>
             <w:rFonts w:ascii="Cambria Math" w:hAnsi="Cambria Math"/>
-            <w:sz w:val="22"/>
-            <w:szCs w:val="22"/>
           </w:rPr>
           <m:t xml:space="preserve"> </m:t>
         </m:r>
       </m:oMath>
       <w:r>
-        <w:rPr>
-          <w:rFonts w:ascii="Adobe Pi Std" w:hAnsi="Adobe Pi Std"/>
-          <w:sz w:val="22"/>
-          <w:szCs w:val="22"/>
-        </w:rPr>
         <w:t xml:space="preserve">on </w:t>
       </w:r>
       <w:r>
-        <w:rPr>
-          <w:rFonts w:ascii="Adobe Pi Std" w:hAnsi="Adobe Pi Std"/>
-          <w:sz w:val="22"/>
-          <w:szCs w:val="22"/>
-        </w:rPr>
         <w:t>convergence</w:t>
       </w:r>
       <w:r>
-        <w:rPr>
-          <w:rFonts w:ascii="Adobe Pi Std" w:hAnsi="Adobe Pi Std"/>
-          <w:sz w:val="22"/>
-          <w:szCs w:val="22"/>
-        </w:rPr>
         <w:t xml:space="preserve"> (quadratic cost function)</w:t>
       </w:r>
     </w:p>
@@ -5623,6 +5670,7 @@
                 <w:b w:val="0"/>
                 <w:bCs w:val="0"/>
               </w:rPr>
+              <w:lastRenderedPageBreak/>
               <w:t>24</w:t>
             </w:r>
           </w:p>
@@ -6290,7 +6338,6 @@
         <w:rPr>
           <w:rFonts w:ascii="Adobe Pi Std" w:hAnsi="Adobe Pi Std"/>
         </w:rPr>
-        <w:lastRenderedPageBreak/>
         <w:t>We see that 1</w:t>
       </w:r>
       <w:r>
@@ -6315,7 +6362,29 @@
         <w:rPr>
           <w:rFonts w:ascii="Adobe Pi Std" w:hAnsi="Adobe Pi Std"/>
         </w:rPr>
-        <w:t xml:space="preserve"> 27 hyperparameter combinations</w:t>
+        <w:t xml:space="preserve"> </w:t>
+      </w:r>
+      <w:proofErr w:type="gramStart"/>
+      <w:r>
+        <w:rPr>
+          <w:rFonts w:ascii="Adobe Pi Std" w:hAnsi="Adobe Pi Std"/>
+        </w:rPr>
+        <w:t xml:space="preserve">27 </w:t>
+      </w:r>
+      <w:proofErr w:type="spellStart"/>
+      <w:r>
+        <w:rPr>
+          <w:rFonts w:ascii="Adobe Pi Std" w:hAnsi="Adobe Pi Std"/>
+        </w:rPr>
+        <w:t>hyperparameter</w:t>
+      </w:r>
+      <w:proofErr w:type="spellEnd"/>
+      <w:proofErr w:type="gramEnd"/>
+      <w:r>
+        <w:rPr>
+          <w:rFonts w:ascii="Adobe Pi Std" w:hAnsi="Adobe Pi Std"/>
+        </w:rPr>
+        <w:t xml:space="preserve"> combinations</w:t>
       </w:r>
       <w:r>
         <w:rPr>
@@ -6367,7 +6436,21 @@
         <w:rPr>
           <w:rFonts w:ascii="Adobe Pi Std" w:hAnsi="Adobe Pi Std"/>
         </w:rPr>
-        <w:t>how many hyperparameter combinations converge (</w:t>
+        <w:t xml:space="preserve">how many </w:t>
+      </w:r>
+      <w:proofErr w:type="spellStart"/>
+      <w:r>
+        <w:rPr>
+          <w:rFonts w:ascii="Adobe Pi Std" w:hAnsi="Adobe Pi Std"/>
+        </w:rPr>
+        <w:t>hyperparameter</w:t>
+      </w:r>
+      <w:proofErr w:type="spellEnd"/>
+      <w:r>
+        <w:rPr>
+          <w:rFonts w:ascii="Adobe Pi Std" w:hAnsi="Adobe Pi Std"/>
+        </w:rPr>
+        <w:t xml:space="preserve"> combinations converge (</w:t>
       </w:r>
       <w:r>
         <w:rPr>
@@ -6511,7 +6594,21 @@
         <w:rPr>
           <w:rFonts w:ascii="Adobe Pi Std" w:hAnsi="Adobe Pi Std"/>
         </w:rPr>
-        <w:t xml:space="preserve">For instance, consider the hyperparameter combinations indicated by the rows highlighted in yellow. </w:t>
+        <w:t xml:space="preserve">For instance, consider the </w:t>
+      </w:r>
+      <w:proofErr w:type="spellStart"/>
+      <w:r>
+        <w:rPr>
+          <w:rFonts w:ascii="Adobe Pi Std" w:hAnsi="Adobe Pi Std"/>
+        </w:rPr>
+        <w:t>hyperparameter</w:t>
+      </w:r>
+      <w:proofErr w:type="spellEnd"/>
+      <w:r>
+        <w:rPr>
+          <w:rFonts w:ascii="Adobe Pi Std" w:hAnsi="Adobe Pi Std"/>
+        </w:rPr>
+        <w:t xml:space="preserve"> combinations indicated by the rows highlighted in yellow. </w:t>
       </w:r>
       <w:r>
         <w:rPr>
@@ -6901,7 +6998,14 @@
         <w:rPr>
           <w:rFonts w:ascii="Adobe Pi Std" w:hAnsi="Adobe Pi Std"/>
         </w:rPr>
-        <w:t>values very close to -1 or 1 respectively. This then leads to extremely small gradient</w:t>
+        <w:t xml:space="preserve">values very close to -1 or 1 respectively. This then leads to extremely small </w:t>
+      </w:r>
+      <w:proofErr w:type="gramStart"/>
+      <w:r>
+        <w:rPr>
+          <w:rFonts w:ascii="Adobe Pi Std" w:hAnsi="Adobe Pi Std"/>
+        </w:rPr>
+        <w:t>gradient</w:t>
       </w:r>
       <w:r>
         <w:rPr>
@@ -6919,7 +7023,14 @@
         <w:rPr>
           <w:rFonts w:ascii="Adobe Pi Std" w:hAnsi="Adobe Pi Std"/>
         </w:rPr>
-        <w:t>which slows down learning (vanishing gradient problem) (refer to Figure 1 below).</w:t>
+        <w:t>which</w:t>
+      </w:r>
+      <w:proofErr w:type="gramEnd"/>
+      <w:r>
+        <w:rPr>
+          <w:rFonts w:ascii="Adobe Pi Std" w:hAnsi="Adobe Pi Std"/>
+        </w:rPr>
+        <w:t xml:space="preserve"> slows down learning (vanishing gradient problem) (refer to Figure 1 below).</w:t>
       </w:r>
     </w:p>
     <w:p>
@@ -7299,6 +7410,7 @@
           </m:sub>
         </m:sSub>
       </m:oMath>
+      <w:proofErr w:type="gramStart"/>
       <w:r>
         <w:rPr>
           <w:rFonts w:ascii="Adobe Pi Std" w:hAnsi="Adobe Pi Std"/>
@@ -7311,7 +7423,14 @@
         <w:rPr>
           <w:rFonts w:ascii="Adobe Pi Std" w:hAnsi="Adobe Pi Std"/>
         </w:rPr>
-        <w:t xml:space="preserve">which means that the sensitivity of the final layer is greater. This sensitivity in turn propagates backwards. Since the sensitivity term appears in the weight updated formulas, this means that the weight updates are greater, which helps explain why the examples with lower </w:t>
+        <w:t>which</w:t>
+      </w:r>
+      <w:proofErr w:type="gramEnd"/>
+      <w:r>
+        <w:rPr>
+          <w:rFonts w:ascii="Adobe Pi Std" w:hAnsi="Adobe Pi Std"/>
+        </w:rPr>
+        <w:t xml:space="preserve"> means that the sensitivity of the final layer is greater. This sensitivity in turn propagates backwards. Since the sensitivity term appears in the weight updated formulas, this means that the weight updates are greater, which helps explain why the examples with lower </w:t>
       </w:r>
       <m:oMath>
         <m:sSub>
@@ -7383,6 +7502,7 @@
         <w:rPr>
           <w:rFonts w:ascii="Adobe Pi Std" w:hAnsi="Adobe Pi Std"/>
           <w:noProof/>
+          <w:lang w:eastAsia="en-US"/>
         </w:rPr>
         <w:lastRenderedPageBreak/>
         <w:drawing>
@@ -7401,7 +7521,7 @@
                     <pic:cNvPicPr/>
                   </pic:nvPicPr>
                   <pic:blipFill>
-                    <a:blip r:embed="rId6"/>
+                    <a:blip r:embed="rId7"/>
                     <a:stretch>
                       <a:fillRect/>
                     </a:stretch>
@@ -7425,85 +7545,27 @@
     <w:p>
       <w:pPr>
         <w:pStyle w:val="Caption"/>
-        <w:rPr>
-          <w:rFonts w:ascii="Adobe Pi Std" w:hAnsi="Adobe Pi Std"/>
-          <w:sz w:val="22"/>
-          <w:szCs w:val="22"/>
-        </w:rPr>
       </w:pPr>
     </w:p>
     <w:p>
       <w:pPr>
         <w:pStyle w:val="Caption"/>
-        <w:rPr>
-          <w:rFonts w:ascii="Adobe Pi Std" w:hAnsi="Adobe Pi Std"/>
-          <w:sz w:val="22"/>
-          <w:szCs w:val="22"/>
-        </w:rPr>
       </w:pPr>
       <w:r>
-        <w:rPr>
-          <w:rFonts w:ascii="Adobe Pi Std" w:hAnsi="Adobe Pi Std"/>
-          <w:sz w:val="22"/>
-          <w:szCs w:val="22"/>
-        </w:rPr>
         <w:t xml:space="preserve">Figure </w:t>
       </w:r>
-      <w:r>
-        <w:rPr>
-          <w:rFonts w:ascii="Adobe Pi Std" w:hAnsi="Adobe Pi Std"/>
-          <w:sz w:val="22"/>
-          <w:szCs w:val="22"/>
-        </w:rPr>
-        <w:fldChar w:fldCharType="begin"/>
-      </w:r>
-      <w:r>
-        <w:rPr>
-          <w:rFonts w:ascii="Adobe Pi Std" w:hAnsi="Adobe Pi Std"/>
-          <w:sz w:val="22"/>
-          <w:szCs w:val="22"/>
-        </w:rPr>
-        <w:instrText xml:space="preserve"> SEQ Figure \* ARABIC </w:instrText>
-      </w:r>
-      <w:r>
-        <w:rPr>
-          <w:rFonts w:ascii="Adobe Pi Std" w:hAnsi="Adobe Pi Std"/>
-          <w:sz w:val="22"/>
-          <w:szCs w:val="22"/>
-        </w:rPr>
-        <w:fldChar w:fldCharType="separate"/>
-      </w:r>
-      <w:r>
-        <w:rPr>
-          <w:rFonts w:ascii="Adobe Pi Std" w:hAnsi="Adobe Pi Std"/>
-          <w:noProof/>
-          <w:sz w:val="22"/>
-          <w:szCs w:val="22"/>
-        </w:rPr>
-        <w:t>1</w:t>
-      </w:r>
-      <w:r>
-        <w:rPr>
-          <w:rFonts w:ascii="Adobe Pi Std" w:hAnsi="Adobe Pi Std"/>
-          <w:sz w:val="22"/>
-          <w:szCs w:val="22"/>
-        </w:rPr>
-        <w:fldChar w:fldCharType="end"/>
-      </w:r>
-      <w:r>
-        <w:rPr>
-          <w:rFonts w:ascii="Adobe Pi Std" w:hAnsi="Adobe Pi Std"/>
-          <w:sz w:val="22"/>
-          <w:szCs w:val="22"/>
-        </w:rPr>
+      <w:fldSimple w:instr=" SEQ Figure \* ARABIC ">
+        <w:r>
+          <w:rPr>
+            <w:noProof/>
+          </w:rPr>
+          <w:t>1</w:t>
+        </w:r>
+      </w:fldSimple>
+      <w:r>
         <w:t>:</w:t>
       </w:r>
       <w:r>
-        <w:rPr>
-          <w:rFonts w:ascii="Adobe Pi Std" w:hAnsi="Adobe Pi Std"/>
-          <w:sz w:val="22"/>
-          <w:szCs w:val="22"/>
-        </w:rPr>
         <w:t xml:space="preserve"> Bipolar sigmoid transfer functions with different values of </w:t>
       </w:r>
       <m:oMath>
@@ -7514,10 +7576,7 @@
                 <w:rFonts w:ascii="Cambria Math" w:hAnsi="Cambria Math"/>
                 <w:b/>
                 <w:bCs/>
-                <w:iCs w:val="0"/>
                 <w:color w:val="auto"/>
-                <w:sz w:val="22"/>
-                <w:szCs w:val="22"/>
               </w:rPr>
             </m:ctrlPr>
           </m:sSubPr>
@@ -7528,8 +7587,6 @@
               </m:rPr>
               <w:rPr>
                 <w:rFonts w:ascii="Cambria Math" w:hAnsi="Cambria Math"/>
-                <w:sz w:val="22"/>
-                <w:szCs w:val="22"/>
               </w:rPr>
               <m:t>x</m:t>
             </m:r>
@@ -7541,8 +7598,6 @@
               </m:rPr>
               <w:rPr>
                 <w:rFonts w:ascii="Cambria Math" w:hAnsi="Cambria Math"/>
-                <w:sz w:val="22"/>
-                <w:szCs w:val="22"/>
               </w:rPr>
               <m:t>0</m:t>
             </m:r>
@@ -7550,11 +7605,6 @@
         </m:sSub>
       </m:oMath>
       <w:r>
-        <w:rPr>
-          <w:rFonts w:ascii="Adobe Pi Std" w:hAnsi="Adobe Pi Std"/>
-          <w:sz w:val="22"/>
-          <w:szCs w:val="22"/>
-        </w:rPr>
         <w:t xml:space="preserve">. The red, blue and green curves represent </w:t>
       </w:r>
       <m:oMath>
@@ -7565,10 +7615,7 @@
                 <w:rFonts w:ascii="Cambria Math" w:hAnsi="Cambria Math"/>
                 <w:b/>
                 <w:bCs/>
-                <w:iCs w:val="0"/>
                 <w:color w:val="auto"/>
-                <w:sz w:val="22"/>
-                <w:szCs w:val="22"/>
               </w:rPr>
             </m:ctrlPr>
           </m:sSubPr>
@@ -7579,8 +7626,6 @@
               </m:rPr>
               <w:rPr>
                 <w:rFonts w:ascii="Cambria Math" w:hAnsi="Cambria Math"/>
-                <w:sz w:val="22"/>
-                <w:szCs w:val="22"/>
               </w:rPr>
               <m:t>x</m:t>
             </m:r>
@@ -7592,8 +7637,6 @@
               </m:rPr>
               <w:rPr>
                 <w:rFonts w:ascii="Cambria Math" w:hAnsi="Cambria Math"/>
-                <w:sz w:val="22"/>
-                <w:szCs w:val="22"/>
               </w:rPr>
               <m:t>0</m:t>
             </m:r>
@@ -7601,20 +7644,12 @@
         </m:sSub>
       </m:oMath>
       <w:r>
-        <w:rPr>
-          <w:rFonts w:ascii="Adobe Pi Std" w:hAnsi="Adobe Pi Std"/>
-          <w:sz w:val="22"/>
-          <w:szCs w:val="22"/>
-        </w:rPr>
         <w:t>=0.5</w:t>
       </w:r>
       <w:r>
         <w:rPr>
-          <w:rFonts w:ascii="Adobe Pi Std" w:hAnsi="Adobe Pi Std"/>
           <w:b/>
           <w:bCs/>
-          <w:sz w:val="22"/>
-          <w:szCs w:val="22"/>
         </w:rPr>
         <w:t xml:space="preserve">, </w:t>
       </w:r>
@@ -7626,10 +7661,7 @@
                 <w:rFonts w:ascii="Cambria Math" w:hAnsi="Cambria Math"/>
                 <w:b/>
                 <w:bCs/>
-                <w:iCs w:val="0"/>
                 <w:color w:val="auto"/>
-                <w:sz w:val="22"/>
-                <w:szCs w:val="22"/>
               </w:rPr>
             </m:ctrlPr>
           </m:sSubPr>
@@ -7640,8 +7672,6 @@
               </m:rPr>
               <w:rPr>
                 <w:rFonts w:ascii="Cambria Math" w:hAnsi="Cambria Math"/>
-                <w:sz w:val="22"/>
-                <w:szCs w:val="22"/>
               </w:rPr>
               <m:t>x</m:t>
             </m:r>
@@ -7653,8 +7683,6 @@
               </m:rPr>
               <w:rPr>
                 <w:rFonts w:ascii="Cambria Math" w:hAnsi="Cambria Math"/>
-                <w:sz w:val="22"/>
-                <w:szCs w:val="22"/>
               </w:rPr>
               <m:t>0</m:t>
             </m:r>
@@ -7662,11 +7690,6 @@
         </m:sSub>
       </m:oMath>
       <w:r>
-        <w:rPr>
-          <w:rFonts w:ascii="Adobe Pi Std" w:hAnsi="Adobe Pi Std"/>
-          <w:sz w:val="22"/>
-          <w:szCs w:val="22"/>
-        </w:rPr>
         <w:t xml:space="preserve">=1 and </w:t>
       </w:r>
       <m:oMath>
@@ -7677,10 +7700,7 @@
                 <w:rFonts w:ascii="Cambria Math" w:hAnsi="Cambria Math"/>
                 <w:b/>
                 <w:bCs/>
-                <w:iCs w:val="0"/>
                 <w:color w:val="auto"/>
-                <w:sz w:val="22"/>
-                <w:szCs w:val="22"/>
               </w:rPr>
             </m:ctrlPr>
           </m:sSubPr>
@@ -7691,8 +7711,6 @@
               </m:rPr>
               <w:rPr>
                 <w:rFonts w:ascii="Cambria Math" w:hAnsi="Cambria Math"/>
-                <w:sz w:val="22"/>
-                <w:szCs w:val="22"/>
               </w:rPr>
               <m:t>x</m:t>
             </m:r>
@@ -7704,8 +7722,6 @@
               </m:rPr>
               <w:rPr>
                 <w:rFonts w:ascii="Cambria Math" w:hAnsi="Cambria Math"/>
-                <w:sz w:val="22"/>
-                <w:szCs w:val="22"/>
               </w:rPr>
               <m:t>0</m:t>
             </m:r>
@@ -7713,11 +7729,6 @@
         </m:sSub>
       </m:oMath>
       <w:r>
-        <w:rPr>
-          <w:rFonts w:ascii="Adobe Pi Std" w:hAnsi="Adobe Pi Std"/>
-          <w:sz w:val="22"/>
-          <w:szCs w:val="22"/>
-        </w:rPr>
         <w:t>=1.5 respectively.</w:t>
       </w:r>
     </w:p>
@@ -7933,7 +7944,21 @@
         <w:rPr>
           <w:rFonts w:ascii="Adobe Pi Std" w:hAnsi="Adobe Pi Std"/>
         </w:rPr>
-        <w:t xml:space="preserve"> fixed at 0.2, 1 and 1 respectively. </w:t>
+        <w:t xml:space="preserve"> </w:t>
+      </w:r>
+      <w:proofErr w:type="gramStart"/>
+      <w:r>
+        <w:rPr>
+          <w:rFonts w:ascii="Adobe Pi Std" w:hAnsi="Adobe Pi Std"/>
+        </w:rPr>
+        <w:t>fixed</w:t>
+      </w:r>
+      <w:proofErr w:type="gramEnd"/>
+      <w:r>
+        <w:rPr>
+          <w:rFonts w:ascii="Adobe Pi Std" w:hAnsi="Adobe Pi Std"/>
+        </w:rPr>
+        <w:t xml:space="preserve"> at 0.2, 1 and 1 respectively. </w:t>
       </w:r>
       <w:r>
         <w:rPr>
@@ -7982,76 +8007,22 @@
     <w:p>
       <w:pPr>
         <w:pStyle w:val="Caption"/>
-        <w:keepNext/>
-        <w:rPr>
-          <w:rFonts w:ascii="Adobe Pi Std" w:hAnsi="Adobe Pi Std"/>
-          <w:sz w:val="22"/>
-          <w:szCs w:val="22"/>
-        </w:rPr>
       </w:pPr>
       <w:r>
-        <w:rPr>
-          <w:rFonts w:ascii="Adobe Pi Std" w:hAnsi="Adobe Pi Std"/>
-          <w:sz w:val="22"/>
-          <w:szCs w:val="22"/>
-        </w:rPr>
         <w:t xml:space="preserve">Table </w:t>
       </w:r>
-      <w:r>
-        <w:rPr>
-          <w:rFonts w:ascii="Adobe Pi Std" w:hAnsi="Adobe Pi Std"/>
-          <w:sz w:val="22"/>
-          <w:szCs w:val="22"/>
-        </w:rPr>
-        <w:fldChar w:fldCharType="begin"/>
-      </w:r>
-      <w:r>
-        <w:rPr>
-          <w:rFonts w:ascii="Adobe Pi Std" w:hAnsi="Adobe Pi Std"/>
-          <w:sz w:val="22"/>
-          <w:szCs w:val="22"/>
-        </w:rPr>
-        <w:instrText xml:space="preserve"> SEQ Table \* ARABIC </w:instrText>
-      </w:r>
-      <w:r>
-        <w:rPr>
-          <w:rFonts w:ascii="Adobe Pi Std" w:hAnsi="Adobe Pi Std"/>
-          <w:sz w:val="22"/>
-          <w:szCs w:val="22"/>
-        </w:rPr>
-        <w:fldChar w:fldCharType="separate"/>
-      </w:r>
-      <w:r>
-        <w:rPr>
-          <w:rFonts w:ascii="Adobe Pi Std" w:hAnsi="Adobe Pi Std"/>
-          <w:noProof/>
-          <w:sz w:val="22"/>
-          <w:szCs w:val="22"/>
-        </w:rPr>
-        <w:t>2</w:t>
-      </w:r>
-      <w:r>
-        <w:rPr>
-          <w:rFonts w:ascii="Adobe Pi Std" w:hAnsi="Adobe Pi Std"/>
-          <w:sz w:val="22"/>
-          <w:szCs w:val="22"/>
-        </w:rPr>
-        <w:fldChar w:fldCharType="end"/>
-      </w:r>
-      <w:r>
-        <w:rPr>
-          <w:rFonts w:ascii="Adobe Pi Std" w:hAnsi="Adobe Pi Std"/>
-          <w:sz w:val="22"/>
-          <w:szCs w:val="22"/>
-        </w:rPr>
+      <w:fldSimple w:instr=" SEQ Table \* ARABIC ">
+        <w:r>
+          <w:rPr>
+            <w:noProof/>
+          </w:rPr>
+          <w:t>2</w:t>
+        </w:r>
+      </w:fldSimple>
+      <w:r>
         <w:t>:</w:t>
       </w:r>
       <w:r>
-        <w:rPr>
-          <w:rFonts w:ascii="Adobe Pi Std" w:hAnsi="Adobe Pi Std"/>
-          <w:sz w:val="22"/>
-          <w:szCs w:val="22"/>
-        </w:rPr>
         <w:t xml:space="preserve"> Effect of varying number of hidden neurons on convergence (quadratic cost function).</w:t>
       </w:r>
     </w:p>
@@ -8110,7 +8081,19 @@
               <w:rPr>
                 <w:rFonts w:ascii="Adobe Pi Std" w:hAnsi="Adobe Pi Std"/>
               </w:rPr>
-              <w:t># Iterations Converged</w:t>
+              <w:t xml:space="preserve"># Iterations </w:t>
+            </w:r>
+            <w:r>
+              <w:rPr>
+                <w:rFonts w:ascii="Adobe Pi Std" w:hAnsi="Adobe Pi Std"/>
+              </w:rPr>
+              <w:t xml:space="preserve">Not </w:t>
+            </w:r>
+            <w:r>
+              <w:rPr>
+                <w:rFonts w:ascii="Adobe Pi Std" w:hAnsi="Adobe Pi Std"/>
+              </w:rPr>
+              <w:t>Converged</w:t>
             </w:r>
           </w:p>
         </w:tc>
@@ -8284,7 +8267,7 @@
               <w:rPr>
                 <w:rFonts w:ascii="Adobe Pi Std" w:hAnsi="Adobe Pi Std"/>
               </w:rPr>
-              <w:t>84</w:t>
+              <w:t>16</w:t>
             </w:r>
           </w:p>
         </w:tc>
@@ -8407,7 +8390,7 @@
               <w:rPr>
                 <w:rFonts w:ascii="Adobe Pi Std" w:hAnsi="Adobe Pi Std"/>
               </w:rPr>
-              <w:t>99</w:t>
+              <w:t>1</w:t>
             </w:r>
           </w:p>
         </w:tc>
@@ -8529,7 +8512,7 @@
               <w:rPr>
                 <w:rFonts w:ascii="Adobe Pi Std" w:hAnsi="Adobe Pi Std"/>
               </w:rPr>
-              <w:t>99</w:t>
+              <w:t>1</w:t>
             </w:r>
           </w:p>
         </w:tc>
@@ -8652,7 +8635,7 @@
               <w:rPr>
                 <w:rFonts w:ascii="Adobe Pi Std" w:hAnsi="Adobe Pi Std"/>
               </w:rPr>
-              <w:t>99</w:t>
+              <w:t>1</w:t>
             </w:r>
           </w:p>
         </w:tc>
@@ -8774,7 +8757,7 @@
               <w:rPr>
                 <w:rFonts w:ascii="Adobe Pi Std" w:hAnsi="Adobe Pi Std"/>
               </w:rPr>
-              <w:t>99</w:t>
+              <w:t>1</w:t>
             </w:r>
           </w:p>
         </w:tc>
@@ -8939,7 +8922,6 @@
         <w:rPr>
           <w:rFonts w:ascii="Adobe Pi Std" w:hAnsi="Adobe Pi Std"/>
         </w:rPr>
-        <w:lastRenderedPageBreak/>
         <w:t xml:space="preserve">As can be seen from the results </w:t>
       </w:r>
       <w:r>
@@ -8985,9 +8967,10 @@
           <w:bCs/>
           <w:noProof/>
           <w:u w:val="single"/>
+          <w:lang w:eastAsia="en-US"/>
         </w:rPr>
         <mc:AlternateContent>
-          <mc:Choice Requires="cx1">
+          <mc:Choice xmlns:w16se="http://schemas.microsoft.com/office/word/2015/wordml/symex" xmlns:w16cid="http://schemas.microsoft.com/office/word/2016/wordml/cid" xmlns:w15="http://schemas.microsoft.com/office/word/2012/wordml" xmlns:am3d="http://schemas.microsoft.com/office/drawing/2017/model3d" xmlns:aink="http://schemas.microsoft.com/office/drawing/2016/ink" xmlns:cx8="http://schemas.microsoft.com/office/drawing/2016/5/14/chartex" xmlns:cx7="http://schemas.microsoft.com/office/drawing/2016/5/13/chartex" xmlns:cx6="http://schemas.microsoft.com/office/drawing/2016/5/12/chartex" xmlns:cx5="http://schemas.microsoft.com/office/drawing/2016/5/11/chartex" xmlns:cx4="http://schemas.microsoft.com/office/drawing/2016/5/10/chartex" xmlns:cx3="http://schemas.microsoft.com/office/drawing/2016/5/9/chartex" xmlns:cx2="http://schemas.microsoft.com/office/drawing/2015/10/21/chartex" xmlns:cx1="http://schemas.microsoft.com/office/drawing/2015/9/8/chartex" xmlns:cx="http://schemas.microsoft.com/office/drawing/2014/chartex" Requires="cx1">
             <w:drawing>
               <wp:inline distT="0" distB="0" distL="0" distR="0" wp14:anchorId="5FFCB2DF" wp14:editId="5371ECD3">
                 <wp:extent cx="5651500" cy="2717800"/>
@@ -8996,7 +8979,7 @@
                 <wp:cNvGraphicFramePr/>
                 <a:graphic xmlns:a="http://schemas.openxmlformats.org/drawingml/2006/main">
                   <a:graphicData uri="http://schemas.microsoft.com/office/drawing/2014/chartex">
-                    <cx:chart xmlns:cx="http://schemas.microsoft.com/office/drawing/2014/chartex" xmlns:r="http://schemas.openxmlformats.org/officeDocument/2006/relationships" r:id="rId7"/>
+                    <cx:chart xmlns:cx="http://schemas.microsoft.com/office/drawing/2014/chartex" xmlns:r="http://schemas.openxmlformats.org/officeDocument/2006/relationships" r:id="rId8"/>
                   </a:graphicData>
                 </a:graphic>
               </wp:inline>
@@ -9021,7 +9004,7 @@
                         </pic:cNvPicPr>
                       </pic:nvPicPr>
                       <pic:blipFill>
-                        <a:blip r:embed="rId8"/>
+                        <a:blip r:embed="rId9"/>
                         <a:stretch>
                           <a:fillRect/>
                         </a:stretch>
@@ -9047,59 +9030,19 @@
     <w:p>
       <w:pPr>
         <w:pStyle w:val="Caption"/>
-        <w:rPr>
-          <w:rFonts w:ascii="Adobe Pi Std" w:hAnsi="Adobe Pi Std"/>
-          <w:sz w:val="22"/>
-          <w:szCs w:val="22"/>
-        </w:rPr>
       </w:pPr>
     </w:p>
     <w:p>
       <w:pPr>
         <w:pStyle w:val="Caption"/>
-        <w:rPr>
-          <w:rFonts w:ascii="Adobe Pi Std" w:hAnsi="Adobe Pi Std"/>
-          <w:sz w:val="22"/>
-          <w:szCs w:val="22"/>
-        </w:rPr>
       </w:pPr>
       <w:r>
-        <w:rPr>
-          <w:rFonts w:ascii="Adobe Pi Std" w:hAnsi="Adobe Pi Std"/>
-          <w:sz w:val="22"/>
-          <w:szCs w:val="22"/>
-        </w:rPr>
         <w:t>Figure 2: A box-and-whisker plot using the empirical data for various values of N1</w:t>
       </w:r>
       <w:r>
-        <w:rPr>
-          <w:rFonts w:ascii="Adobe Pi Std" w:hAnsi="Adobe Pi Std"/>
-          <w:sz w:val="22"/>
-          <w:szCs w:val="22"/>
-        </w:rPr>
-        <w:t xml:space="preserve"> </w:t>
-      </w:r>
-      <w:r>
-        <w:rPr>
-          <w:sz w:val="22"/>
-          <w:szCs w:val="22"/>
-        </w:rPr>
-        <w:t>–</w:t>
-      </w:r>
-      <w:r>
-        <w:rPr>
-          <w:rFonts w:ascii="Adobe Pi Std" w:hAnsi="Adobe Pi Std"/>
-          <w:sz w:val="22"/>
-          <w:szCs w:val="22"/>
-        </w:rPr>
-        <w:t xml:space="preserve"> quadratic</w:t>
-      </w:r>
-      <w:r>
-        <w:rPr>
-          <w:rFonts w:ascii="Adobe Pi Std" w:hAnsi="Adobe Pi Std"/>
-          <w:sz w:val="22"/>
-          <w:szCs w:val="22"/>
-        </w:rPr>
+        <w:t xml:space="preserve"> – quadratic</w:t>
+      </w:r>
+      <w:r>
         <w:t xml:space="preserve"> cost function.</w:t>
       </w:r>
     </w:p>
@@ -9120,7 +9063,35 @@
         <w:rPr>
           <w:rFonts w:ascii="Adobe Pi Std" w:hAnsi="Adobe Pi Std"/>
         </w:rPr>
-        <w:t>In fact, increasing the number of hidden neurons N1 might have the undesired effect of overfitting to the training data. In order to avoid overfitting, we would need to use some form of regularization. However, in this example, since we don</w:t>
+        <w:t xml:space="preserve">In fact, increasing the number of hidden neurons N1 might have the undesired effect of </w:t>
+      </w:r>
+      <w:proofErr w:type="spellStart"/>
+      <w:r>
+        <w:rPr>
+          <w:rFonts w:ascii="Adobe Pi Std" w:hAnsi="Adobe Pi Std"/>
+        </w:rPr>
+        <w:t>overfitting</w:t>
+      </w:r>
+      <w:proofErr w:type="spellEnd"/>
+      <w:r>
+        <w:rPr>
+          <w:rFonts w:ascii="Adobe Pi Std" w:hAnsi="Adobe Pi Std"/>
+        </w:rPr>
+        <w:t xml:space="preserve"> to the training data. In order to avoid </w:t>
+      </w:r>
+      <w:proofErr w:type="spellStart"/>
+      <w:r>
+        <w:rPr>
+          <w:rFonts w:ascii="Adobe Pi Std" w:hAnsi="Adobe Pi Std"/>
+        </w:rPr>
+        <w:t>overfitting</w:t>
+      </w:r>
+      <w:proofErr w:type="spellEnd"/>
+      <w:r>
+        <w:rPr>
+          <w:rFonts w:ascii="Adobe Pi Std" w:hAnsi="Adobe Pi Std"/>
+        </w:rPr>
+        <w:t>, we would need to use some form of regularization. However, in this example, since we don</w:t>
       </w:r>
       <w:r>
         <w:t>’</w:t>
@@ -9129,7 +9100,21 @@
         <w:rPr>
           <w:rFonts w:ascii="Adobe Pi Std" w:hAnsi="Adobe Pi Std"/>
         </w:rPr>
-        <w:t>t have any test set, the results can only be reported on the training set and deductions regarding overfitting can</w:t>
+        <w:t xml:space="preserve">t have any test set, the results can only be reported on the training set and deductions regarding </w:t>
+      </w:r>
+      <w:proofErr w:type="spellStart"/>
+      <w:r>
+        <w:rPr>
+          <w:rFonts w:ascii="Adobe Pi Std" w:hAnsi="Adobe Pi Std"/>
+        </w:rPr>
+        <w:t>overfitting</w:t>
+      </w:r>
+      <w:proofErr w:type="spellEnd"/>
+      <w:r>
+        <w:rPr>
+          <w:rFonts w:ascii="Adobe Pi Std" w:hAnsi="Adobe Pi Std"/>
+        </w:rPr>
+        <w:t xml:space="preserve"> can</w:t>
       </w:r>
       <w:r>
         <w:t>’</w:t>
@@ -9287,7 +9272,6 @@
           <w:bCs/>
           <w:u w:val="single"/>
         </w:rPr>
-        <w:lastRenderedPageBreak/>
         <w:t xml:space="preserve">Part 3a: Varying </w:t>
       </w:r>
       <m:oMath>
@@ -9399,7 +9383,21 @@
         <w:rPr>
           <w:rFonts w:ascii="Adobe Pi Std" w:hAnsi="Adobe Pi Std"/>
         </w:rPr>
-        <w:t xml:space="preserve"> cost function was used and the following hyperparameter combinations were tested:</w:t>
+        <w:t xml:space="preserve"> cost function was used and the following </w:t>
+      </w:r>
+      <w:proofErr w:type="spellStart"/>
+      <w:r>
+        <w:rPr>
+          <w:rFonts w:ascii="Adobe Pi Std" w:hAnsi="Adobe Pi Std"/>
+        </w:rPr>
+        <w:t>hyperparameter</w:t>
+      </w:r>
+      <w:proofErr w:type="spellEnd"/>
+      <w:r>
+        <w:rPr>
+          <w:rFonts w:ascii="Adobe Pi Std" w:hAnsi="Adobe Pi Std"/>
+        </w:rPr>
+        <w:t xml:space="preserve"> combinations were tested:</w:t>
       </w:r>
     </w:p>
     <w:p>
@@ -9521,7 +9519,21 @@
         <w:rPr>
           <w:rFonts w:ascii="Adobe Pi Std" w:hAnsi="Adobe Pi Std"/>
         </w:rPr>
-        <w:t>A total of 27 hyperparameter combinations were tried. Note that for this part, the NN architecture was kept fixed at 2-4-1 in order to observe the effect of the different learning rates, weights and bias initializations and slope of the transfer function. The results are summarized in</w:t>
+        <w:t xml:space="preserve">A total of 27 </w:t>
+      </w:r>
+      <w:proofErr w:type="spellStart"/>
+      <w:r>
+        <w:rPr>
+          <w:rFonts w:ascii="Adobe Pi Std" w:hAnsi="Adobe Pi Std"/>
+        </w:rPr>
+        <w:t>hyperparameter</w:t>
+      </w:r>
+      <w:proofErr w:type="spellEnd"/>
+      <w:r>
+        <w:rPr>
+          <w:rFonts w:ascii="Adobe Pi Std" w:hAnsi="Adobe Pi Std"/>
+        </w:rPr>
+        <w:t xml:space="preserve"> combinations were tried. Note that for this part, the NN architecture was kept fixed at 2-4-1 in order to observe the effect of the different learning rates, weights and bias initializations and slope of the transfer function. The results are summarized in</w:t>
       </w:r>
       <w:r>
         <w:rPr>
@@ -9546,77 +9558,31 @@
     <w:p>
       <w:pPr>
         <w:pStyle w:val="Caption"/>
-        <w:keepNext/>
-        <w:rPr>
-          <w:rFonts w:ascii="Adobe Pi Std" w:hAnsi="Adobe Pi Std"/>
-          <w:sz w:val="22"/>
-          <w:szCs w:val="22"/>
-        </w:rPr>
       </w:pPr>
       <w:r>
-        <w:rPr>
-          <w:rFonts w:ascii="Adobe Pi Std" w:hAnsi="Adobe Pi Std"/>
-          <w:sz w:val="22"/>
-          <w:szCs w:val="22"/>
-        </w:rPr>
         <w:t xml:space="preserve">Table </w:t>
       </w:r>
-      <w:r>
-        <w:rPr>
-          <w:rFonts w:ascii="Adobe Pi Std" w:hAnsi="Adobe Pi Std"/>
-          <w:sz w:val="22"/>
-          <w:szCs w:val="22"/>
-        </w:rPr>
-        <w:fldChar w:fldCharType="begin"/>
-      </w:r>
-      <w:r>
-        <w:rPr>
-          <w:rFonts w:ascii="Adobe Pi Std" w:hAnsi="Adobe Pi Std"/>
-          <w:sz w:val="22"/>
-          <w:szCs w:val="22"/>
-        </w:rPr>
-        <w:instrText xml:space="preserve"> SEQ Table \* ARABIC </w:instrText>
-      </w:r>
-      <w:r>
-        <w:rPr>
-          <w:rFonts w:ascii="Adobe Pi Std" w:hAnsi="Adobe Pi Std"/>
-          <w:sz w:val="22"/>
-          <w:szCs w:val="22"/>
-        </w:rPr>
-        <w:fldChar w:fldCharType="separate"/>
-      </w:r>
-      <w:r>
-        <w:rPr>
-          <w:rFonts w:ascii="Adobe Pi Std" w:hAnsi="Adobe Pi Std"/>
-          <w:noProof/>
-          <w:sz w:val="22"/>
-          <w:szCs w:val="22"/>
-        </w:rPr>
-        <w:t>3</w:t>
-      </w:r>
-      <w:r>
-        <w:rPr>
-          <w:rFonts w:ascii="Adobe Pi Std" w:hAnsi="Adobe Pi Std"/>
-          <w:sz w:val="22"/>
-          <w:szCs w:val="22"/>
-        </w:rPr>
-        <w:fldChar w:fldCharType="end"/>
-      </w:r>
-      <w:r>
-        <w:rPr>
-          <w:rFonts w:ascii="Adobe Pi Std" w:hAnsi="Adobe Pi Std"/>
-          <w:sz w:val="22"/>
-          <w:szCs w:val="22"/>
-        </w:rPr>
+      <w:fldSimple w:instr=" SEQ Table \* ARABIC ">
+        <w:r>
+          <w:rPr>
+            <w:noProof/>
+          </w:rPr>
+          <w:t>3</w:t>
+        </w:r>
+      </w:fldSimple>
+      <w:r>
         <w:t>:</w:t>
       </w:r>
       <w:r>
-        <w:rPr>
-          <w:rFonts w:ascii="Adobe Pi Std" w:hAnsi="Adobe Pi Std"/>
-          <w:sz w:val="22"/>
-          <w:szCs w:val="22"/>
-        </w:rPr>
-        <w:t xml:space="preserve"> Effect of the hyperparameters </w:t>
+        <w:t xml:space="preserve"> Effect of the </w:t>
+      </w:r>
+      <w:proofErr w:type="spellStart"/>
+      <w:r>
+        <w:t>hyperparameters</w:t>
+      </w:r>
+      <w:proofErr w:type="spellEnd"/>
+      <w:r>
+        <w:t xml:space="preserve"> </w:t>
       </w:r>
       <m:oMath>
         <m:r>
@@ -9625,8 +9591,6 @@
           </m:rPr>
           <w:rPr>
             <w:rFonts w:ascii="Cambria Math" w:hAnsi="Cambria Math"/>
-            <w:sz w:val="22"/>
-            <w:szCs w:val="22"/>
           </w:rPr>
           <m:t xml:space="preserve">α, ζ and </m:t>
         </m:r>
@@ -9637,10 +9601,7 @@
                 <w:rFonts w:ascii="Cambria Math" w:hAnsi="Cambria Math"/>
                 <w:b/>
                 <w:bCs/>
-                <w:iCs w:val="0"/>
                 <w:color w:val="auto"/>
-                <w:sz w:val="22"/>
-                <w:szCs w:val="22"/>
               </w:rPr>
             </m:ctrlPr>
           </m:sSubPr>
@@ -9651,8 +9612,6 @@
               </m:rPr>
               <w:rPr>
                 <w:rFonts w:ascii="Cambria Math" w:hAnsi="Cambria Math"/>
-                <w:sz w:val="22"/>
-                <w:szCs w:val="22"/>
               </w:rPr>
               <m:t>x</m:t>
             </m:r>
@@ -9664,8 +9623,6 @@
               </m:rPr>
               <w:rPr>
                 <w:rFonts w:ascii="Cambria Math" w:hAnsi="Cambria Math"/>
-                <w:sz w:val="22"/>
-                <w:szCs w:val="22"/>
               </w:rPr>
               <m:t>0</m:t>
             </m:r>
@@ -9677,18 +9634,11 @@
           </m:rPr>
           <w:rPr>
             <w:rFonts w:ascii="Cambria Math" w:hAnsi="Cambria Math"/>
-            <w:sz w:val="22"/>
-            <w:szCs w:val="22"/>
           </w:rPr>
           <m:t xml:space="preserve"> </m:t>
         </m:r>
       </m:oMath>
       <w:r>
-        <w:rPr>
-          <w:rFonts w:ascii="Adobe Pi Std" w:hAnsi="Adobe Pi Std"/>
-          <w:sz w:val="22"/>
-          <w:szCs w:val="22"/>
-        </w:rPr>
         <w:t>on convergence (cross entropy cost function).</w:t>
       </w:r>
     </w:p>
@@ -13558,6 +13508,7 @@
                 <w:bCs w:val="0"/>
                 <w:color w:val="000000"/>
               </w:rPr>
+              <w:lastRenderedPageBreak/>
               <w:t>22</w:t>
             </w:r>
           </w:p>
@@ -14592,8 +14543,43 @@
         <w:rPr>
           <w:rFonts w:ascii="Adobe Pi Std" w:hAnsi="Adobe Pi Std"/>
         </w:rPr>
-        <w:lastRenderedPageBreak/>
-        <w:t>With the cross-entropy cost function, 20 out of the 27 hyperparameter combinations tested lead to convergence compared to the quadratic cost function case where 19 hyperparameter combinations converged.</w:t>
+        <w:t xml:space="preserve">With the cross-entropy cost function, 20 out of the </w:t>
+      </w:r>
+      <w:proofErr w:type="gramStart"/>
+      <w:r>
+        <w:rPr>
+          <w:rFonts w:ascii="Adobe Pi Std" w:hAnsi="Adobe Pi Std"/>
+        </w:rPr>
+        <w:t xml:space="preserve">27 </w:t>
+      </w:r>
+      <w:proofErr w:type="spellStart"/>
+      <w:r>
+        <w:rPr>
+          <w:rFonts w:ascii="Adobe Pi Std" w:hAnsi="Adobe Pi Std"/>
+        </w:rPr>
+        <w:t>hyperparameter</w:t>
+      </w:r>
+      <w:proofErr w:type="spellEnd"/>
+      <w:proofErr w:type="gramEnd"/>
+      <w:r>
+        <w:rPr>
+          <w:rFonts w:ascii="Adobe Pi Std" w:hAnsi="Adobe Pi Std"/>
+        </w:rPr>
+        <w:t xml:space="preserve"> combinations tested lead to convergence compared to the quadratic cost function case where 19 </w:t>
+      </w:r>
+      <w:proofErr w:type="spellStart"/>
+      <w:r>
+        <w:rPr>
+          <w:rFonts w:ascii="Adobe Pi Std" w:hAnsi="Adobe Pi Std"/>
+        </w:rPr>
+        <w:t>hyperparameter</w:t>
+      </w:r>
+      <w:proofErr w:type="spellEnd"/>
+      <w:r>
+        <w:rPr>
+          <w:rFonts w:ascii="Adobe Pi Std" w:hAnsi="Adobe Pi Std"/>
+        </w:rPr>
+        <w:t xml:space="preserve"> combinations converged.</w:t>
       </w:r>
     </w:p>
     <w:p>
@@ -14915,76 +14901,22 @@
     <w:p>
       <w:pPr>
         <w:pStyle w:val="Caption"/>
-        <w:keepNext/>
-        <w:rPr>
-          <w:rFonts w:ascii="Adobe Pi Std" w:hAnsi="Adobe Pi Std"/>
-          <w:sz w:val="22"/>
-          <w:szCs w:val="22"/>
-        </w:rPr>
       </w:pPr>
       <w:r>
-        <w:rPr>
-          <w:rFonts w:ascii="Adobe Pi Std" w:hAnsi="Adobe Pi Std"/>
-          <w:sz w:val="22"/>
-          <w:szCs w:val="22"/>
-        </w:rPr>
         <w:t xml:space="preserve">Table </w:t>
       </w:r>
-      <w:r>
-        <w:rPr>
-          <w:rFonts w:ascii="Adobe Pi Std" w:hAnsi="Adobe Pi Std"/>
-          <w:sz w:val="22"/>
-          <w:szCs w:val="22"/>
-        </w:rPr>
-        <w:fldChar w:fldCharType="begin"/>
-      </w:r>
-      <w:r>
-        <w:rPr>
-          <w:rFonts w:ascii="Adobe Pi Std" w:hAnsi="Adobe Pi Std"/>
-          <w:sz w:val="22"/>
-          <w:szCs w:val="22"/>
-        </w:rPr>
-        <w:instrText xml:space="preserve"> SEQ Table \* ARABIC </w:instrText>
-      </w:r>
-      <w:r>
-        <w:rPr>
-          <w:rFonts w:ascii="Adobe Pi Std" w:hAnsi="Adobe Pi Std"/>
-          <w:sz w:val="22"/>
-          <w:szCs w:val="22"/>
-        </w:rPr>
-        <w:fldChar w:fldCharType="separate"/>
-      </w:r>
-      <w:r>
-        <w:rPr>
-          <w:rFonts w:ascii="Adobe Pi Std" w:hAnsi="Adobe Pi Std"/>
-          <w:noProof/>
-          <w:sz w:val="22"/>
-          <w:szCs w:val="22"/>
-        </w:rPr>
-        <w:t>4</w:t>
-      </w:r>
-      <w:r>
-        <w:rPr>
-          <w:rFonts w:ascii="Adobe Pi Std" w:hAnsi="Adobe Pi Std"/>
-          <w:sz w:val="22"/>
-          <w:szCs w:val="22"/>
-        </w:rPr>
-        <w:fldChar w:fldCharType="end"/>
-      </w:r>
-      <w:r>
-        <w:rPr>
-          <w:rFonts w:ascii="Adobe Pi Std" w:hAnsi="Adobe Pi Std"/>
-          <w:sz w:val="22"/>
-          <w:szCs w:val="22"/>
-        </w:rPr>
+      <w:fldSimple w:instr=" SEQ Table \* ARABIC ">
+        <w:r>
+          <w:rPr>
+            <w:noProof/>
+          </w:rPr>
+          <w:t>4</w:t>
+        </w:r>
+      </w:fldSimple>
+      <w:r>
         <w:t>:</w:t>
       </w:r>
       <w:r>
-        <w:rPr>
-          <w:rFonts w:ascii="Adobe Pi Std" w:hAnsi="Adobe Pi Std"/>
-          <w:sz w:val="22"/>
-          <w:szCs w:val="22"/>
-        </w:rPr>
         <w:t xml:space="preserve"> Effect of varying number of hidden neurons on convergence (cross entropy cost function).</w:t>
       </w:r>
     </w:p>
@@ -15043,7 +14975,19 @@
               <w:rPr>
                 <w:rFonts w:ascii="Adobe Pi Std" w:hAnsi="Adobe Pi Std"/>
               </w:rPr>
-              <w:t># Iterations Converged</w:t>
+              <w:t xml:space="preserve"># Iterations </w:t>
+            </w:r>
+            <w:r>
+              <w:rPr>
+                <w:rFonts w:ascii="Adobe Pi Std" w:hAnsi="Adobe Pi Std"/>
+              </w:rPr>
+              <w:t xml:space="preserve">Not </w:t>
+            </w:r>
+            <w:r>
+              <w:rPr>
+                <w:rFonts w:ascii="Adobe Pi Std" w:hAnsi="Adobe Pi Std"/>
+              </w:rPr>
+              <w:t>Converged</w:t>
             </w:r>
           </w:p>
         </w:tc>
@@ -15217,7 +15161,7 @@
               <w:rPr>
                 <w:rFonts w:ascii="Adobe Pi Std" w:hAnsi="Adobe Pi Std"/>
               </w:rPr>
-              <w:t>61</w:t>
+              <w:t>39</w:t>
             </w:r>
           </w:p>
         </w:tc>
@@ -15340,7 +15284,7 @@
               <w:rPr>
                 <w:rFonts w:ascii="Adobe Pi Std" w:hAnsi="Adobe Pi Std"/>
               </w:rPr>
-              <w:t>89</w:t>
+              <w:t>11</w:t>
             </w:r>
           </w:p>
         </w:tc>
@@ -15462,7 +15406,7 @@
               <w:rPr>
                 <w:rFonts w:ascii="Adobe Pi Std" w:hAnsi="Adobe Pi Std"/>
               </w:rPr>
-              <w:t>94</w:t>
+              <w:t>6</w:t>
             </w:r>
           </w:p>
         </w:tc>
@@ -15585,7 +15529,7 @@
               <w:rPr>
                 <w:rFonts w:ascii="Adobe Pi Std" w:hAnsi="Adobe Pi Std"/>
               </w:rPr>
-              <w:t>100</w:t>
+              <w:t>0</w:t>
             </w:r>
           </w:p>
         </w:tc>
@@ -15707,7 +15651,7 @@
               <w:rPr>
                 <w:rFonts w:ascii="Adobe Pi Std" w:hAnsi="Adobe Pi Std"/>
               </w:rPr>
-              <w:t>100</w:t>
+              <w:t>0</w:t>
             </w:r>
           </w:p>
         </w:tc>
@@ -15809,7 +15753,59 @@
         <w:rPr>
           <w:rFonts w:ascii="Adobe Pi Std" w:hAnsi="Adobe Pi Std"/>
         </w:rPr>
-        <w:t>Again, like Part 2b, increasing the number of hidden layers increases the number of iterations that converged since it increases the representation power of the NN according to the universality theorem.</w:t>
+        <w:t>Again, like Part 2b, increasing the number of hidden layers increases the number of iterations that converged since it increases the representation power of the NN according to the universality theorem</w:t>
+      </w:r>
+      <w:r>
+        <w:rPr>
+          <w:rFonts w:ascii="Adobe Pi Std" w:hAnsi="Adobe Pi Std"/>
+        </w:rPr>
+        <w:t xml:space="preserve"> (Figure 3)</w:t>
+      </w:r>
+      <w:r>
+        <w:rPr>
+          <w:rFonts w:ascii="Adobe Pi Std" w:hAnsi="Adobe Pi Std"/>
+        </w:rPr>
+        <w:t>.</w:t>
+      </w:r>
+    </w:p>
+    <w:p>
+      <w:pPr>
+        <w:rPr>
+          <w:rFonts w:ascii="Adobe Pi Std" w:hAnsi="Adobe Pi Std"/>
+        </w:rPr>
+      </w:pPr>
+      <w:r>
+        <w:rPr>
+          <w:noProof/>
+        </w:rPr>
+        <w:lastRenderedPageBreak/>
+        <w:drawing>
+          <wp:anchor distT="0" distB="0" distL="114300" distR="114300" simplePos="0" relativeHeight="251661312" behindDoc="0" locked="0" layoutInCell="1" allowOverlap="1" wp14:anchorId="6EA4FFB6" wp14:editId="69FBEAFC">
+            <wp:simplePos x="0" y="0"/>
+            <wp:positionH relativeFrom="margin">
+              <wp:align>center</wp:align>
+            </wp:positionH>
+            <wp:positionV relativeFrom="margin">
+              <wp:align>top</wp:align>
+            </wp:positionV>
+            <wp:extent cx="4013200" cy="2400300"/>
+            <wp:effectExtent l="0" t="0" r="25400" b="12700"/>
+            <wp:wrapSquare wrapText="bothSides"/>
+            <wp:docPr id="3" name="Chart 3"/>
+            <wp:cNvGraphicFramePr/>
+            <a:graphic xmlns:a="http://schemas.openxmlformats.org/drawingml/2006/main">
+              <a:graphicData uri="http://schemas.openxmlformats.org/drawingml/2006/chart">
+                <c:chart xmlns:c="http://schemas.openxmlformats.org/drawingml/2006/chart" xmlns:r="http://schemas.openxmlformats.org/officeDocument/2006/relationships" r:id="rId10"/>
+              </a:graphicData>
+            </a:graphic>
+            <wp14:sizeRelH relativeFrom="margin">
+              <wp14:pctWidth>0</wp14:pctWidth>
+            </wp14:sizeRelH>
+            <wp14:sizeRelV relativeFrom="margin">
+              <wp14:pctHeight>0</wp14:pctHeight>
+            </wp14:sizeRelV>
+          </wp:anchor>
+        </w:drawing>
       </w:r>
     </w:p>
     <w:p>
@@ -15874,13 +15870,6 @@
           <w:rFonts w:ascii="Adobe Pi Std" w:hAnsi="Adobe Pi Std"/>
         </w:rPr>
       </w:pPr>
-      <w:r>
-        <w:rPr>
-          <w:rFonts w:ascii="Adobe Pi Std" w:hAnsi="Adobe Pi Std"/>
-        </w:rPr>
-        <w:lastRenderedPageBreak/>
-        <w:t>Furthermore, we note that when using the cross-entropy cost function, the rate of convergence increases. This can be seen by comparing the median number of epochs required for convergence when using the quadratic cost function vs cross entropy cost function (Tables 2 and 4). This is because the quadratic cost function can suffer from learning slowdown. In contrast, the cross-entropy cost function has the property that the derivative of the cost function is very large when the predicted value is far from the ground truth, which makes learning fast. Hence, we observe that the rate of convergence increases when using the cross-entropy cost function.</w:t>
-      </w:r>
     </w:p>
     <w:p>
       <w:pPr>
@@ -15893,6 +15882,168 @@
       <w:pPr>
         <w:rPr>
           <w:rFonts w:ascii="Adobe Pi Std" w:hAnsi="Adobe Pi Std"/>
+        </w:rPr>
+      </w:pPr>
+    </w:p>
+    <w:p>
+      <w:pPr>
+        <w:rPr>
+          <w:rFonts w:ascii="Adobe Pi Std" w:hAnsi="Adobe Pi Std"/>
+        </w:rPr>
+      </w:pPr>
+      <w:r>
+        <w:rPr>
+          <w:rFonts w:ascii="Adobe Pi Std" w:hAnsi="Adobe Pi Std"/>
+          <w:noProof/>
+          <w:lang w:eastAsia="en-US"/>
+        </w:rPr>
+        <mc:AlternateContent>
+          <mc:Choice Requires="wps">
+            <w:drawing>
+              <wp:anchor distT="0" distB="0" distL="114300" distR="114300" simplePos="0" relativeHeight="251660288" behindDoc="0" locked="0" layoutInCell="1" allowOverlap="1" wp14:anchorId="2C8F9C4E" wp14:editId="4044ABEB">
+                <wp:simplePos x="0" y="0"/>
+                <wp:positionH relativeFrom="column">
+                  <wp:posOffset>114300</wp:posOffset>
+                </wp:positionH>
+                <wp:positionV relativeFrom="paragraph">
+                  <wp:posOffset>167640</wp:posOffset>
+                </wp:positionV>
+                <wp:extent cx="5715000" cy="457200"/>
+                <wp:effectExtent l="0" t="0" r="0" b="0"/>
+                <wp:wrapSquare wrapText="bothSides"/>
+                <wp:docPr id="1" name="Text Box 1"/>
+                <wp:cNvGraphicFramePr/>
+                <a:graphic xmlns:a="http://schemas.openxmlformats.org/drawingml/2006/main">
+                  <a:graphicData uri="http://schemas.microsoft.com/office/word/2010/wordprocessingShape">
+                    <wps:wsp>
+                      <wps:cNvSpPr txBox="1"/>
+                      <wps:spPr>
+                        <a:xfrm>
+                          <a:off x="0" y="0"/>
+                          <a:ext cx="5715000" cy="457200"/>
+                        </a:xfrm>
+                        <a:prstGeom prst="rect">
+                          <a:avLst/>
+                        </a:prstGeom>
+                        <a:noFill/>
+                        <a:ln>
+                          <a:noFill/>
+                        </a:ln>
+                        <a:effectLst/>
+                        <a:extLst>
+                          <a:ext uri="{C572A759-6A51-4108-AA02-DFA0A04FC94B}">
+                            <ma14:wrappingTextBoxFlag xmlns:ma14="http://schemas.microsoft.com/office/mac/drawingml/2011/main"/>
+                          </a:ext>
+                        </a:extLst>
+                      </wps:spPr>
+                      <wps:style>
+                        <a:lnRef idx="0">
+                          <a:schemeClr val="accent1"/>
+                        </a:lnRef>
+                        <a:fillRef idx="0">
+                          <a:schemeClr val="accent1"/>
+                        </a:fillRef>
+                        <a:effectRef idx="0">
+                          <a:schemeClr val="accent1"/>
+                        </a:effectRef>
+                        <a:fontRef idx="minor">
+                          <a:schemeClr val="dk1"/>
+                        </a:fontRef>
+                      </wps:style>
+                      <wps:txbx>
+                        <w:txbxContent>
+                          <w:p>
+                            <w:pPr>
+                              <w:pStyle w:val="Caption"/>
+                            </w:pPr>
+                            <w:r>
+                              <w:t>Figure 3: A stacked-line plot showing the trend of increased neurons in hidden layer (N1) decreased number of non-converged iterations</w:t>
+                            </w:r>
+                          </w:p>
+                        </w:txbxContent>
+                      </wps:txbx>
+                      <wps:bodyPr rot="0" spcFirstLastPara="0" vertOverflow="overflow" horzOverflow="overflow" vert="horz" wrap="square" lIns="91440" tIns="45720" rIns="91440" bIns="45720" numCol="1" spcCol="0" rtlCol="0" fromWordArt="0" anchor="t" anchorCtr="0" forceAA="0" compatLnSpc="1">
+                        <a:prstTxWarp prst="textNoShape">
+                          <a:avLst/>
+                        </a:prstTxWarp>
+                        <a:noAutofit/>
+                      </wps:bodyPr>
+                    </wps:wsp>
+                  </a:graphicData>
+                </a:graphic>
+                <wp14:sizeRelH relativeFrom="margin">
+                  <wp14:pctWidth>0</wp14:pctWidth>
+                </wp14:sizeRelH>
+                <wp14:sizeRelV relativeFrom="margin">
+                  <wp14:pctHeight>0</wp14:pctHeight>
+                </wp14:sizeRelV>
+              </wp:anchor>
+            </w:drawing>
+          </mc:Choice>
+          <mc:Fallback>
+            <w:pict>
+              <v:shapetype id="_x0000_t202" coordsize="21600,21600" o:spt="202" path="m0,0l0,21600,21600,21600,21600,0xe">
+                <v:stroke joinstyle="miter"/>
+                <v:path gradientshapeok="t" o:connecttype="rect"/>
+              </v:shapetype>
+              <v:shape id="Text Box 1" o:spid="_x0000_s1026" type="#_x0000_t202" style="position:absolute;margin-left:9pt;margin-top:13.2pt;width:450pt;height:36pt;z-index:251660288;visibility:visible;mso-wrap-style:square;mso-width-percent:0;mso-height-percent:0;mso-wrap-distance-left:9pt;mso-wrap-distance-top:0;mso-wrap-distance-right:9pt;mso-wrap-distance-bottom:0;mso-position-horizontal:absolute;mso-position-horizontal-relative:text;mso-position-vertical:absolute;mso-position-vertical-relative:text;mso-width-percent:0;mso-height-percent:0;mso-width-relative:margin;mso-height-relative:margin;v-text-anchor:top" o:gfxdata="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" filled="f" stroked="f">
+                <v:textbox>
+                  <w:txbxContent>
+                    <w:p>
+                      <w:pPr>
+                        <w:pStyle w:val="Caption"/>
+                      </w:pPr>
+                      <w:r>
+                        <w:t>Figure 3: A stacked-line plot showing the trend of increased neurons in hidden layer (N1) decreased number of non-converged iterations</w:t>
+                      </w:r>
+                    </w:p>
+                  </w:txbxContent>
+                </v:textbox>
+                <w10:wrap type="square"/>
+              </v:shape>
+            </w:pict>
+          </mc:Fallback>
+        </mc:AlternateContent>
+      </w:r>
+    </w:p>
+    <w:p>
+      <w:pPr>
+        <w:rPr>
+          <w:rFonts w:ascii="Adobe Pi Std" w:hAnsi="Adobe Pi Std"/>
+        </w:rPr>
+      </w:pPr>
+      <w:r>
+        <w:rPr>
+          <w:rFonts w:ascii="Adobe Pi Std" w:hAnsi="Adobe Pi Std"/>
+        </w:rPr>
+        <w:t xml:space="preserve">Furthermore, we note that when using the cross-entropy cost function, the rate of convergence increases. This can be seen by comparing the median number of epochs required for convergence when using the quadratic cost function </w:t>
+      </w:r>
+      <w:proofErr w:type="spellStart"/>
+      <w:r>
+        <w:rPr>
+          <w:rFonts w:ascii="Adobe Pi Std" w:hAnsi="Adobe Pi Std"/>
+        </w:rPr>
+        <w:t>vs</w:t>
+      </w:r>
+      <w:proofErr w:type="spellEnd"/>
+      <w:r>
+        <w:rPr>
+          <w:rFonts w:ascii="Adobe Pi Std" w:hAnsi="Adobe Pi Std"/>
+        </w:rPr>
+        <w:t xml:space="preserve"> cross entropy cost function (Tables 2 and 4). This is because the quadratic cost function can suffer from learning slowdown. In contrast, the cross-entropy cost function has the property that the derivative of the cost function is very large when the predicted value is far from the ground truth, which makes learning fast. Hence, we observe that the rate of convergence increases when using the cross-entropy cost function.</w:t>
+      </w:r>
+    </w:p>
+    <w:p>
+      <w:pPr>
+        <w:rPr>
+          <w:rFonts w:ascii="Adobe Pi Std" w:hAnsi="Adobe Pi Std"/>
+        </w:rPr>
+      </w:pPr>
+    </w:p>
+    <w:p>
+      <w:pPr>
+        <w:rPr>
+          <w:rFonts w:ascii="Adobe Pi Std" w:hAnsi="Adobe Pi Std"/>
           <w:b/>
           <w:bCs/>
           <w:u w:val="single"/>
@@ -15905,9 +16056,10 @@
           <w:bCs/>
           <w:noProof/>
           <w:u w:val="single"/>
+          <w:lang w:eastAsia="en-US"/>
         </w:rPr>
         <mc:AlternateContent>
-          <mc:Choice Requires="cx1">
+          <mc:Choice xmlns:w16se="http://schemas.microsoft.com/office/word/2015/wordml/symex" xmlns:w16cid="http://schemas.microsoft.com/office/word/2016/wordml/cid" xmlns:w15="http://schemas.microsoft.com/office/word/2012/wordml" xmlns:am3d="http://schemas.microsoft.com/office/drawing/2017/model3d" xmlns:aink="http://schemas.microsoft.com/office/drawing/2016/ink" xmlns:cx8="http://schemas.microsoft.com/office/drawing/2016/5/14/chartex" xmlns:cx7="http://schemas.microsoft.com/office/drawing/2016/5/13/chartex" xmlns:cx6="http://schemas.microsoft.com/office/drawing/2016/5/12/chartex" xmlns:cx5="http://schemas.microsoft.com/office/drawing/2016/5/11/chartex" xmlns:cx4="http://schemas.microsoft.com/office/drawing/2016/5/10/chartex" xmlns:cx3="http://schemas.microsoft.com/office/drawing/2016/5/9/chartex" xmlns:cx2="http://schemas.microsoft.com/office/drawing/2015/10/21/chartex" xmlns:cx1="http://schemas.microsoft.com/office/drawing/2015/9/8/chartex" xmlns:cx="http://schemas.microsoft.com/office/drawing/2014/chartex" Requires="cx1">
             <w:drawing>
               <wp:inline distT="0" distB="0" distL="0" distR="0" wp14:anchorId="044F1424" wp14:editId="5D210F13">
                 <wp:extent cx="5803900" cy="3022600"/>
@@ -15916,7 +16068,7 @@
                 <wp:cNvGraphicFramePr/>
                 <a:graphic xmlns:a="http://schemas.openxmlformats.org/drawingml/2006/main">
                   <a:graphicData uri="http://schemas.microsoft.com/office/drawing/2014/chartex">
-                    <cx:chart xmlns:cx="http://schemas.microsoft.com/office/drawing/2014/chartex" xmlns:r="http://schemas.openxmlformats.org/officeDocument/2006/relationships" r:id="rId9"/>
+                    <cx:chart xmlns:cx="http://schemas.microsoft.com/office/drawing/2014/chartex" xmlns:r="http://schemas.openxmlformats.org/officeDocument/2006/relationships" r:id="rId11"/>
                   </a:graphicData>
                 </a:graphic>
               </wp:inline>
@@ -15941,7 +16093,7 @@
                         </pic:cNvPicPr>
                       </pic:nvPicPr>
                       <pic:blipFill>
-                        <a:blip r:embed="rId10"/>
+                        <a:blip r:embed="rId12"/>
                         <a:stretch>
                           <a:fillRect/>
                         </a:stretch>
@@ -15977,49 +16129,23 @@
     <w:p>
       <w:pPr>
         <w:pStyle w:val="Caption"/>
-        <w:rPr>
-          <w:rFonts w:ascii="Adobe Pi Std" w:hAnsi="Adobe Pi Std"/>
-          <w:sz w:val="22"/>
-          <w:szCs w:val="22"/>
-        </w:rPr>
       </w:pPr>
       <w:r>
-        <w:rPr>
-          <w:rFonts w:ascii="Adobe Pi Std" w:hAnsi="Adobe Pi Std"/>
-          <w:sz w:val="22"/>
-          <w:szCs w:val="22"/>
-        </w:rPr>
-        <w:t xml:space="preserve">Figure 3: A box-and-whisker plot using the empirical data for various values of N1 </w:t>
-      </w:r>
-      <w:r>
-        <w:rPr>
-          <w:sz w:val="22"/>
-          <w:szCs w:val="22"/>
-        </w:rPr>
-        <w:t>–</w:t>
-      </w:r>
-      <w:r>
-        <w:rPr>
-          <w:rFonts w:ascii="Adobe Pi Std" w:hAnsi="Adobe Pi Std"/>
-          <w:sz w:val="22"/>
-          <w:szCs w:val="22"/>
-        </w:rPr>
-        <w:t xml:space="preserve"> cross entropy</w:t>
-      </w:r>
-      <w:r>
-        <w:rPr>
-          <w:rFonts w:ascii="Adobe Pi Std" w:hAnsi="Adobe Pi Std"/>
-          <w:sz w:val="22"/>
-          <w:szCs w:val="22"/>
-        </w:rPr>
+        <w:t>Figure 4</w:t>
+      </w:r>
+      <w:r>
+        <w:t>: A box-and-</w:t>
+      </w:r>
+      <w:r>
+        <w:t>whisker</w:t>
+      </w:r>
+      <w:r>
+        <w:t xml:space="preserve"> plot using the empirical data for various values of N1 – cross entropy</w:t>
+      </w:r>
+      <w:r>
         <w:t xml:space="preserve"> cost function.</w:t>
       </w:r>
       <w:r>
-        <w:rPr>
-          <w:rFonts w:ascii="Adobe Pi Std" w:hAnsi="Adobe Pi Std"/>
-          <w:sz w:val="22"/>
-          <w:szCs w:val="22"/>
-        </w:rPr>
         <w:t xml:space="preserve"> </w:t>
       </w:r>
     </w:p>
@@ -16040,6 +16166,7 @@
         <w:rPr>
           <w:rFonts w:ascii="Adobe Pi Std" w:hAnsi="Adobe Pi Std"/>
         </w:rPr>
+        <w:lastRenderedPageBreak/>
         <w:t>When using only 1 hidden neuron (N1=1), none of the 100 iterations converged. This is because the XOR problem is not linearly separable and the representation power of only 1 hidden neuron is not enough to approximate the XOR function. According to the universality theorem, using more neurons in the hidden layer increases the function approximation of the NN, as was observed for the cases where N1&gt;=2.</w:t>
       </w:r>
     </w:p>
@@ -16176,11 +16303,19 @@
           </m:sub>
         </m:sSub>
       </m:oMath>
-      <w:r>
-        <w:rPr>
-          <w:rFonts w:ascii="Adobe Pi Std" w:hAnsi="Adobe Pi Std"/>
-        </w:rPr>
-        <w:t xml:space="preserve">  of the bipolar sigmoid transfer function was too </w:t>
+      <w:proofErr w:type="gramStart"/>
+      <w:r>
+        <w:rPr>
+          <w:rFonts w:ascii="Adobe Pi Std" w:hAnsi="Adobe Pi Std"/>
+        </w:rPr>
+        <w:t xml:space="preserve">  of</w:t>
+      </w:r>
+      <w:proofErr w:type="gramEnd"/>
+      <w:r>
+        <w:rPr>
+          <w:rFonts w:ascii="Adobe Pi Std" w:hAnsi="Adobe Pi Std"/>
+        </w:rPr>
+        <w:t xml:space="preserve"> the bipolar sigmoid transfer function was too </w:t>
       </w:r>
       <w:r>
         <w:rPr>
@@ -16254,7 +16389,21 @@
         <w:rPr>
           <w:rFonts w:ascii="Adobe Pi Std" w:hAnsi="Adobe Pi Std"/>
         </w:rPr>
-        <w:t xml:space="preserve"> for iterations that converged most of times (e.g. 98/100), the non-convergent iterations could be attributed to the random initialization of weights and biases which might have caused the problem to be stuck in</w:t>
+        <w:t xml:space="preserve"> for iterations that converged most of times (e.g. 98/100), the non-convergent iterations could be attributed to the random initialization of weights and </w:t>
+      </w:r>
+      <w:proofErr w:type="gramStart"/>
+      <w:r>
+        <w:rPr>
+          <w:rFonts w:ascii="Adobe Pi Std" w:hAnsi="Adobe Pi Std"/>
+        </w:rPr>
+        <w:t>biases which</w:t>
+      </w:r>
+      <w:proofErr w:type="gramEnd"/>
+      <w:r>
+        <w:rPr>
+          <w:rFonts w:ascii="Adobe Pi Std" w:hAnsi="Adobe Pi Std"/>
+        </w:rPr>
+        <w:t xml:space="preserve"> might have caused the problem to be stuck in</w:t>
       </w:r>
       <w:r>
         <w:rPr>
@@ -16267,6 +16416,13 @@
       <w:pPr>
         <w:rPr>
           <w:rFonts w:ascii="Adobe Pi Std" w:hAnsi="Adobe Pi Std"/>
+        </w:rPr>
+      </w:pPr>
+    </w:p>
+    <w:p>
+      <w:pPr>
+        <w:rPr>
+          <w:rFonts w:ascii="Adobe Pi Std" w:hAnsi="Adobe Pi Std"/>
           <w:b/>
           <w:bCs/>
           <w:u w:val="single"/>
@@ -16279,7 +16435,15 @@
           <w:bCs/>
           <w:u w:val="single"/>
         </w:rPr>
-        <w:lastRenderedPageBreak/>
+        <w:t xml:space="preserve">Part 4. </w:t>
+      </w:r>
+      <w:r>
+        <w:rPr>
+          <w:rFonts w:ascii="Adobe Pi Std" w:hAnsi="Adobe Pi Std"/>
+          <w:b/>
+          <w:bCs/>
+          <w:u w:val="single"/>
+        </w:rPr>
         <w:t xml:space="preserve">Weights and biases for </w:t>
       </w:r>
       <w:r>
@@ -16354,91 +16518,144 @@
         <w:rPr>
           <w:rFonts w:ascii="Adobe Pi Std" w:hAnsi="Adobe Pi Std"/>
         </w:rPr>
-        <w:t xml:space="preserve">Weights1 = </w:t>
+        <w:t>Weights1</w:t>
+      </w:r>
+      <w:r>
+        <w:rPr>
+          <w:rFonts w:ascii="Adobe Pi Std" w:hAnsi="Adobe Pi Std"/>
+        </w:rPr>
+        <w:t xml:space="preserve"> </w:t>
+      </w:r>
+      <w:r>
+        <w:rPr>
+          <w:rFonts w:ascii="Adobe Pi Std" w:hAnsi="Adobe Pi Std"/>
+        </w:rPr>
+        <w:t xml:space="preserve">= </w:t>
       </w:r>
       <w:r>
         <w:rPr>
           <w:rFonts w:ascii="Adobe Pi Std" w:hAnsi="Adobe Pi Std"/>
         </w:rPr>
         <w:tab/>
-        <w:t>[[-0.659339, -0.</w:t>
-      </w:r>
-      <w:r>
-        <w:rPr>
-          <w:rFonts w:ascii="Adobe Pi Std" w:hAnsi="Adobe Pi Std"/>
-        </w:rPr>
-        <w:t>305067, 0.864314, 0.968217</w:t>
-      </w:r>
-      <w:r>
-        <w:rPr>
-          <w:rFonts w:ascii="Adobe Pi Std" w:hAnsi="Adobe Pi Std"/>
-        </w:rPr>
-        <w:t>]</w:t>
-      </w:r>
-      <w:r>
-        <w:rPr>
-          <w:rFonts w:ascii="Adobe Pi Std" w:hAnsi="Adobe Pi Std"/>
-        </w:rPr>
-        <w:br/>
-        <w:t xml:space="preserve"> </w:t>
-      </w:r>
-      <w:r>
-        <w:rPr>
-          <w:rFonts w:ascii="Adobe Pi Std" w:hAnsi="Adobe Pi Std"/>
-        </w:rPr>
-        <w:tab/>
-      </w:r>
-      <w:r>
-        <w:rPr>
-          <w:rFonts w:ascii="Adobe Pi Std" w:hAnsi="Adobe Pi Std"/>
-        </w:rPr>
-        <w:tab/>
-        <w:t xml:space="preserve"> </w:t>
-      </w:r>
-      <w:r>
-        <w:rPr>
-          <w:rFonts w:ascii="Adobe Pi Std" w:hAnsi="Adobe Pi Std"/>
-        </w:rPr>
-        <w:t>[ 0.560623</w:t>
-      </w:r>
-      <w:r>
-        <w:rPr>
-          <w:rFonts w:ascii="Adobe Pi Std" w:hAnsi="Adobe Pi Std"/>
-        </w:rPr>
-        <w:t>, -0.368451, -0.418328, -0.705848]]</w:t>
-      </w:r>
-      <w:r>
-        <w:rPr>
-          <w:rFonts w:ascii="Adobe Pi Std" w:hAnsi="Adobe Pi Std"/>
-        </w:rPr>
-        <w:br/>
+      </w:r>
+      <w:r>
+        <w:rPr>
+          <w:rFonts w:ascii="Adobe Pi Std" w:hAnsi="Adobe Pi Std"/>
+        </w:rPr>
+        <w:t>[</w:t>
+      </w:r>
+      <w:proofErr w:type="gramStart"/>
+      <w:r>
+        <w:rPr>
+          <w:rFonts w:ascii="Adobe Pi Std" w:hAnsi="Adobe Pi Std"/>
+        </w:rPr>
+        <w:t>[ 0.19383967</w:t>
+      </w:r>
+      <w:proofErr w:type="gramEnd"/>
+      <w:r>
+        <w:rPr>
+          <w:rFonts w:ascii="Adobe Pi Std" w:hAnsi="Adobe Pi Std"/>
+        </w:rPr>
+        <w:t xml:space="preserve">  0.30895515 -0.14727152  0.36911844]  </w:t>
       </w:r>
     </w:p>
     <w:p>
       <w:pPr>
+        <w:ind w:left="720" w:firstLine="720"/>
         <w:rPr>
           <w:rFonts w:ascii="Adobe Pi Std" w:hAnsi="Adobe Pi Std"/>
         </w:rPr>
       </w:pPr>
-      <w:r>
-        <w:rPr>
-          <w:rFonts w:ascii="Adobe Pi Std" w:hAnsi="Adobe Pi Std"/>
-        </w:rPr>
-        <w:t xml:space="preserve">Weights2 = </w:t>
+      <w:proofErr w:type="gramStart"/>
+      <w:r>
+        <w:rPr>
+          <w:rFonts w:ascii="Adobe Pi Std" w:hAnsi="Adobe Pi Std"/>
+        </w:rPr>
+        <w:t>[ 0.29881712</w:t>
+      </w:r>
+      <w:proofErr w:type="gramEnd"/>
+      <w:r>
+        <w:rPr>
+          <w:rFonts w:ascii="Adobe Pi Std" w:hAnsi="Adobe Pi Std"/>
+        </w:rPr>
+        <w:t xml:space="preserve">  0.18811518 -0.02889164 -0.48928638]]</w:t>
+      </w:r>
+    </w:p>
+    <w:p>
+      <w:pPr>
+        <w:ind w:left="720" w:firstLine="720"/>
+        <w:rPr>
+          <w:rFonts w:ascii="Adobe Pi Std" w:hAnsi="Adobe Pi Std"/>
+        </w:rPr>
+      </w:pPr>
+      <w:r>
+        <w:rPr>
+          <w:rFonts w:ascii="Adobe Pi Std" w:hAnsi="Adobe Pi Std"/>
+        </w:rPr>
+        <w:t xml:space="preserve"> </w:t>
+      </w:r>
+    </w:p>
+    <w:p>
+      <w:pPr>
+        <w:rPr>
+          <w:rFonts w:ascii="Adobe Pi Std" w:hAnsi="Adobe Pi Std"/>
+        </w:rPr>
+      </w:pPr>
+      <w:r>
+        <w:rPr>
+          <w:rFonts w:ascii="Adobe Pi Std" w:hAnsi="Adobe Pi Std"/>
+        </w:rPr>
+        <w:t>Biases1</w:t>
+      </w:r>
+      <w:r>
+        <w:rPr>
+          <w:rFonts w:ascii="Adobe Pi Std" w:hAnsi="Adobe Pi Std"/>
+        </w:rPr>
+        <w:t xml:space="preserve"> </w:t>
+      </w:r>
+      <w:r>
+        <w:rPr>
+          <w:rFonts w:ascii="Adobe Pi Std" w:hAnsi="Adobe Pi Std"/>
+        </w:rPr>
+        <w:t xml:space="preserve">= </w:t>
       </w:r>
       <w:r>
         <w:rPr>
           <w:rFonts w:ascii="Adobe Pi Std" w:hAnsi="Adobe Pi Std"/>
         </w:rPr>
         <w:tab/>
-        <w:t xml:space="preserve">[[0.71485572], [0.03575514], [0.56310025], [0.48140105]] </w:t>
-      </w:r>
-      <w:r>
-        <w:rPr>
-          <w:rFonts w:ascii="Adobe Pi Std" w:hAnsi="Adobe Pi Std"/>
-          <w:vertAlign w:val="superscript"/>
-        </w:rPr>
-        <w:t>T</w:t>
+      </w:r>
+      <w:r>
+        <w:rPr>
+          <w:rFonts w:ascii="Adobe Pi Std" w:hAnsi="Adobe Pi Std"/>
+        </w:rPr>
+        <w:t>[</w:t>
+      </w:r>
+      <w:r>
+        <w:rPr>
+          <w:rFonts w:ascii="Adobe Pi Std" w:hAnsi="Adobe Pi Std"/>
+        </w:rPr>
+        <w:t>-</w:t>
+      </w:r>
+      <w:proofErr w:type="gramStart"/>
+      <w:r>
+        <w:rPr>
+          <w:rFonts w:ascii="Adobe Pi Std" w:hAnsi="Adobe Pi Std"/>
+        </w:rPr>
+        <w:t>0.30754551  0.246</w:t>
+      </w:r>
+      <w:r>
+        <w:rPr>
+          <w:rFonts w:ascii="Adobe Pi Std" w:hAnsi="Adobe Pi Std"/>
+        </w:rPr>
+        <w:t>93804</w:t>
+      </w:r>
+      <w:proofErr w:type="gramEnd"/>
+      <w:r>
+        <w:rPr>
+          <w:rFonts w:ascii="Adobe Pi Std" w:hAnsi="Adobe Pi Std"/>
+        </w:rPr>
+        <w:t xml:space="preserve">  0.25732658 -0.30887916]</w:t>
       </w:r>
     </w:p>
     <w:p>
@@ -16458,44 +16675,57 @@
         <w:rPr>
           <w:rFonts w:ascii="Adobe Pi Std" w:hAnsi="Adobe Pi Std"/>
         </w:rPr>
-        <w:t xml:space="preserve">Biases1 = </w:t>
+        <w:t>Weights2</w:t>
+      </w:r>
+      <w:r>
+        <w:rPr>
+          <w:rFonts w:ascii="Adobe Pi Std" w:hAnsi="Adobe Pi Std"/>
+        </w:rPr>
+        <w:t xml:space="preserve"> </w:t>
+      </w:r>
+      <w:r>
+        <w:rPr>
+          <w:rFonts w:ascii="Adobe Pi Std" w:hAnsi="Adobe Pi Std"/>
+        </w:rPr>
+        <w:t xml:space="preserve">= </w:t>
       </w:r>
       <w:r>
         <w:rPr>
           <w:rFonts w:ascii="Adobe Pi Std" w:hAnsi="Adobe Pi Std"/>
         </w:rPr>
         <w:tab/>
-        <w:t>[[ 0.35943</w:t>
-      </w:r>
-      <w:r>
-        <w:rPr>
-          <w:rFonts w:ascii="Adobe Pi Std" w:hAnsi="Adobe Pi Std"/>
-        </w:rPr>
-        <w:t>, -</w:t>
-      </w:r>
-      <w:r>
-        <w:rPr>
-          <w:rFonts w:ascii="Adobe Pi Std" w:hAnsi="Adobe Pi Std"/>
-        </w:rPr>
-        <w:t>0.</w:t>
-      </w:r>
-      <w:r>
-        <w:rPr>
-          <w:rFonts w:ascii="Adobe Pi Std" w:hAnsi="Adobe Pi Std"/>
-        </w:rPr>
-        <w:t>608297, 0.574848</w:t>
-      </w:r>
-      <w:r>
-        <w:rPr>
-          <w:rFonts w:ascii="Adobe Pi Std" w:hAnsi="Adobe Pi Std"/>
-        </w:rPr>
-        <w:t>, -0.299499]]</w:t>
-      </w:r>
-      <w:r>
-        <w:rPr>
-          <w:rFonts w:ascii="Adobe Pi Std" w:hAnsi="Adobe Pi Std"/>
-        </w:rPr>
-        <w:br/>
+      </w:r>
+      <w:proofErr w:type="gramStart"/>
+      <w:r>
+        <w:rPr>
+          <w:rFonts w:ascii="Adobe Pi Std" w:hAnsi="Adobe Pi Std"/>
+        </w:rPr>
+        <w:t>[ 0.44724602</w:t>
+      </w:r>
+      <w:proofErr w:type="gramEnd"/>
+      <w:r>
+        <w:rPr>
+          <w:rFonts w:ascii="Adobe Pi Std" w:hAnsi="Adobe Pi Std"/>
+        </w:rPr>
+        <w:t xml:space="preserve">  -0.24360234  </w:t>
+      </w:r>
+      <w:r>
+        <w:rPr>
+          <w:rFonts w:ascii="Adobe Pi Std" w:hAnsi="Adobe Pi Std"/>
+        </w:rPr>
+        <w:t>-0.35</w:t>
+      </w:r>
+      <w:r>
+        <w:rPr>
+          <w:rFonts w:ascii="Adobe Pi Std" w:hAnsi="Adobe Pi Std"/>
+        </w:rPr>
+        <w:t>686098  0.32501904</w:t>
+      </w:r>
+      <w:r>
+        <w:rPr>
+          <w:rFonts w:ascii="Adobe Pi Std" w:hAnsi="Adobe Pi Std"/>
+        </w:rPr>
+        <w:t>]</w:t>
       </w:r>
     </w:p>
     <w:p>
@@ -16504,19 +16734,45 @@
           <w:rFonts w:ascii="Adobe Pi Std" w:hAnsi="Adobe Pi Std"/>
         </w:rPr>
       </w:pPr>
-      <w:r>
-        <w:rPr>
-          <w:rFonts w:ascii="Adobe Pi Std" w:hAnsi="Adobe Pi Std"/>
-        </w:rPr>
-        <w:t xml:space="preserve">Biases2 = </w:t>
+    </w:p>
+    <w:p>
+      <w:pPr>
+        <w:rPr>
+          <w:rFonts w:ascii="Adobe Pi Std" w:hAnsi="Adobe Pi Std"/>
+        </w:rPr>
+      </w:pPr>
+      <w:r>
+        <w:rPr>
+          <w:rFonts w:ascii="Adobe Pi Std" w:hAnsi="Adobe Pi Std"/>
+        </w:rPr>
+        <w:t>Biases2</w:t>
+      </w:r>
+      <w:r>
+        <w:rPr>
+          <w:rFonts w:ascii="Adobe Pi Std" w:hAnsi="Adobe Pi Std"/>
+        </w:rPr>
+        <w:t xml:space="preserve"> </w:t>
+      </w:r>
+      <w:r>
+        <w:rPr>
+          <w:rFonts w:ascii="Adobe Pi Std" w:hAnsi="Adobe Pi Std"/>
+        </w:rPr>
+        <w:t xml:space="preserve">= </w:t>
       </w:r>
       <w:r>
         <w:rPr>
           <w:rFonts w:ascii="Adobe Pi Std" w:hAnsi="Adobe Pi Std"/>
         </w:rPr>
         <w:tab/>
-        <w:t>[[0.038751]]</w:t>
-      </w:r>
+        <w:t>[-0.01923564]]</w:t>
+      </w:r>
+    </w:p>
+    <w:p>
+      <w:pPr>
+        <w:rPr>
+          <w:rFonts w:ascii="Adobe Pi Std" w:hAnsi="Adobe Pi Std"/>
+        </w:rPr>
+      </w:pPr>
     </w:p>
     <w:sectPr>
       <w:pgSz w:w="12240" w:h="15840"/>
@@ -16529,8 +16785,8 @@
 </file>
 
 <file path=word/numbering.xml><?xml version="1.0" encoding="utf-8"?>
-<w:numbering xmlns:wpc="http://schemas.microsoft.com/office/word/2010/wordprocessingCanvas" xmlns:cx="http://schemas.microsoft.com/office/drawing/2014/chartex" xmlns:cx1="http://schemas.microsoft.com/office/drawing/2015/9/8/chartex" xmlns:cx2="http://schemas.microsoft.com/office/drawing/2015/10/21/chartex" xmlns:cx3="http://schemas.microsoft.com/office/drawing/2016/5/9/chartex" xmlns:cx4="http://schemas.microsoft.com/office/drawing/2016/5/10/chartex" xmlns:cx5="http://schemas.microsoft.com/office/drawing/2016/5/11/chartex" xmlns:cx6="http://schemas.microsoft.com/office/drawing/2016/5/12/chartex" xmlns:cx7="http://schemas.microsoft.com/office/drawing/2016/5/13/chartex" xmlns:cx8="http://schemas.microsoft.com/office/drawing/2016/5/14/chartex" xmlns:mc="http://schemas.openxmlformats.org/markup-compatibility/2006" xmlns:aink="http://schemas.microsoft.com/office/drawing/2016/ink" xmlns:am3d="http://schemas.microsoft.com/office/drawing/2017/model3d" xmlns:o="urn:schemas-microsoft-com:office:office" xmlns:r="http://schemas.openxmlformats.org/officeDocument/2006/relationships" xmlns:m="http://schemas.openxmlformats.org/officeDocument/2006/math" xmlns:v="urn:schemas-microsoft-com:vml" xmlns:wp14="http://schemas.microsoft.com/office/word/2010/wordprocessingDrawing" xmlns:wp="http://schemas.openxmlformats.org/drawingml/2006/wordprocessingDrawing" xmlns:w10="urn:schemas-microsoft-com:office:word" xmlns:w="http://schemas.openxmlformats.org/wordprocessingml/2006/main" xmlns:w14="http://schemas.microsoft.com/office/word/2010/wordml" xmlns:w15="http://schemas.microsoft.com/office/word/2012/wordml" xmlns:w16cid="http://schemas.microsoft.com/office/word/2016/wordml/cid" xmlns:w16se="http://schemas.microsoft.com/office/word/2015/wordml/symex" xmlns:wpg="http://schemas.microsoft.com/office/word/2010/wordprocessingGroup" xmlns:wpi="http://schemas.microsoft.com/office/word/2010/wordprocessingInk" xmlns:wne="http://schemas.microsoft.com/office/word/2006/wordml" xmlns:wps="http://schemas.microsoft.com/office/word/2010/wordprocessingShape" mc:Ignorable="w14 w15 w16se w16cid wp14">
-  <w:abstractNum w:abstractNumId="0" w15:restartNumberingAfterBreak="0">
+<w:numbering xmlns:wpc="http://schemas.microsoft.com/office/word/2010/wordprocessingCanvas" xmlns:mo="http://schemas.microsoft.com/office/mac/office/2008/main" xmlns:mc="http://schemas.openxmlformats.org/markup-compatibility/2006" xmlns:mv="urn:schemas-microsoft-com:mac:vml" xmlns:o="urn:schemas-microsoft-com:office:office" xmlns:r="http://schemas.openxmlformats.org/officeDocument/2006/relationships" xmlns:m="http://schemas.openxmlformats.org/officeDocument/2006/math" xmlns:v="urn:schemas-microsoft-com:vml" xmlns:wp14="http://schemas.microsoft.com/office/word/2010/wordprocessingDrawing" xmlns:wp="http://schemas.openxmlformats.org/drawingml/2006/wordprocessingDrawing" xmlns:w10="urn:schemas-microsoft-com:office:word" xmlns:w="http://schemas.openxmlformats.org/wordprocessingml/2006/main" xmlns:w14="http://schemas.microsoft.com/office/word/2010/wordml" xmlns:wpg="http://schemas.microsoft.com/office/word/2010/wordprocessingGroup" xmlns:wpi="http://schemas.microsoft.com/office/word/2010/wordprocessingInk" xmlns:wne="http://schemas.microsoft.com/office/word/2006/wordml" xmlns:wps="http://schemas.microsoft.com/office/word/2010/wordprocessingShape" mc:Ignorable="w14 wp14">
+  <w:abstractNum w:abstractNumId="0">
     <w:nsid w:val="1E253036"/>
     <w:multiLevelType w:val="hybridMultilevel"/>
     <w:tmpl w:val="9364E4AA"/>
@@ -16616,7 +16872,7 @@
       </w:pPr>
     </w:lvl>
   </w:abstractNum>
-  <w:abstractNum w:abstractNumId="1" w15:restartNumberingAfterBreak="0">
+  <w:abstractNum w:abstractNumId="1">
     <w:nsid w:val="4B1360BD"/>
     <w:multiLevelType w:val="hybridMultilevel"/>
     <w:tmpl w:val="09DCAB96"/>
@@ -16729,7 +16985,7 @@
       </w:rPr>
     </w:lvl>
   </w:abstractNum>
-  <w:abstractNum w:abstractNumId="2" w15:restartNumberingAfterBreak="0">
+  <w:abstractNum w:abstractNumId="2">
     <w:nsid w:val="5B0B734C"/>
     <w:multiLevelType w:val="hybridMultilevel"/>
     <w:tmpl w:val="12102B72"/>
@@ -16818,7 +17074,7 @@
       </w:pPr>
     </w:lvl>
   </w:abstractNum>
-  <w:abstractNum w:abstractNumId="3" w15:restartNumberingAfterBreak="0">
+  <w:abstractNum w:abstractNumId="3">
     <w:nsid w:val="67C52D6C"/>
     <w:multiLevelType w:val="hybridMultilevel"/>
     <w:tmpl w:val="E4D2CA0C"/>
@@ -16931,7 +17187,7 @@
       </w:rPr>
     </w:lvl>
   </w:abstractNum>
-  <w:abstractNum w:abstractNumId="4" w15:restartNumberingAfterBreak="0">
+  <w:abstractNum w:abstractNumId="4">
     <w:nsid w:val="684E4C9E"/>
     <w:multiLevelType w:val="hybridMultilevel"/>
     <w:tmpl w:val="12269AC4"/>
@@ -17017,7 +17273,7 @@
       </w:pPr>
     </w:lvl>
   </w:abstractNum>
-  <w:abstractNum w:abstractNumId="5" w15:restartNumberingAfterBreak="0">
+  <w:abstractNum w:abstractNumId="5">
     <w:nsid w:val="69104EFD"/>
     <w:multiLevelType w:val="hybridMultilevel"/>
     <w:tmpl w:val="E67EFB86"/>
@@ -17152,7 +17408,7 @@
 </file>
 
 <file path=word/styles.xml><?xml version="1.0" encoding="utf-8"?>
-<w:styles xmlns:mc="http://schemas.openxmlformats.org/markup-compatibility/2006" xmlns:r="http://schemas.openxmlformats.org/officeDocument/2006/relationships" xmlns:w="http://schemas.openxmlformats.org/wordprocessingml/2006/main" xmlns:w14="http://schemas.microsoft.com/office/word/2010/wordml" xmlns:w15="http://schemas.microsoft.com/office/word/2012/wordml" xmlns:w16cid="http://schemas.microsoft.com/office/word/2016/wordml/cid" xmlns:w16se="http://schemas.microsoft.com/office/word/2015/wordml/symex" mc:Ignorable="w14 w15 w16se w16cid">
+<w:styles xmlns:mc="http://schemas.openxmlformats.org/markup-compatibility/2006" xmlns:r="http://schemas.openxmlformats.org/officeDocument/2006/relationships" xmlns:w="http://schemas.openxmlformats.org/wordprocessingml/2006/main" xmlns:w14="http://schemas.microsoft.com/office/word/2010/wordml" mc:Ignorable="w14">
   <w:docDefaults>
     <w:rPrDefault>
       <w:rPr>
@@ -17164,383 +17420,153 @@
     </w:rPrDefault>
     <w:pPrDefault/>
   </w:docDefaults>
-  <w:latentStyles w:defLockedState="0" w:defUIPriority="99" w:defSemiHidden="0" w:defUnhideWhenUsed="0" w:defQFormat="0" w:count="376">
-    <w:lsdException w:name="Normal" w:uiPriority="0" w:qFormat="1"/>
-    <w:lsdException w:name="heading 1" w:uiPriority="9" w:qFormat="1"/>
-    <w:lsdException w:name="heading 2" w:semiHidden="1" w:uiPriority="9" w:unhideWhenUsed="1" w:qFormat="1"/>
-    <w:lsdException w:name="heading 3" w:semiHidden="1" w:uiPriority="9" w:unhideWhenUsed="1" w:qFormat="1"/>
-    <w:lsdException w:name="heading 4" w:semiHidden="1" w:uiPriority="9" w:unhideWhenUsed="1" w:qFormat="1"/>
-    <w:lsdException w:name="heading 5" w:semiHidden="1" w:uiPriority="9" w:unhideWhenUsed="1" w:qFormat="1"/>
-    <w:lsdException w:name="heading 6" w:semiHidden="1" w:uiPriority="9" w:unhideWhenUsed="1" w:qFormat="1"/>
-    <w:lsdException w:name="heading 7" w:semiHidden="1" w:uiPriority="9" w:unhideWhenUsed="1" w:qFormat="1"/>
-    <w:lsdException w:name="heading 8" w:semiHidden="1" w:uiPriority="9" w:unhideWhenUsed="1" w:qFormat="1"/>
-    <w:lsdException w:name="heading 9" w:semiHidden="1" w:uiPriority="9" w:unhideWhenUsed="1" w:qFormat="1"/>
-    <w:lsdException w:name="index 1" w:semiHidden="1" w:unhideWhenUsed="1"/>
-    <w:lsdException w:name="index 2" w:semiHidden="1" w:unhideWhenUsed="1"/>
-    <w:lsdException w:name="index 3" w:semiHidden="1" w:unhideWhenUsed="1"/>
-    <w:lsdException w:name="index 4" w:semiHidden="1" w:unhideWhenUsed="1"/>
-    <w:lsdException w:name="index 5" w:semiHidden="1" w:unhideWhenUsed="1"/>
-    <w:lsdException w:name="index 6" w:semiHidden="1" w:unhideWhenUsed="1"/>
-    <w:lsdException w:name="index 7" w:semiHidden="1" w:unhideWhenUsed="1"/>
-    <w:lsdException w:name="index 8" w:semiHidden="1" w:unhideWhenUsed="1"/>
-    <w:lsdException w:name="index 9" w:semiHidden="1" w:unhideWhenUsed="1"/>
-    <w:lsdException w:name="toc 1" w:semiHidden="1" w:uiPriority="39" w:unhideWhenUsed="1"/>
-    <w:lsdException w:name="toc 2" w:semiHidden="1" w:uiPriority="39" w:unhideWhenUsed="1"/>
-    <w:lsdException w:name="toc 3" w:semiHidden="1" w:uiPriority="39" w:unhideWhenUsed="1"/>
-    <w:lsdException w:name="toc 4" w:semiHidden="1" w:uiPriority="39" w:unhideWhenUsed="1"/>
-    <w:lsdException w:name="toc 5" w:semiHidden="1" w:uiPriority="39" w:unhideWhenUsed="1"/>
-    <w:lsdException w:name="toc 6" w:semiHidden="1" w:uiPriority="39" w:unhideWhenUsed="1"/>
-    <w:lsdException w:name="toc 7" w:semiHidden="1" w:uiPriority="39" w:unhideWhenUsed="1"/>
-    <w:lsdException w:name="toc 8" w:semiHidden="1" w:uiPriority="39" w:unhideWhenUsed="1"/>
-    <w:lsdException w:name="toc 9" w:semiHidden="1" w:uiPriority="39" w:unhideWhenUsed="1"/>
-    <w:lsdException w:name="Normal Indent" w:semiHidden="1" w:unhideWhenUsed="1"/>
-    <w:lsdException w:name="footnote text" w:semiHidden="1" w:unhideWhenUsed="1"/>
-    <w:lsdException w:name="annotation text" w:semiHidden="1" w:unhideWhenUsed="1"/>
-    <w:lsdException w:name="header" w:semiHidden="1" w:unhideWhenUsed="1"/>
-    <w:lsdException w:name="footer" w:semiHidden="1" w:unhideWhenUsed="1"/>
-    <w:lsdException w:name="index heading" w:semiHidden="1" w:unhideWhenUsed="1"/>
-    <w:lsdException w:name="caption" w:semiHidden="1" w:uiPriority="35" w:unhideWhenUsed="1" w:qFormat="1"/>
-    <w:lsdException w:name="table of figures" w:semiHidden="1" w:unhideWhenUsed="1"/>
-    <w:lsdException w:name="envelope address" w:semiHidden="1" w:unhideWhenUsed="1"/>
-    <w:lsdException w:name="envelope return" w:semiHidden="1" w:unhideWhenUsed="1"/>
-    <w:lsdException w:name="footnote reference" w:semiHidden="1" w:unhideWhenUsed="1"/>
-    <w:lsdException w:name="annotation reference" w:semiHidden="1" w:unhideWhenUsed="1"/>
-    <w:lsdException w:name="line number" w:semiHidden="1" w:unhideWhenUsed="1"/>
-    <w:lsdException w:name="page number" w:semiHidden="1" w:unhideWhenUsed="1"/>
-    <w:lsdException w:name="endnote reference" w:semiHidden="1" w:unhideWhenUsed="1"/>
-    <w:lsdException w:name="endnote text" w:semiHidden="1" w:unhideWhenUsed="1"/>
-    <w:lsdException w:name="table of authorities" w:semiHidden="1" w:unhideWhenUsed="1"/>
-    <w:lsdException w:name="macro" w:semiHidden="1" w:unhideWhenUsed="1"/>
-    <w:lsdException w:name="toa heading" w:semiHidden="1" w:unhideWhenUsed="1"/>
-    <w:lsdException w:name="List" w:semiHidden="1" w:unhideWhenUsed="1"/>
-    <w:lsdException w:name="List Bullet" w:semiHidden="1" w:unhideWhenUsed="1"/>
-    <w:lsdException w:name="List Number" w:semiHidden="1" w:unhideWhenUsed="1"/>
-    <w:lsdException w:name="List 2" w:semiHidden="1" w:unhideWhenUsed="1"/>
-    <w:lsdException w:name="List 3" w:semiHidden="1" w:unhideWhenUsed="1"/>
-    <w:lsdException w:name="List 4" w:semiHidden="1" w:unhideWhenUsed="1"/>
-    <w:lsdException w:name="List 5" w:semiHidden="1" w:unhideWhenUsed="1"/>
-    <w:lsdException w:name="List Bullet 2" w:semiHidden="1" w:unhideWhenUsed="1"/>
-    <w:lsdException w:name="List Bullet 3" w:semiHidden="1" w:unhideWhenUsed="1"/>
-    <w:lsdException w:name="List Bullet 4" w:semiHidden="1" w:unhideWhenUsed="1"/>
-    <w:lsdException w:name="List Bullet 5" w:semiHidden="1" w:unhideWhenUsed="1"/>
-    <w:lsdException w:name="List Number 2" w:semiHidden="1" w:unhideWhenUsed="1"/>
-    <w:lsdException w:name="List Number 3" w:semiHidden="1" w:unhideWhenUsed="1"/>
-    <w:lsdException w:name="List Number 4" w:semiHidden="1" w:unhideWhenUsed="1"/>
-    <w:lsdException w:name="List Number 5" w:semiHidden="1" w:unhideWhenUsed="1"/>
-    <w:lsdException w:name="Title" w:uiPriority="10" w:qFormat="1"/>
-    <w:lsdException w:name="Closing" w:semiHidden="1" w:unhideWhenUsed="1"/>
-    <w:lsdException w:name="Signature" w:semiHidden="1" w:unhideWhenUsed="1"/>
-    <w:lsdException w:name="Default Paragraph Font" w:semiHidden="1" w:uiPriority="1" w:unhideWhenUsed="1"/>
-    <w:lsdException w:name="Body Text" w:semiHidden="1" w:unhideWhenUsed="1"/>
-    <w:lsdException w:name="Body Text Indent" w:semiHidden="1" w:unhideWhenUsed="1"/>
-    <w:lsdException w:name="List Continue" w:semiHidden="1" w:unhideWhenUsed="1"/>
-    <w:lsdException w:name="List Continue 2" w:semiHidden="1" w:unhideWhenUsed="1"/>
-    <w:lsdException w:name="List Continue 3" w:semiHidden="1" w:unhideWhenUsed="1"/>
-    <w:lsdException w:name="List Continue 4" w:semiHidden="1" w:unhideWhenUsed="1"/>
-    <w:lsdException w:name="List Continue 5" w:semiHidden="1" w:unhideWhenUsed="1"/>
-    <w:lsdException w:name="Message Header" w:semiHidden="1" w:unhideWhenUsed="1"/>
-    <w:lsdException w:name="Subtitle" w:uiPriority="11" w:qFormat="1"/>
-    <w:lsdException w:name="Salutation" w:semiHidden="1" w:unhideWhenUsed="1"/>
-    <w:lsdException w:name="Date" w:semiHidden="1" w:unhideWhenUsed="1"/>
-    <w:lsdException w:name="Body Text First Indent" w:semiHidden="1" w:unhideWhenUsed="1"/>
-    <w:lsdException w:name="Body Text First Indent 2" w:semiHidden="1" w:unhideWhenUsed="1"/>
-    <w:lsdException w:name="Note Heading" w:semiHidden="1" w:unhideWhenUsed="1"/>
-    <w:lsdException w:name="Body Text 2" w:semiHidden="1" w:unhideWhenUsed="1"/>
-    <w:lsdException w:name="Body Text 3" w:semiHidden="1" w:unhideWhenUsed="1"/>
-    <w:lsdException w:name="Body Text Indent 2" w:semiHidden="1" w:unhideWhenUsed="1"/>
-    <w:lsdException w:name="Body Text Indent 3" w:semiHidden="1" w:unhideWhenUsed="1"/>
-    <w:lsdException w:name="Block Text" w:semiHidden="1" w:unhideWhenUsed="1"/>
-    <w:lsdException w:name="Hyperlink" w:semiHidden="1" w:unhideWhenUsed="1"/>
-    <w:lsdException w:name="FollowedHyperlink" w:semiHidden="1" w:unhideWhenUsed="1"/>
-    <w:lsdException w:name="Strong" w:uiPriority="22" w:qFormat="1"/>
-    <w:lsdException w:name="Emphasis" w:uiPriority="20" w:qFormat="1"/>
-    <w:lsdException w:name="Document Map" w:semiHidden="1" w:unhideWhenUsed="1"/>
-    <w:lsdException w:name="Plain Text" w:semiHidden="1" w:unhideWhenUsed="1"/>
-    <w:lsdException w:name="E-mail Signature" w:semiHidden="1" w:unhideWhenUsed="1"/>
-    <w:lsdException w:name="HTML Top of Form" w:semiHidden="1" w:unhideWhenUsed="1"/>
-    <w:lsdException w:name="HTML Bottom of Form" w:semiHidden="1" w:unhideWhenUsed="1"/>
-    <w:lsdException w:name="Normal (Web)" w:semiHidden="1" w:unhideWhenUsed="1"/>
-    <w:lsdException w:name="HTML Acronym" w:semiHidden="1" w:unhideWhenUsed="1"/>
-    <w:lsdException w:name="HTML Address" w:semiHidden="1" w:unhideWhenUsed="1"/>
-    <w:lsdException w:name="HTML Cite" w:semiHidden="1" w:unhideWhenUsed="1"/>
-    <w:lsdException w:name="HTML Code" w:semiHidden="1" w:unhideWhenUsed="1"/>
-    <w:lsdException w:name="HTML Definition" w:semiHidden="1" w:unhideWhenUsed="1"/>
-    <w:lsdException w:name="HTML Keyboard" w:semiHidden="1" w:unhideWhenUsed="1"/>
-    <w:lsdException w:name="HTML Preformatted" w:semiHidden="1" w:unhideWhenUsed="1"/>
-    <w:lsdException w:name="HTML Sample" w:semiHidden="1" w:unhideWhenUsed="1"/>
-    <w:lsdException w:name="HTML Typewriter" w:semiHidden="1" w:unhideWhenUsed="1"/>
-    <w:lsdException w:name="HTML Variable" w:semiHidden="1" w:unhideWhenUsed="1"/>
-    <w:lsdException w:name="Normal Table" w:semiHidden="1" w:unhideWhenUsed="1"/>
-    <w:lsdException w:name="annotation subject" w:semiHidden="1" w:unhideWhenUsed="1"/>
-    <w:lsdException w:name="No List" w:semiHidden="1" w:unhideWhenUsed="1"/>
-    <w:lsdException w:name="Outline List 1" w:semiHidden="1" w:unhideWhenUsed="1"/>
-    <w:lsdException w:name="Outline List 2" w:semiHidden="1" w:unhideWhenUsed="1"/>
-    <w:lsdException w:name="Outline List 3" w:semiHidden="1" w:unhideWhenUsed="1"/>
-    <w:lsdException w:name="Table Simple 1" w:semiHidden="1" w:unhideWhenUsed="1"/>
-    <w:lsdException w:name="Table Simple 2" w:semiHidden="1" w:unhideWhenUsed="1"/>
-    <w:lsdException w:name="Table Simple 3" w:semiHidden="1" w:unhideWhenUsed="1"/>
-    <w:lsdException w:name="Table Classic 1" w:semiHidden="1" w:unhideWhenUsed="1"/>
-    <w:lsdException w:name="Table Classic 2" w:semiHidden="1" w:unhideWhenUsed="1"/>
-    <w:lsdException w:name="Table Classic 3" w:semiHidden="1" w:unhideWhenUsed="1"/>
-    <w:lsdException w:name="Table Classic 4" w:semiHidden="1" w:unhideWhenUsed="1"/>
-    <w:lsdException w:name="Table Colorful 1" w:semiHidden="1" w:unhideWhenUsed="1"/>
-    <w:lsdException w:name="Table Colorful 2" w:semiHidden="1" w:unhideWhenUsed="1"/>
-    <w:lsdException w:name="Table Colorful 3" w:semiHidden="1" w:unhideWhenUsed="1"/>
-    <w:lsdException w:name="Table Columns 1" w:semiHidden="1" w:unhideWhenUsed="1"/>
-    <w:lsdException w:name="Table Columns 2" w:semiHidden="1" w:unhideWhenUsed="1"/>
-    <w:lsdException w:name="Table Columns 3" w:semiHidden="1" w:unhideWhenUsed="1"/>
-    <w:lsdException w:name="Table Columns 4" w:semiHidden="1" w:unhideWhenUsed="1"/>
-    <w:lsdException w:name="Table Columns 5" w:semiHidden="1" w:unhideWhenUsed="1"/>
-    <w:lsdException w:name="Table Grid 1" w:semiHidden="1" w:unhideWhenUsed="1"/>
-    <w:lsdException w:name="Table Grid 2" w:semiHidden="1" w:unhideWhenUsed="1"/>
-    <w:lsdException w:name="Table Grid 3" w:semiHidden="1" w:unhideWhenUsed="1"/>
-    <w:lsdException w:name="Table Grid 4" w:semiHidden="1" w:unhideWhenUsed="1"/>
-    <w:lsdException w:name="Table Grid 5" w:semiHidden="1" w:unhideWhenUsed="1"/>
-    <w:lsdException w:name="Table Grid 6" w:semiHidden="1" w:unhideWhenUsed="1"/>
-    <w:lsdException w:name="Table Grid 7" w:semiHidden="1" w:unhideWhenUsed="1"/>
-    <w:lsdException w:name="Table Grid 8" w:semiHidden="1" w:unhideWhenUsed="1"/>
-    <w:lsdException w:name="Table List 1" w:semiHidden="1" w:unhideWhenUsed="1"/>
-    <w:lsdException w:name="Table List 2" w:semiHidden="1" w:unhideWhenUsed="1"/>
-    <w:lsdException w:name="Table List 3" w:semiHidden="1" w:unhideWhenUsed="1"/>
-    <w:lsdException w:name="Table List 4" w:semiHidden="1" w:unhideWhenUsed="1"/>
-    <w:lsdException w:name="Table List 5" w:semiHidden="1" w:unhideWhenUsed="1"/>
-    <w:lsdException w:name="Table List 6" w:semiHidden="1" w:unhideWhenUsed="1"/>
-    <w:lsdException w:name="Table List 7" w:semiHidden="1" w:unhideWhenUsed="1"/>
-    <w:lsdException w:name="Table List 8" w:semiHidden="1" w:unhideWhenUsed="1"/>
-    <w:lsdException w:name="Table 3D effects 1" w:semiHidden="1" w:unhideWhenUsed="1"/>
-    <w:lsdException w:name="Table 3D effects 2" w:semiHidden="1" w:unhideWhenUsed="1"/>
-    <w:lsdException w:name="Table 3D effects 3" w:semiHidden="1" w:unhideWhenUsed="1"/>
-    <w:lsdException w:name="Table Contemporary" w:semiHidden="1" w:unhideWhenUsed="1"/>
-    <w:lsdException w:name="Table Elegant" w:semiHidden="1" w:unhideWhenUsed="1"/>
-    <w:lsdException w:name="Table Professional" w:semiHidden="1" w:unhideWhenUsed="1"/>
-    <w:lsdException w:name="Table Subtle 1" w:semiHidden="1" w:unhideWhenUsed="1"/>
-    <w:lsdException w:name="Table Subtle 2" w:semiHidden="1" w:unhideWhenUsed="1"/>
-    <w:lsdException w:name="Table Web 1" w:semiHidden="1" w:unhideWhenUsed="1"/>
-    <w:lsdException w:name="Table Web 2" w:semiHidden="1" w:unhideWhenUsed="1"/>
-    <w:lsdException w:name="Table Web 3" w:semiHidden="1" w:unhideWhenUsed="1"/>
-    <w:lsdException w:name="Balloon Text" w:semiHidden="1" w:unhideWhenUsed="1"/>
-    <w:lsdException w:name="Table Grid" w:uiPriority="39"/>
-    <w:lsdException w:name="Table Theme" w:semiHidden="1" w:unhideWhenUsed="1"/>
-    <w:lsdException w:name="Placeholder Text" w:semiHidden="1"/>
-    <w:lsdException w:name="No Spacing" w:uiPriority="1" w:qFormat="1"/>
-    <w:lsdException w:name="Light Shading" w:uiPriority="60"/>
-    <w:lsdException w:name="Light List" w:uiPriority="61"/>
-    <w:lsdException w:name="Light Grid" w:uiPriority="62"/>
-    <w:lsdException w:name="Medium Shading 1" w:uiPriority="63"/>
-    <w:lsdException w:name="Medium Shading 2" w:uiPriority="64"/>
-    <w:lsdException w:name="Medium List 1" w:uiPriority="65"/>
-    <w:lsdException w:name="Medium List 2" w:uiPriority="66"/>
-    <w:lsdException w:name="Medium Grid 1" w:uiPriority="67"/>
-    <w:lsdException w:name="Medium Grid 2" w:uiPriority="68"/>
-    <w:lsdException w:name="Medium Grid 3" w:uiPriority="69"/>
-    <w:lsdException w:name="Dark List" w:uiPriority="70"/>
-    <w:lsdException w:name="Colorful Shading" w:uiPriority="71"/>
-    <w:lsdException w:name="Colorful List" w:uiPriority="72"/>
-    <w:lsdException w:name="Colorful Grid" w:uiPriority="73"/>
-    <w:lsdException w:name="Light Shading Accent 1" w:uiPriority="60"/>
-    <w:lsdException w:name="Light List Accent 1" w:uiPriority="61"/>
-    <w:lsdException w:name="Light Grid Accent 1" w:uiPriority="62"/>
-    <w:lsdException w:name="Medium Shading 1 Accent 1" w:uiPriority="63"/>
-    <w:lsdException w:name="Medium Shading 2 Accent 1" w:uiPriority="64"/>
-    <w:lsdException w:name="Medium List 1 Accent 1" w:uiPriority="65"/>
-    <w:lsdException w:name="Revision" w:semiHidden="1"/>
-    <w:lsdException w:name="List Paragraph" w:uiPriority="34" w:qFormat="1"/>
-    <w:lsdException w:name="Quote" w:uiPriority="29" w:qFormat="1"/>
-    <w:lsdException w:name="Intense Quote" w:uiPriority="30" w:qFormat="1"/>
-    <w:lsdException w:name="Medium List 2 Accent 1" w:uiPriority="66"/>
-    <w:lsdException w:name="Medium Grid 1 Accent 1" w:uiPriority="67"/>
-    <w:lsdException w:name="Medium Grid 2 Accent 1" w:uiPriority="68"/>
-    <w:lsdException w:name="Medium Grid 3 Accent 1" w:uiPriority="69"/>
-    <w:lsdException w:name="Dark List Accent 1" w:uiPriority="70"/>
-    <w:lsdException w:name="Colorful Shading Accent 1" w:uiPriority="71"/>
-    <w:lsdException w:name="Colorful List Accent 1" w:uiPriority="72"/>
-    <w:lsdException w:name="Colorful Grid Accent 1" w:uiPriority="73"/>
-    <w:lsdException w:name="Light Shading Accent 2" w:uiPriority="60"/>
-    <w:lsdException w:name="Light List Accent 2" w:uiPriority="61"/>
-    <w:lsdException w:name="Light Grid Accent 2" w:uiPriority="62"/>
-    <w:lsdException w:name="Medium Shading 1 Accent 2" w:uiPriority="63"/>
-    <w:lsdException w:name="Medium Shading 2 Accent 2" w:uiPriority="64"/>
-    <w:lsdException w:name="Medium List 1 Accent 2" w:uiPriority="65"/>
-    <w:lsdException w:name="Medium List 2 Accent 2" w:uiPriority="66"/>
-    <w:lsdException w:name="Medium Grid 1 Accent 2" w:uiPriority="67"/>
-    <w:lsdException w:name="Medium Grid 2 Accent 2" w:uiPriority="68"/>
-    <w:lsdException w:name="Medium Grid 3 Accent 2" w:uiPriority="69"/>
-    <w:lsdException w:name="Dark List Accent 2" w:uiPriority="70"/>
-    <w:lsdException w:name="Colorful Shading Accent 2" w:uiPriority="71"/>
-    <w:lsdException w:name="Colorful List Accent 2" w:uiPriority="72"/>
-    <w:lsdException w:name="Colorful Grid Accent 2" w:uiPriority="73"/>
-    <w:lsdException w:name="Light Shading Accent 3" w:uiPriority="60"/>
-    <w:lsdException w:name="Light List Accent 3" w:uiPriority="61"/>
-    <w:lsdException w:name="Light Grid Accent 3" w:uiPriority="62"/>
-    <w:lsdException w:name="Medium Shading 1 Accent 3" w:uiPriority="63"/>
-    <w:lsdException w:name="Medium Shading 2 Accent 3" w:uiPriority="64"/>
-    <w:lsdException w:name="Medium List 1 Accent 3" w:uiPriority="65"/>
-    <w:lsdException w:name="Medium List 2 Accent 3" w:uiPriority="66"/>
-    <w:lsdException w:name="Medium Grid 1 Accent 3" w:uiPriority="67"/>
-    <w:lsdException w:name="Medium Grid 2 Accent 3" w:uiPriority="68"/>
-    <w:lsdException w:name="Medium Grid 3 Accent 3" w:uiPriority="69"/>
-    <w:lsdException w:name="Dark List Accent 3" w:uiPriority="70"/>
-    <w:lsdException w:name="Colorful Shading Accent 3" w:uiPriority="71"/>
-    <w:lsdException w:name="Colorful List Accent 3" w:uiPriority="72"/>
-    <w:lsdException w:name="Colorful Grid Accent 3" w:uiPriority="73"/>
-    <w:lsdException w:name="Light Shading Accent 4" w:uiPriority="60"/>
-    <w:lsdException w:name="Light List Accent 4" w:uiPriority="61"/>
-    <w:lsdException w:name="Light Grid Accent 4" w:uiPriority="62"/>
-    <w:lsdException w:name="Medium Shading 1 Accent 4" w:uiPriority="63"/>
-    <w:lsdException w:name="Medium Shading 2 Accent 4" w:uiPriority="64"/>
-    <w:lsdException w:name="Medium List 1 Accent 4" w:uiPriority="65"/>
-    <w:lsdException w:name="Medium List 2 Accent 4" w:uiPriority="66"/>
-    <w:lsdException w:name="Medium Grid 1 Accent 4" w:uiPriority="67"/>
-    <w:lsdException w:name="Medium Grid 2 Accent 4" w:uiPriority="68"/>
-    <w:lsdException w:name="Medium Grid 3 Accent 4" w:uiPriority="69"/>
-    <w:lsdException w:name="Dark List Accent 4" w:uiPriority="70"/>
-    <w:lsdException w:name="Colorful Shading Accent 4" w:uiPriority="71"/>
-    <w:lsdException w:name="Colorful List Accent 4" w:uiPriority="72"/>
-    <w:lsdException w:name="Colorful Grid Accent 4" w:uiPriority="73"/>
-    <w:lsdException w:name="Light Shading Accent 5" w:uiPriority="60"/>
-    <w:lsdException w:name="Light List Accent 5" w:uiPriority="61"/>
-    <w:lsdException w:name="Light Grid Accent 5" w:uiPriority="62"/>
-    <w:lsdException w:name="Medium Shading 1 Accent 5" w:uiPriority="63"/>
-    <w:lsdException w:name="Medium Shading 2 Accent 5" w:uiPriority="64"/>
-    <w:lsdException w:name="Medium List 1 Accent 5" w:uiPriority="65"/>
-    <w:lsdException w:name="Medium List 2 Accent 5" w:uiPriority="66"/>
-    <w:lsdException w:name="Medium Grid 1 Accent 5" w:uiPriority="67"/>
-    <w:lsdException w:name="Medium Grid 2 Accent 5" w:uiPriority="68"/>
-    <w:lsdException w:name="Medium Grid 3 Accent 5" w:uiPriority="69"/>
-    <w:lsdException w:name="Dark List Accent 5" w:uiPriority="70"/>
-    <w:lsdException w:name="Colorful Shading Accent 5" w:uiPriority="71"/>
-    <w:lsdException w:name="Colorful List Accent 5" w:uiPriority="72"/>
-    <w:lsdException w:name="Colorful Grid Accent 5" w:uiPriority="73"/>
-    <w:lsdException w:name="Light Shading Accent 6" w:uiPriority="60"/>
-    <w:lsdException w:name="Light List Accent 6" w:uiPriority="61"/>
-    <w:lsdException w:name="Light Grid Accent 6" w:uiPriority="62"/>
-    <w:lsdException w:name="Medium Shading 1 Accent 6" w:uiPriority="63"/>
-    <w:lsdException w:name="Medium Shading 2 Accent 6" w:uiPriority="64"/>
-    <w:lsdException w:name="Medium List 1 Accent 6" w:uiPriority="65"/>
-    <w:lsdException w:name="Medium List 2 Accent 6" w:uiPriority="66"/>
-    <w:lsdException w:name="Medium Grid 1 Accent 6" w:uiPriority="67"/>
-    <w:lsdException w:name="Medium Grid 2 Accent 6" w:uiPriority="68"/>
-    <w:lsdException w:name="Medium Grid 3 Accent 6" w:uiPriority="69"/>
-    <w:lsdException w:name="Dark List Accent 6" w:uiPriority="70"/>
-    <w:lsdException w:name="Colorful Shading Accent 6" w:uiPriority="71"/>
-    <w:lsdException w:name="Colorful List Accent 6" w:uiPriority="72"/>
-    <w:lsdException w:name="Colorful Grid Accent 6" w:uiPriority="73"/>
-    <w:lsdException w:name="Subtle Emphasis" w:uiPriority="19" w:qFormat="1"/>
-    <w:lsdException w:name="Intense Emphasis" w:uiPriority="21" w:qFormat="1"/>
-    <w:lsdException w:name="Subtle Reference" w:uiPriority="31" w:qFormat="1"/>
-    <w:lsdException w:name="Intense Reference" w:uiPriority="32" w:qFormat="1"/>
-    <w:lsdException w:name="Book Title" w:uiPriority="33" w:qFormat="1"/>
-    <w:lsdException w:name="Bibliography" w:semiHidden="1" w:uiPriority="37" w:unhideWhenUsed="1"/>
-    <w:lsdException w:name="TOC Heading" w:semiHidden="1" w:uiPriority="39" w:unhideWhenUsed="1" w:qFormat="1"/>
-    <w:lsdException w:name="Plain Table 1" w:uiPriority="41"/>
-    <w:lsdException w:name="Plain Table 2" w:uiPriority="42"/>
-    <w:lsdException w:name="Plain Table 3" w:uiPriority="43"/>
-    <w:lsdException w:name="Plain Table 4" w:uiPriority="44"/>
-    <w:lsdException w:name="Plain Table 5" w:uiPriority="45"/>
-    <w:lsdException w:name="Grid Table Light" w:uiPriority="40"/>
-    <w:lsdException w:name="Grid Table 1 Light" w:uiPriority="46"/>
-    <w:lsdException w:name="Grid Table 2" w:uiPriority="47"/>
-    <w:lsdException w:name="Grid Table 3" w:uiPriority="48"/>
-    <w:lsdException w:name="Grid Table 4" w:uiPriority="49"/>
-    <w:lsdException w:name="Grid Table 5 Dark" w:uiPriority="50"/>
-    <w:lsdException w:name="Grid Table 6 Colorful" w:uiPriority="51"/>
-    <w:lsdException w:name="Grid Table 7 Colorful" w:uiPriority="52"/>
-    <w:lsdException w:name="Grid Table 1 Light Accent 1" w:uiPriority="46"/>
-    <w:lsdException w:name="Grid Table 2 Accent 1" w:uiPriority="47"/>
-    <w:lsdException w:name="Grid Table 3 Accent 1" w:uiPriority="48"/>
-    <w:lsdException w:name="Grid Table 4 Accent 1" w:uiPriority="49"/>
-    <w:lsdException w:name="Grid Table 5 Dark Accent 1" w:uiPriority="50"/>
-    <w:lsdException w:name="Grid Table 6 Colorful Accent 1" w:uiPriority="51"/>
-    <w:lsdException w:name="Grid Table 7 Colorful Accent 1" w:uiPriority="52"/>
-    <w:lsdException w:name="Grid Table 1 Light Accent 2" w:uiPriority="46"/>
-    <w:lsdException w:name="Grid Table 2 Accent 2" w:uiPriority="47"/>
-    <w:lsdException w:name="Grid Table 3 Accent 2" w:uiPriority="48"/>
-    <w:lsdException w:name="Grid Table 4 Accent 2" w:uiPriority="49"/>
-    <w:lsdException w:name="Grid Table 5 Dark Accent 2" w:uiPriority="50"/>
-    <w:lsdException w:name="Grid Table 6 Colorful Accent 2" w:uiPriority="51"/>
-    <w:lsdException w:name="Grid Table 7 Colorful Accent 2" w:uiPriority="52"/>
-    <w:lsdException w:name="Grid Table 1 Light Accent 3" w:uiPriority="46"/>
-    <w:lsdException w:name="Grid Table 2 Accent 3" w:uiPriority="47"/>
-    <w:lsdException w:name="Grid Table 3 Accent 3" w:uiPriority="48"/>
-    <w:lsdException w:name="Grid Table 4 Accent 3" w:uiPriority="49"/>
-    <w:lsdException w:name="Grid Table 5 Dark Accent 3" w:uiPriority="50"/>
-    <w:lsdException w:name="Grid Table 6 Colorful Accent 3" w:uiPriority="51"/>
-    <w:lsdException w:name="Grid Table 7 Colorful Accent 3" w:uiPriority="52"/>
-    <w:lsdException w:name="Grid Table 1 Light Accent 4" w:uiPriority="46"/>
-    <w:lsdException w:name="Grid Table 2 Accent 4" w:uiPriority="47"/>
-    <w:lsdException w:name="Grid Table 3 Accent 4" w:uiPriority="48"/>
-    <w:lsdException w:name="Grid Table 4 Accent 4" w:uiPriority="49"/>
-    <w:lsdException w:name="Grid Table 5 Dark Accent 4" w:uiPriority="50"/>
-    <w:lsdException w:name="Grid Table 6 Colorful Accent 4" w:uiPriority="51"/>
-    <w:lsdException w:name="Grid Table 7 Colorful Accent 4" w:uiPriority="52"/>
-    <w:lsdException w:name="Grid Table 1 Light Accent 5" w:uiPriority="46"/>
-    <w:lsdException w:name="Grid Table 2 Accent 5" w:uiPriority="47"/>
-    <w:lsdException w:name="Grid Table 3 Accent 5" w:uiPriority="48"/>
-    <w:lsdException w:name="Grid Table 4 Accent 5" w:uiPriority="49"/>
-    <w:lsdException w:name="Grid Table 5 Dark Accent 5" w:uiPriority="50"/>
-    <w:lsdException w:name="Grid Table 6 Colorful Accent 5" w:uiPriority="51"/>
-    <w:lsdException w:name="Grid Table 7 Colorful Accent 5" w:uiPriority="52"/>
-    <w:lsdException w:name="Grid Table 1 Light Accent 6" w:uiPriority="46"/>
-    <w:lsdException w:name="Grid Table 2 Accent 6" w:uiPriority="47"/>
-    <w:lsdException w:name="Grid Table 3 Accent 6" w:uiPriority="48"/>
-    <w:lsdException w:name="Grid Table 4 Accent 6" w:uiPriority="49"/>
-    <w:lsdException w:name="Grid Table 5 Dark Accent 6" w:uiPriority="50"/>
-    <w:lsdException w:name="Grid Table 6 Colorful Accent 6" w:uiPriority="51"/>
-    <w:lsdException w:name="Grid Table 7 Colorful Accent 6" w:uiPriority="52"/>
-    <w:lsdException w:name="List Table 1 Light" w:uiPriority="46"/>
-    <w:lsdException w:name="List Table 2" w:uiPriority="47"/>
-    <w:lsdException w:name="List Table 3" w:uiPriority="48"/>
-    <w:lsdException w:name="List Table 4" w:uiPriority="49"/>
-    <w:lsdException w:name="List Table 5 Dark" w:uiPriority="50"/>
-    <w:lsdException w:name="List Table 6 Colorful" w:uiPriority="51"/>
-    <w:lsdException w:name="List Table 7 Colorful" w:uiPriority="52"/>
-    <w:lsdException w:name="List Table 1 Light Accent 1" w:uiPriority="46"/>
-    <w:lsdException w:name="List Table 2 Accent 1" w:uiPriority="47"/>
-    <w:lsdException w:name="List Table 3 Accent 1" w:uiPriority="48"/>
-    <w:lsdException w:name="List Table 4 Accent 1" w:uiPriority="49"/>
-    <w:lsdException w:name="List Table 5 Dark Accent 1" w:uiPriority="50"/>
-    <w:lsdException w:name="List Table 6 Colorful Accent 1" w:uiPriority="51"/>
-    <w:lsdException w:name="List Table 7 Colorful Accent 1" w:uiPriority="52"/>
-    <w:lsdException w:name="List Table 1 Light Accent 2" w:uiPriority="46"/>
-    <w:lsdException w:name="List Table 2 Accent 2" w:uiPriority="47"/>
-    <w:lsdException w:name="List Table 3 Accent 2" w:uiPriority="48"/>
-    <w:lsdException w:name="List Table 4 Accent 2" w:uiPriority="49"/>
-    <w:lsdException w:name="List Table 5 Dark Accent 2" w:uiPriority="50"/>
-    <w:lsdException w:name="List Table 6 Colorful Accent 2" w:uiPriority="51"/>
-    <w:lsdException w:name="List Table 7 Colorful Accent 2" w:uiPriority="52"/>
-    <w:lsdException w:name="List Table 1 Light Accent 3" w:uiPriority="46"/>
-    <w:lsdException w:name="List Table 2 Accent 3" w:uiPriority="47"/>
-    <w:lsdException w:name="List Table 3 Accent 3" w:uiPriority="48"/>
-    <w:lsdException w:name="List Table 4 Accent 3" w:uiPriority="49"/>
-    <w:lsdException w:name="List Table 5 Dark Accent 3" w:uiPriority="50"/>
-    <w:lsdException w:name="List Table 6 Colorful Accent 3" w:uiPriority="51"/>
-    <w:lsdException w:name="List Table 7 Colorful Accent 3" w:uiPriority="52"/>
-    <w:lsdException w:name="List Table 1 Light Accent 4" w:uiPriority="46"/>
-    <w:lsdException w:name="List Table 2 Accent 4" w:uiPriority="47"/>
-    <w:lsdException w:name="List Table 3 Accent 4" w:uiPriority="48"/>
-    <w:lsdException w:name="List Table 4 Accent 4" w:uiPriority="49"/>
-    <w:lsdException w:name="List Table 5 Dark Accent 4" w:uiPriority="50"/>
-    <w:lsdException w:name="List Table 6 Colorful Accent 4" w:uiPriority="51"/>
-    <w:lsdException w:name="List Table 7 Colorful Accent 4" w:uiPriority="52"/>
-    <w:lsdException w:name="List Table 1 Light Accent 5" w:uiPriority="46"/>
-    <w:lsdException w:name="List Table 2 Accent 5" w:uiPriority="47"/>
-    <w:lsdException w:name="List Table 3 Accent 5" w:uiPriority="48"/>
-    <w:lsdException w:name="List Table 4 Accent 5" w:uiPriority="49"/>
-    <w:lsdException w:name="List Table 5 Dark Accent 5" w:uiPriority="50"/>
-    <w:lsdException w:name="List Table 6 Colorful Accent 5" w:uiPriority="51"/>
-    <w:lsdException w:name="List Table 7 Colorful Accent 5" w:uiPriority="52"/>
-    <w:lsdException w:name="List Table 1 Light Accent 6" w:uiPriority="46"/>
-    <w:lsdException w:name="List Table 2 Accent 6" w:uiPriority="47"/>
-    <w:lsdException w:name="List Table 3 Accent 6" w:uiPriority="48"/>
-    <w:lsdException w:name="List Table 4 Accent 6" w:uiPriority="49"/>
-    <w:lsdException w:name="List Table 5 Dark Accent 6" w:uiPriority="50"/>
-    <w:lsdException w:name="List Table 6 Colorful Accent 6" w:uiPriority="51"/>
-    <w:lsdException w:name="List Table 7 Colorful Accent 6" w:uiPriority="52"/>
-    <w:lsdException w:name="Mention" w:semiHidden="1" w:unhideWhenUsed="1"/>
-    <w:lsdException w:name="Smart Hyperlink" w:semiHidden="1" w:unhideWhenUsed="1"/>
-    <w:lsdException w:name="Hashtag" w:semiHidden="1" w:unhideWhenUsed="1"/>
-    <w:lsdException w:name="Unresolved Mention" w:semiHidden="1" w:unhideWhenUsed="1"/>
-    <w:lsdException w:name="Smart Link" w:semiHidden="1" w:unhideWhenUsed="1"/>
+  <w:latentStyles w:defLockedState="0" w:defUIPriority="99" w:defSemiHidden="1" w:defUnhideWhenUsed="1" w:defQFormat="0" w:count="276">
+    <w:lsdException w:name="Normal" w:semiHidden="0" w:uiPriority="0" w:unhideWhenUsed="0" w:qFormat="1"/>
+    <w:lsdException w:name="heading 1" w:semiHidden="0" w:uiPriority="9" w:unhideWhenUsed="0" w:qFormat="1"/>
+    <w:lsdException w:name="heading 2" w:uiPriority="9" w:qFormat="1"/>
+    <w:lsdException w:name="heading 3" w:uiPriority="9" w:qFormat="1"/>
+    <w:lsdException w:name="heading 4" w:uiPriority="9" w:qFormat="1"/>
+    <w:lsdException w:name="heading 5" w:uiPriority="9" w:qFormat="1"/>
+    <w:lsdException w:name="heading 6" w:uiPriority="9" w:qFormat="1"/>
+    <w:lsdException w:name="heading 7" w:uiPriority="9" w:qFormat="1"/>
+    <w:lsdException w:name="heading 8" w:uiPriority="9" w:qFormat="1"/>
+    <w:lsdException w:name="heading 9" w:uiPriority="9" w:qFormat="1"/>
+    <w:lsdException w:name="toc 1" w:uiPriority="39"/>
+    <w:lsdException w:name="toc 2" w:uiPriority="39"/>
+    <w:lsdException w:name="toc 3" w:uiPriority="39"/>
+    <w:lsdException w:name="toc 4" w:uiPriority="39"/>
+    <w:lsdException w:name="toc 5" w:uiPriority="39"/>
+    <w:lsdException w:name="toc 6" w:uiPriority="39"/>
+    <w:lsdException w:name="toc 7" w:uiPriority="39"/>
+    <w:lsdException w:name="toc 8" w:uiPriority="39"/>
+    <w:lsdException w:name="toc 9" w:uiPriority="39"/>
+    <w:lsdException w:name="caption" w:uiPriority="35" w:qFormat="1"/>
+    <w:lsdException w:name="Title" w:semiHidden="0" w:uiPriority="10" w:unhideWhenUsed="0" w:qFormat="1"/>
+    <w:lsdException w:name="Default Paragraph Font" w:uiPriority="1"/>
+    <w:lsdException w:name="Subtitle" w:semiHidden="0" w:uiPriority="11" w:unhideWhenUsed="0" w:qFormat="1"/>
+    <w:lsdException w:name="Strong" w:semiHidden="0" w:uiPriority="22" w:unhideWhenUsed="0" w:qFormat="1"/>
+    <w:lsdException w:name="Emphasis" w:semiHidden="0" w:uiPriority="20" w:unhideWhenUsed="0" w:qFormat="1"/>
+    <w:lsdException w:name="Table Grid" w:semiHidden="0" w:uiPriority="39" w:unhideWhenUsed="0"/>
+    <w:lsdException w:name="Note Level 1" w:semiHidden="0" w:unhideWhenUsed="0"/>
+    <w:lsdException w:name="Note Level 2" w:semiHidden="0" w:unhideWhenUsed="0"/>
+    <w:lsdException w:name="Note Level 3" w:semiHidden="0" w:unhideWhenUsed="0"/>
+    <w:lsdException w:name="Note Level 4" w:semiHidden="0" w:unhideWhenUsed="0"/>
+    <w:lsdException w:name="Note Level 5" w:semiHidden="0" w:unhideWhenUsed="0"/>
+    <w:lsdException w:name="Note Level 6" w:semiHidden="0" w:unhideWhenUsed="0"/>
+    <w:lsdException w:name="Note Level 7" w:semiHidden="0" w:unhideWhenUsed="0"/>
+    <w:lsdException w:name="Note Level 8" w:semiHidden="0" w:unhideWhenUsed="0"/>
+    <w:lsdException w:name="Note Level 9" w:semiHidden="0" w:unhideWhenUsed="0"/>
+    <w:lsdException w:name="Placeholder Text" w:unhideWhenUsed="0"/>
+    <w:lsdException w:name="No Spacing" w:semiHidden="0" w:uiPriority="1" w:unhideWhenUsed="0" w:qFormat="1"/>
+    <w:lsdException w:name="Light Shading" w:semiHidden="0" w:uiPriority="60" w:unhideWhenUsed="0"/>
+    <w:lsdException w:name="Light List" w:semiHidden="0" w:uiPriority="61" w:unhideWhenUsed="0"/>
+    <w:lsdException w:name="Light Grid" w:semiHidden="0" w:uiPriority="62" w:unhideWhenUsed="0"/>
+    <w:lsdException w:name="Medium Shading 1" w:semiHidden="0" w:uiPriority="63" w:unhideWhenUsed="0"/>
+    <w:lsdException w:name="Medium Shading 2" w:semiHidden="0" w:uiPriority="64" w:unhideWhenUsed="0"/>
+    <w:lsdException w:name="Medium List 1" w:semiHidden="0" w:uiPriority="65" w:unhideWhenUsed="0"/>
+    <w:lsdException w:name="Medium List 2" w:semiHidden="0" w:uiPriority="66" w:unhideWhenUsed="0"/>
+    <w:lsdException w:name="Medium Grid 1" w:semiHidden="0" w:uiPriority="67" w:unhideWhenUsed="0"/>
+    <w:lsdException w:name="Medium Grid 2" w:semiHidden="0" w:uiPriority="68" w:unhideWhenUsed="0"/>
+    <w:lsdException w:name="Medium Grid 3" w:semiHidden="0" w:uiPriority="69" w:unhideWhenUsed="0"/>
+    <w:lsdException w:name="Dark List" w:semiHidden="0" w:uiPriority="70" w:unhideWhenUsed="0"/>
+    <w:lsdException w:name="Colorful Shading" w:semiHidden="0" w:uiPriority="71" w:unhideWhenUsed="0"/>
+    <w:lsdException w:name="Colorful List" w:semiHidden="0" w:uiPriority="72" w:unhideWhenUsed="0"/>
+    <w:lsdException w:name="Colorful Grid" w:semiHidden="0" w:uiPriority="73" w:unhideWhenUsed="0"/>
+    <w:lsdException w:name="Light Shading Accent 1" w:semiHidden="0" w:uiPriority="60" w:unhideWhenUsed="0"/>
+    <w:lsdException w:name="Light List Accent 1" w:semiHidden="0" w:uiPriority="61" w:unhideWhenUsed="0"/>
+    <w:lsdException w:name="Light Grid Accent 1" w:semiHidden="0" w:uiPriority="62" w:unhideWhenUsed="0"/>
+    <w:lsdException w:name="Medium Shading 1 Accent 1" w:semiHidden="0" w:uiPriority="63" w:unhideWhenUsed="0"/>
+    <w:lsdException w:name="Medium Shading 2 Accent 1" w:semiHidden="0" w:uiPriority="64" w:unhideWhenUsed="0"/>
+    <w:lsdException w:name="Medium List 1 Accent 1" w:semiHidden="0" w:uiPriority="65" w:unhideWhenUsed="0"/>
+    <w:lsdException w:name="Revision" w:unhideWhenUsed="0"/>
+    <w:lsdException w:name="List Paragraph" w:semiHidden="0" w:uiPriority="34" w:unhideWhenUsed="0" w:qFormat="1"/>
+    <w:lsdException w:name="Quote" w:semiHidden="0" w:uiPriority="29" w:unhideWhenUsed="0" w:qFormat="1"/>
+    <w:lsdException w:name="Intense Quote" w:semiHidden="0" w:uiPriority="30" w:unhideWhenUsed="0" w:qFormat="1"/>
+    <w:lsdException w:name="Medium List 2 Accent 1" w:semiHidden="0" w:uiPriority="66" w:unhideWhenUsed="0"/>
+    <w:lsdException w:name="Medium Grid 1 Accent 1" w:semiHidden="0" w:uiPriority="67" w:unhideWhenUsed="0"/>
+    <w:lsdException w:name="Medium Grid 2 Accent 1" w:semiHidden="0" w:uiPriority="68" w:unhideWhenUsed="0"/>
+    <w:lsdException w:name="Medium Grid 3 Accent 1" w:semiHidden="0" w:uiPriority="69" w:unhideWhenUsed="0"/>
+    <w:lsdException w:name="Dark List Accent 1" w:semiHidden="0" w:uiPriority="70" w:unhideWhenUsed="0"/>
+    <w:lsdException w:name="Colorful Shading Accent 1" w:semiHidden="0" w:uiPriority="71" w:unhideWhenUsed="0"/>
+    <w:lsdException w:name="Colorful List Accent 1" w:semiHidden="0" w:uiPriority="72" w:unhideWhenUsed="0"/>
+    <w:lsdException w:name="Colorful Grid Accent 1" w:semiHidden="0" w:uiPriority="73" w:unhideWhenUsed="0"/>
+    <w:lsdException w:name="Light Shading Accent 2" w:semiHidden="0" w:uiPriority="60" w:unhideWhenUsed="0"/>
+    <w:lsdException w:name="Light List Accent 2" w:semiHidden="0" w:uiPriority="61" w:unhideWhenUsed="0"/>
+    <w:lsdException w:name="Light Grid Accent 2" w:semiHidden="0" w:uiPriority="62" w:unhideWhenUsed="0"/>
+    <w:lsdException w:name="Medium Shading 1 Accent 2" w:semiHidden="0" w:uiPriority="63" w:unhideWhenUsed="0"/>
+    <w:lsdException w:name="Medium Shading 2 Accent 2" w:semiHidden="0" w:uiPriority="64" w:unhideWhenUsed="0"/>
+    <w:lsdException w:name="Medium List 1 Accent 2" w:semiHidden="0" w:uiPriority="65" w:unhideWhenUsed="0"/>
+    <w:lsdException w:name="Medium List 2 Accent 2" w:semiHidden="0" w:uiPriority="66" w:unhideWhenUsed="0"/>
+    <w:lsdException w:name="Medium Grid 1 Accent 2" w:semiHidden="0" w:uiPriority="67" w:unhideWhenUsed="0"/>
+    <w:lsdException w:name="Medium Grid 2 Accent 2" w:semiHidden="0" w:uiPriority="68" w:unhideWhenUsed="0"/>
+    <w:lsdException w:name="Medium Grid 3 Accent 2" w:semiHidden="0" w:uiPriority="69" w:unhideWhenUsed="0"/>
+    <w:lsdException w:name="Dark List Accent 2" w:semiHidden="0" w:uiPriority="70" w:unhideWhenUsed="0"/>
+    <w:lsdException w:name="Colorful Shading Accent 2" w:semiHidden="0" w:uiPriority="71" w:unhideWhenUsed="0"/>
+    <w:lsdException w:name="Colorful List Accent 2" w:semiHidden="0" w:uiPriority="72" w:unhideWhenUsed="0"/>
+    <w:lsdException w:name="Colorful Grid Accent 2" w:semiHidden="0" w:uiPriority="73" w:unhideWhenUsed="0"/>
+    <w:lsdException w:name="Light Shading Accent 3" w:semiHidden="0" w:uiPriority="60" w:unhideWhenUsed="0"/>
+    <w:lsdException w:name="Light List Accent 3" w:semiHidden="0" w:uiPriority="61" w:unhideWhenUsed="0"/>
+    <w:lsdException w:name="Light Grid Accent 3" w:semiHidden="0" w:uiPriority="62" w:unhideWhenUsed="0"/>
+    <w:lsdException w:name="Medium Shading 1 Accent 3" w:semiHidden="0" w:uiPriority="63" w:unhideWhenUsed="0"/>
+    <w:lsdException w:name="Medium Shading 2 Accent 3" w:semiHidden="0" w:uiPriority="64" w:unhideWhenUsed="0"/>
+    <w:lsdException w:name="Medium List 1 Accent 3" w:semiHidden="0" w:uiPriority="65" w:unhideWhenUsed="0"/>
+    <w:lsdException w:name="Medium List 2 Accent 3" w:semiHidden="0" w:uiPriority="66" w:unhideWhenUsed="0"/>
+    <w:lsdException w:name="Medium Grid 1 Accent 3" w:semiHidden="0" w:uiPriority="67" w:unhideWhenUsed="0"/>
+    <w:lsdException w:name="Medium Grid 2 Accent 3" w:semiHidden="0" w:uiPriority="68" w:unhideWhenUsed="0"/>
+    <w:lsdException w:name="Medium Grid 3 Accent 3" w:semiHidden="0" w:uiPriority="69" w:unhideWhenUsed="0"/>
+    <w:lsdException w:name="Dark List Accent 3" w:semiHidden="0" w:uiPriority="70" w:unhideWhenUsed="0"/>
+    <w:lsdException w:name="Colorful Shading Accent 3" w:semiHidden="0" w:uiPriority="71" w:unhideWhenUsed="0"/>
+    <w:lsdException w:name="Colorful List Accent 3" w:semiHidden="0" w:uiPriority="72" w:unhideWhenUsed="0"/>
+    <w:lsdException w:name="Colorful Grid Accent 3" w:semiHidden="0" w:uiPriority="73" w:unhideWhenUsed="0"/>
+    <w:lsdException w:name="Light Shading Accent 4" w:semiHidden="0" w:uiPriority="60" w:unhideWhenUsed="0"/>
+    <w:lsdException w:name="Light List Accent 4" w:semiHidden="0" w:uiPriority="61" w:unhideWhenUsed="0"/>
+    <w:lsdException w:name="Light Grid Accent 4" w:semiHidden="0" w:uiPriority="62" w:unhideWhenUsed="0"/>
+    <w:lsdException w:name="Medium Shading 1 Accent 4" w:semiHidden="0" w:uiPriority="63" w:unhideWhenUsed="0"/>
+    <w:lsdException w:name="Medium Shading 2 Accent 4" w:semiHidden="0" w:uiPriority="64" w:unhideWhenUsed="0"/>
+    <w:lsdException w:name="Medium List 1 Accent 4" w:semiHidden="0" w:uiPriority="65" w:unhideWhenUsed="0"/>
+    <w:lsdException w:name="Medium List 2 Accent 4" w:semiHidden="0" w:uiPriority="66" w:unhideWhenUsed="0"/>
+    <w:lsdException w:name="Medium Grid 1 Accent 4" w:semiHidden="0" w:uiPriority="67" w:unhideWhenUsed="0"/>
+    <w:lsdException w:name="Medium Grid 2 Accent 4" w:semiHidden="0" w:uiPriority="68" w:unhideWhenUsed="0"/>
+    <w:lsdException w:name="Medium Grid 3 Accent 4" w:semiHidden="0" w:uiPriority="69" w:unhideWhenUsed="0"/>
+    <w:lsdException w:name="Dark List Accent 4" w:semiHidden="0" w:uiPriority="70" w:unhideWhenUsed="0"/>
+    <w:lsdException w:name="Colorful Shading Accent 4" w:semiHidden="0" w:uiPriority="71" w:unhideWhenUsed="0"/>
+    <w:lsdException w:name="Colorful List Accent 4" w:semiHidden="0" w:uiPriority="72" w:unhideWhenUsed="0"/>
+    <w:lsdException w:name="Colorful Grid Accent 4" w:semiHidden="0" w:uiPriority="73" w:unhideWhenUsed="0"/>
+    <w:lsdException w:name="Light Shading Accent 5" w:semiHidden="0" w:uiPriority="60" w:unhideWhenUsed="0"/>
+    <w:lsdException w:name="Light List Accent 5" w:semiHidden="0" w:uiPriority="61" w:unhideWhenUsed="0"/>
+    <w:lsdException w:name="Light Grid Accent 5" w:semiHidden="0" w:uiPriority="62" w:unhideWhenUsed="0"/>
+    <w:lsdException w:name="Medium Shading 1 Accent 5" w:semiHidden="0" w:uiPriority="63" w:unhideWhenUsed="0"/>
+    <w:lsdException w:name="Medium Shading 2 Accent 5" w:semiHidden="0" w:uiPriority="64" w:unhideWhenUsed="0"/>
+    <w:lsdException w:name="Medium List 1 Accent 5" w:semiHidden="0" w:uiPriority="65" w:unhideWhenUsed="0"/>
+    <w:lsdException w:name="Medium List 2 Accent 5" w:semiHidden="0" w:uiPriority="66" w:unhideWhenUsed="0"/>
+    <w:lsdException w:name="Medium Grid 1 Accent 5" w:semiHidden="0" w:uiPriority="67" w:unhideWhenUsed="0"/>
+    <w:lsdException w:name="Medium Grid 2 Accent 5" w:semiHidden="0" w:uiPriority="68" w:unhideWhenUsed="0"/>
+    <w:lsdException w:name="Medium Grid 3 Accent 5" w:semiHidden="0" w:uiPriority="69" w:unhideWhenUsed="0"/>
+    <w:lsdException w:name="Dark List Accent 5" w:semiHidden="0" w:uiPriority="70" w:unhideWhenUsed="0"/>
+    <w:lsdException w:name="Colorful Shading Accent 5" w:semiHidden="0" w:uiPriority="71" w:unhideWhenUsed="0"/>
+    <w:lsdException w:name="Colorful List Accent 5" w:semiHidden="0" w:uiPriority="72" w:unhideWhenUsed="0"/>
+    <w:lsdException w:name="Colorful Grid Accent 5" w:semiHidden="0" w:uiPriority="73" w:unhideWhenUsed="0"/>
+    <w:lsdException w:name="Light Shading Accent 6" w:semiHidden="0" w:uiPriority="60" w:unhideWhenUsed="0"/>
+    <w:lsdException w:name="Light List Accent 6" w:semiHidden="0" w:uiPriority="61" w:unhideWhenUsed="0"/>
+    <w:lsdException w:name="Light Grid Accent 6" w:semiHidden="0" w:uiPriority="62" w:unhideWhenUsed="0"/>
+    <w:lsdException w:name="Medium Shading 1 Accent 6" w:semiHidden="0" w:uiPriority="63" w:unhideWhenUsed="0"/>
+    <w:lsdException w:name="Medium Shading 2 Accent 6" w:semiHidden="0" w:uiPriority="64" w:unhideWhenUsed="0"/>
+    <w:lsdException w:name="Medium List 1 Accent 6" w:semiHidden="0" w:uiPriority="65" w:unhideWhenUsed="0"/>
+    <w:lsdException w:name="Medium List 2 Accent 6" w:semiHidden="0" w:uiPriority="66" w:unhideWhenUsed="0"/>
+    <w:lsdException w:name="Medium Grid 1 Accent 6" w:semiHidden="0" w:uiPriority="67" w:unhideWhenUsed="0"/>
+    <w:lsdException w:name="Medium Grid 2 Accent 6" w:semiHidden="0" w:uiPriority="68" w:unhideWhenUsed="0"/>
+    <w:lsdException w:name="Medium Grid 3 Accent 6" w:semiHidden="0" w:uiPriority="69" w:unhideWhenUsed="0"/>
+    <w:lsdException w:name="Dark List Accent 6" w:semiHidden="0" w:uiPriority="70" w:unhideWhenUsed="0"/>
+    <w:lsdException w:name="Colorful Shading Accent 6" w:semiHidden="0" w:uiPriority="71" w:unhideWhenUsed="0"/>
+    <w:lsdException w:name="Colorful List Accent 6" w:semiHidden="0" w:uiPriority="72" w:unhideWhenUsed="0"/>
+    <w:lsdException w:name="Colorful Grid Accent 6" w:semiHidden="0" w:uiPriority="73" w:unhideWhenUsed="0"/>
+    <w:lsdException w:name="Subtle Emphasis" w:semiHidden="0" w:uiPriority="19" w:unhideWhenUsed="0" w:qFormat="1"/>
+    <w:lsdException w:name="Intense Emphasis" w:semiHidden="0" w:uiPriority="21" w:unhideWhenUsed="0" w:qFormat="1"/>
+    <w:lsdException w:name="Subtle Reference" w:semiHidden="0" w:uiPriority="31" w:unhideWhenUsed="0" w:qFormat="1"/>
+    <w:lsdException w:name="Intense Reference" w:semiHidden="0" w:uiPriority="32" w:unhideWhenUsed="0" w:qFormat="1"/>
+    <w:lsdException w:name="Book Title" w:semiHidden="0" w:uiPriority="33" w:unhideWhenUsed="0" w:qFormat="1"/>
+    <w:lsdException w:name="Bibliography" w:uiPriority="37"/>
+    <w:lsdException w:name="TOC Heading" w:uiPriority="39" w:qFormat="1"/>
   </w:latentStyles>
   <w:style w:type="paragraph" w:default="1" w:styleId="Normal">
     <w:name w:val="Normal"/>
@@ -17650,6 +17676,7 @@
     <w:uiPriority w:val="39"/>
     <w:rsid w:val="00A931F3"/>
     <w:tblPr>
+      <w:tblInd w:w="0" w:type="dxa"/>
       <w:tblBorders>
         <w:top w:val="single" w:sz="4" w:space="0" w:color="auto"/>
         <w:left w:val="single" w:sz="4" w:space="0" w:color="auto"/>
@@ -17658,9 +17685,15 @@
         <w:insideH w:val="single" w:sz="4" w:space="0" w:color="auto"/>
         <w:insideV w:val="single" w:sz="4" w:space="0" w:color="auto"/>
       </w:tblBorders>
+      <w:tblCellMar>
+        <w:top w:w="0" w:type="dxa"/>
+        <w:left w:w="108" w:type="dxa"/>
+        <w:bottom w:w="0" w:type="dxa"/>
+        <w:right w:w="108" w:type="dxa"/>
+      </w:tblCellMar>
     </w:tblPr>
   </w:style>
-  <w:style w:type="table" w:styleId="PlainTable1">
+  <w:style w:type="table" w:customStyle="1" w:styleId="PlainTable1">
     <w:name w:val="Plain Table 1"/>
     <w:basedOn w:val="TableNormal"/>
     <w:uiPriority w:val="41"/>
@@ -17668,6 +17701,7 @@
     <w:tblPr>
       <w:tblStyleRowBandSize w:val="1"/>
       <w:tblStyleColBandSize w:val="1"/>
+      <w:tblInd w:w="0" w:type="dxa"/>
       <w:tblBorders>
         <w:top w:val="single" w:sz="4" w:space="0" w:color="BFBFBF" w:themeColor="background1" w:themeShade="BF"/>
         <w:left w:val="single" w:sz="4" w:space="0" w:color="BFBFBF" w:themeColor="background1" w:themeShade="BF"/>
@@ -17676,6 +17710,12 @@
         <w:insideH w:val="single" w:sz="4" w:space="0" w:color="BFBFBF" w:themeColor="background1" w:themeShade="BF"/>
         <w:insideV w:val="single" w:sz="4" w:space="0" w:color="BFBFBF" w:themeColor="background1" w:themeShade="BF"/>
       </w:tblBorders>
+      <w:tblCellMar>
+        <w:top w:w="0" w:type="dxa"/>
+        <w:left w:w="108" w:type="dxa"/>
+        <w:bottom w:w="0" w:type="dxa"/>
+        <w:right w:w="108" w:type="dxa"/>
+      </w:tblCellMar>
     </w:tblPr>
     <w:tblStylePr w:type="firstRow">
       <w:rPr>
@@ -17720,7 +17760,7 @@
       </w:tcPr>
     </w:tblStylePr>
   </w:style>
-  <w:style w:type="table" w:styleId="PlainTable2">
+  <w:style w:type="table" w:customStyle="1" w:styleId="PlainTable2">
     <w:name w:val="Plain Table 2"/>
     <w:basedOn w:val="TableNormal"/>
     <w:uiPriority w:val="42"/>
@@ -17728,10 +17768,17 @@
     <w:tblPr>
       <w:tblStyleRowBandSize w:val="1"/>
       <w:tblStyleColBandSize w:val="1"/>
+      <w:tblInd w:w="0" w:type="dxa"/>
       <w:tblBorders>
         <w:top w:val="single" w:sz="4" w:space="0" w:color="7F7F7F" w:themeColor="text1" w:themeTint="80"/>
         <w:bottom w:val="single" w:sz="4" w:space="0" w:color="7F7F7F" w:themeColor="text1" w:themeTint="80"/>
       </w:tblBorders>
+      <w:tblCellMar>
+        <w:top w:w="0" w:type="dxa"/>
+        <w:left w:w="108" w:type="dxa"/>
+        <w:bottom w:w="0" w:type="dxa"/>
+        <w:right w:w="108" w:type="dxa"/>
+      </w:tblCellMar>
     </w:tblPr>
     <w:tblStylePr w:type="firstRow">
       <w:rPr>
@@ -17797,12 +17844,13 @@
       </w:tcPr>
     </w:tblStylePr>
   </w:style>
-  <w:style w:type="table" w:styleId="TableGridLight">
+  <w:style w:type="table" w:customStyle="1" w:styleId="GridTableLight">
     <w:name w:val="Grid Table Light"/>
     <w:basedOn w:val="TableNormal"/>
     <w:uiPriority w:val="40"/>
     <w:rsid w:val="0079342B"/>
     <w:tblPr>
+      <w:tblInd w:w="0" w:type="dxa"/>
       <w:tblBorders>
         <w:top w:val="single" w:sz="4" w:space="0" w:color="BFBFBF" w:themeColor="background1" w:themeShade="BF"/>
         <w:left w:val="single" w:sz="4" w:space="0" w:color="BFBFBF" w:themeColor="background1" w:themeShade="BF"/>
@@ -17811,6 +17859,12 @@
         <w:insideH w:val="single" w:sz="4" w:space="0" w:color="BFBFBF" w:themeColor="background1" w:themeShade="BF"/>
         <w:insideV w:val="single" w:sz="4" w:space="0" w:color="BFBFBF" w:themeColor="background1" w:themeShade="BF"/>
       </w:tblBorders>
+      <w:tblCellMar>
+        <w:top w:w="0" w:type="dxa"/>
+        <w:left w:w="108" w:type="dxa"/>
+        <w:bottom w:w="0" w:type="dxa"/>
+        <w:right w:w="108" w:type="dxa"/>
+      </w:tblCellMar>
     </w:tblPr>
   </w:style>
   <w:style w:type="paragraph" w:styleId="Caption">
@@ -17820,19 +17874,832 @@
     <w:uiPriority w:val="35"/>
     <w:unhideWhenUsed/>
     <w:qFormat/>
-    <w:rsid w:val="00554A6C"/>
+    <w:rsid w:val="007F5040"/>
     <w:pPr>
       <w:spacing w:after="200"/>
     </w:pPr>
     <w:rPr>
+      <w:rFonts w:ascii="Adobe Pi Std" w:hAnsi="Adobe Pi Std"/>
       <w:i/>
       <w:iCs/>
       <w:color w:val="44546A" w:themeColor="text2"/>
+      <w:sz w:val="22"/>
+      <w:szCs w:val="22"/>
+    </w:rPr>
+  </w:style>
+  <w:style w:type="paragraph" w:styleId="BalloonText">
+    <w:name w:val="Balloon Text"/>
+    <w:basedOn w:val="Normal"/>
+    <w:link w:val="BalloonTextChar"/>
+    <w:uiPriority w:val="99"/>
+    <w:semiHidden/>
+    <w:unhideWhenUsed/>
+    <w:rsid w:val="00E63251"/>
+    <w:rPr>
+      <w:rFonts w:ascii="Lucida Grande" w:hAnsi="Lucida Grande" w:cs="Lucida Grande"/>
+      <w:sz w:val="18"/>
+      <w:szCs w:val="18"/>
+    </w:rPr>
+  </w:style>
+  <w:style w:type="character" w:customStyle="1" w:styleId="BalloonTextChar">
+    <w:name w:val="Balloon Text Char"/>
+    <w:basedOn w:val="DefaultParagraphFont"/>
+    <w:link w:val="BalloonText"/>
+    <w:uiPriority w:val="99"/>
+    <w:semiHidden/>
+    <w:rsid w:val="00E63251"/>
+    <w:rPr>
+      <w:rFonts w:ascii="Lucida Grande" w:eastAsia="Times New Roman" w:hAnsi="Lucida Grande" w:cs="Lucida Grande"/>
       <w:sz w:val="18"/>
       <w:szCs w:val="18"/>
     </w:rPr>
   </w:style>
 </w:styles>
+</file>
+
+<file path=word/stylesWithEffects.xml><?xml version="1.0" encoding="utf-8"?>
+<w:styles xmlns:wpc="http://schemas.microsoft.com/office/word/2010/wordprocessingCanvas" xmlns:mo="http://schemas.microsoft.com/office/mac/office/2008/main" xmlns:mc="http://schemas.openxmlformats.org/markup-compatibility/2006" xmlns:mv="urn:schemas-microsoft-com:mac:vml" xmlns:o="urn:schemas-microsoft-com:office:office" xmlns:r="http://schemas.openxmlformats.org/officeDocument/2006/relationships" xmlns:m="http://schemas.openxmlformats.org/officeDocument/2006/math" xmlns:v="urn:schemas-microsoft-com:vml" xmlns:wp14="http://schemas.microsoft.com/office/word/2010/wordprocessingDrawing" xmlns:wp="http://schemas.openxmlformats.org/drawingml/2006/wordprocessingDrawing" xmlns:w10="urn:schemas-microsoft-com:office:word" xmlns:w="http://schemas.openxmlformats.org/wordprocessingml/2006/main" xmlns:w14="http://schemas.microsoft.com/office/word/2010/wordml" xmlns:wpg="http://schemas.microsoft.com/office/word/2010/wordprocessingGroup" xmlns:wpi="http://schemas.microsoft.com/office/word/2010/wordprocessingInk" xmlns:wne="http://schemas.microsoft.com/office/word/2006/wordml" xmlns:wps="http://schemas.microsoft.com/office/word/2010/wordprocessingShape" mc:Ignorable="w14 wp14">
+  <w:docDefaults>
+    <w:rPrDefault>
+      <w:rPr>
+        <w:rFonts w:asciiTheme="minorHAnsi" w:eastAsiaTheme="minorEastAsia" w:hAnsiTheme="minorHAnsi" w:cstheme="minorBidi"/>
+        <w:sz w:val="24"/>
+        <w:szCs w:val="24"/>
+        <w:lang w:val="en-US" w:eastAsia="zh-CN" w:bidi="ar-SA"/>
+      </w:rPr>
+    </w:rPrDefault>
+    <w:pPrDefault/>
+  </w:docDefaults>
+  <w:latentStyles w:defLockedState="0" w:defUIPriority="99" w:defSemiHidden="1" w:defUnhideWhenUsed="1" w:defQFormat="0" w:count="276">
+    <w:lsdException w:name="Normal" w:semiHidden="0" w:uiPriority="0" w:unhideWhenUsed="0" w:qFormat="1"/>
+    <w:lsdException w:name="heading 1" w:semiHidden="0" w:uiPriority="9" w:unhideWhenUsed="0" w:qFormat="1"/>
+    <w:lsdException w:name="heading 2" w:uiPriority="9" w:qFormat="1"/>
+    <w:lsdException w:name="heading 3" w:uiPriority="9" w:qFormat="1"/>
+    <w:lsdException w:name="heading 4" w:uiPriority="9" w:qFormat="1"/>
+    <w:lsdException w:name="heading 5" w:uiPriority="9" w:qFormat="1"/>
+    <w:lsdException w:name="heading 6" w:uiPriority="9" w:qFormat="1"/>
+    <w:lsdException w:name="heading 7" w:uiPriority="9" w:qFormat="1"/>
+    <w:lsdException w:name="heading 8" w:uiPriority="9" w:qFormat="1"/>
+    <w:lsdException w:name="heading 9" w:uiPriority="9" w:qFormat="1"/>
+    <w:lsdException w:name="toc 1" w:uiPriority="39"/>
+    <w:lsdException w:name="toc 2" w:uiPriority="39"/>
+    <w:lsdException w:name="toc 3" w:uiPriority="39"/>
+    <w:lsdException w:name="toc 4" w:uiPriority="39"/>
+    <w:lsdException w:name="toc 5" w:uiPriority="39"/>
+    <w:lsdException w:name="toc 6" w:uiPriority="39"/>
+    <w:lsdException w:name="toc 7" w:uiPriority="39"/>
+    <w:lsdException w:name="toc 8" w:uiPriority="39"/>
+    <w:lsdException w:name="toc 9" w:uiPriority="39"/>
+    <w:lsdException w:name="caption" w:uiPriority="35" w:qFormat="1"/>
+    <w:lsdException w:name="Title" w:semiHidden="0" w:uiPriority="10" w:unhideWhenUsed="0" w:qFormat="1"/>
+    <w:lsdException w:name="Default Paragraph Font" w:uiPriority="1"/>
+    <w:lsdException w:name="Subtitle" w:semiHidden="0" w:uiPriority="11" w:unhideWhenUsed="0" w:qFormat="1"/>
+    <w:lsdException w:name="Strong" w:semiHidden="0" w:uiPriority="22" w:unhideWhenUsed="0" w:qFormat="1"/>
+    <w:lsdException w:name="Emphasis" w:semiHidden="0" w:uiPriority="20" w:unhideWhenUsed="0" w:qFormat="1"/>
+    <w:lsdException w:name="Table Grid" w:semiHidden="0" w:uiPriority="39" w:unhideWhenUsed="0"/>
+    <w:lsdException w:name="Note Level 1" w:semiHidden="0" w:unhideWhenUsed="0"/>
+    <w:lsdException w:name="Note Level 2" w:semiHidden="0" w:unhideWhenUsed="0"/>
+    <w:lsdException w:name="Note Level 3" w:semiHidden="0" w:unhideWhenUsed="0"/>
+    <w:lsdException w:name="Note Level 4" w:semiHidden="0" w:unhideWhenUsed="0"/>
+    <w:lsdException w:name="Note Level 5" w:semiHidden="0" w:unhideWhenUsed="0"/>
+    <w:lsdException w:name="Note Level 6" w:semiHidden="0" w:unhideWhenUsed="0"/>
+    <w:lsdException w:name="Note Level 7" w:semiHidden="0" w:unhideWhenUsed="0"/>
+    <w:lsdException w:name="Note Level 8" w:semiHidden="0" w:unhideWhenUsed="0"/>
+    <w:lsdException w:name="Note Level 9" w:semiHidden="0" w:unhideWhenUsed="0"/>
+    <w:lsdException w:name="Placeholder Text" w:unhideWhenUsed="0"/>
+    <w:lsdException w:name="No Spacing" w:semiHidden="0" w:uiPriority="1" w:unhideWhenUsed="0" w:qFormat="1"/>
+    <w:lsdException w:name="Light Shading" w:semiHidden="0" w:uiPriority="60" w:unhideWhenUsed="0"/>
+    <w:lsdException w:name="Light List" w:semiHidden="0" w:uiPriority="61" w:unhideWhenUsed="0"/>
+    <w:lsdException w:name="Light Grid" w:semiHidden="0" w:uiPriority="62" w:unhideWhenUsed="0"/>
+    <w:lsdException w:name="Medium Shading 1" w:semiHidden="0" w:uiPriority="63" w:unhideWhenUsed="0"/>
+    <w:lsdException w:name="Medium Shading 2" w:semiHidden="0" w:uiPriority="64" w:unhideWhenUsed="0"/>
+    <w:lsdException w:name="Medium List 1" w:semiHidden="0" w:uiPriority="65" w:unhideWhenUsed="0"/>
+    <w:lsdException w:name="Medium List 2" w:semiHidden="0" w:uiPriority="66" w:unhideWhenUsed="0"/>
+    <w:lsdException w:name="Medium Grid 1" w:semiHidden="0" w:uiPriority="67" w:unhideWhenUsed="0"/>
+    <w:lsdException w:name="Medium Grid 2" w:semiHidden="0" w:uiPriority="68" w:unhideWhenUsed="0"/>
+    <w:lsdException w:name="Medium Grid 3" w:semiHidden="0" w:uiPriority="69" w:unhideWhenUsed="0"/>
+    <w:lsdException w:name="Dark List" w:semiHidden="0" w:uiPriority="70" w:unhideWhenUsed="0"/>
+    <w:lsdException w:name="Colorful Shading" w:semiHidden="0" w:uiPriority="71" w:unhideWhenUsed="0"/>
+    <w:lsdException w:name="Colorful List" w:semiHidden="0" w:uiPriority="72" w:unhideWhenUsed="0"/>
+    <w:lsdException w:name="Colorful Grid" w:semiHidden="0" w:uiPriority="73" w:unhideWhenUsed="0"/>
+    <w:lsdException w:name="Light Shading Accent 1" w:semiHidden="0" w:uiPriority="60" w:unhideWhenUsed="0"/>
+    <w:lsdException w:name="Light List Accent 1" w:semiHidden="0" w:uiPriority="61" w:unhideWhenUsed="0"/>
+    <w:lsdException w:name="Light Grid Accent 1" w:semiHidden="0" w:uiPriority="62" w:unhideWhenUsed="0"/>
+    <w:lsdException w:name="Medium Shading 1 Accent 1" w:semiHidden="0" w:uiPriority="63" w:unhideWhenUsed="0"/>
+    <w:lsdException w:name="Medium Shading 2 Accent 1" w:semiHidden="0" w:uiPriority="64" w:unhideWhenUsed="0"/>
+    <w:lsdException w:name="Medium List 1 Accent 1" w:semiHidden="0" w:uiPriority="65" w:unhideWhenUsed="0"/>
+    <w:lsdException w:name="Revision" w:unhideWhenUsed="0"/>
+    <w:lsdException w:name="List Paragraph" w:semiHidden="0" w:uiPriority="34" w:unhideWhenUsed="0" w:qFormat="1"/>
+    <w:lsdException w:name="Quote" w:semiHidden="0" w:uiPriority="29" w:unhideWhenUsed="0" w:qFormat="1"/>
+    <w:lsdException w:name="Intense Quote" w:semiHidden="0" w:uiPriority="30" w:unhideWhenUsed="0" w:qFormat="1"/>
+    <w:lsdException w:name="Medium List 2 Accent 1" w:semiHidden="0" w:uiPriority="66" w:unhideWhenUsed="0"/>
+    <w:lsdException w:name="Medium Grid 1 Accent 1" w:semiHidden="0" w:uiPriority="67" w:unhideWhenUsed="0"/>
+    <w:lsdException w:name="Medium Grid 2 Accent 1" w:semiHidden="0" w:uiPriority="68" w:unhideWhenUsed="0"/>
+    <w:lsdException w:name="Medium Grid 3 Accent 1" w:semiHidden="0" w:uiPriority="69" w:unhideWhenUsed="0"/>
+    <w:lsdException w:name="Dark List Accent 1" w:semiHidden="0" w:uiPriority="70" w:unhideWhenUsed="0"/>
+    <w:lsdException w:name="Colorful Shading Accent 1" w:semiHidden="0" w:uiPriority="71" w:unhideWhenUsed="0"/>
+    <w:lsdException w:name="Colorful List Accent 1" w:semiHidden="0" w:uiPriority="72" w:unhideWhenUsed="0"/>
+    <w:lsdException w:name="Colorful Grid Accent 1" w:semiHidden="0" w:uiPriority="73" w:unhideWhenUsed="0"/>
+    <w:lsdException w:name="Light Shading Accent 2" w:semiHidden="0" w:uiPriority="60" w:unhideWhenUsed="0"/>
+    <w:lsdException w:name="Light List Accent 2" w:semiHidden="0" w:uiPriority="61" w:unhideWhenUsed="0"/>
+    <w:lsdException w:name="Light Grid Accent 2" w:semiHidden="0" w:uiPriority="62" w:unhideWhenUsed="0"/>
+    <w:lsdException w:name="Medium Shading 1 Accent 2" w:semiHidden="0" w:uiPriority="63" w:unhideWhenUsed="0"/>
+    <w:lsdException w:name="Medium Shading 2 Accent 2" w:semiHidden="0" w:uiPriority="64" w:unhideWhenUsed="0"/>
+    <w:lsdException w:name="Medium List 1 Accent 2" w:semiHidden="0" w:uiPriority="65" w:unhideWhenUsed="0"/>
+    <w:lsdException w:name="Medium List 2 Accent 2" w:semiHidden="0" w:uiPriority="66" w:unhideWhenUsed="0"/>
+    <w:lsdException w:name="Medium Grid 1 Accent 2" w:semiHidden="0" w:uiPriority="67" w:unhideWhenUsed="0"/>
+    <w:lsdException w:name="Medium Grid 2 Accent 2" w:semiHidden="0" w:uiPriority="68" w:unhideWhenUsed="0"/>
+    <w:lsdException w:name="Medium Grid 3 Accent 2" w:semiHidden="0" w:uiPriority="69" w:unhideWhenUsed="0"/>
+    <w:lsdException w:name="Dark List Accent 2" w:semiHidden="0" w:uiPriority="70" w:unhideWhenUsed="0"/>
+    <w:lsdException w:name="Colorful Shading Accent 2" w:semiHidden="0" w:uiPriority="71" w:unhideWhenUsed="0"/>
+    <w:lsdException w:name="Colorful List Accent 2" w:semiHidden="0" w:uiPriority="72" w:unhideWhenUsed="0"/>
+    <w:lsdException w:name="Colorful Grid Accent 2" w:semiHidden="0" w:uiPriority="73" w:unhideWhenUsed="0"/>
+    <w:lsdException w:name="Light Shading Accent 3" w:semiHidden="0" w:uiPriority="60" w:unhideWhenUsed="0"/>
+    <w:lsdException w:name="Light List Accent 3" w:semiHidden="0" w:uiPriority="61" w:unhideWhenUsed="0"/>
+    <w:lsdException w:name="Light Grid Accent 3" w:semiHidden="0" w:uiPriority="62" w:unhideWhenUsed="0"/>
+    <w:lsdException w:name="Medium Shading 1 Accent 3" w:semiHidden="0" w:uiPriority="63" w:unhideWhenUsed="0"/>
+    <w:lsdException w:name="Medium Shading 2 Accent 3" w:semiHidden="0" w:uiPriority="64" w:unhideWhenUsed="0"/>
+    <w:lsdException w:name="Medium List 1 Accent 3" w:semiHidden="0" w:uiPriority="65" w:unhideWhenUsed="0"/>
+    <w:lsdException w:name="Medium List 2 Accent 3" w:semiHidden="0" w:uiPriority="66" w:unhideWhenUsed="0"/>
+    <w:lsdException w:name="Medium Grid 1 Accent 3" w:semiHidden="0" w:uiPriority="67" w:unhideWhenUsed="0"/>
+    <w:lsdException w:name="Medium Grid 2 Accent 3" w:semiHidden="0" w:uiPriority="68" w:unhideWhenUsed="0"/>
+    <w:lsdException w:name="Medium Grid 3 Accent 3" w:semiHidden="0" w:uiPriority="69" w:unhideWhenUsed="0"/>
+    <w:lsdException w:name="Dark List Accent 3" w:semiHidden="0" w:uiPriority="70" w:unhideWhenUsed="0"/>
+    <w:lsdException w:name="Colorful Shading Accent 3" w:semiHidden="0" w:uiPriority="71" w:unhideWhenUsed="0"/>
+    <w:lsdException w:name="Colorful List Accent 3" w:semiHidden="0" w:uiPriority="72" w:unhideWhenUsed="0"/>
+    <w:lsdException w:name="Colorful Grid Accent 3" w:semiHidden="0" w:uiPriority="73" w:unhideWhenUsed="0"/>
+    <w:lsdException w:name="Light Shading Accent 4" w:semiHidden="0" w:uiPriority="60" w:unhideWhenUsed="0"/>
+    <w:lsdException w:name="Light List Accent 4" w:semiHidden="0" w:uiPriority="61" w:unhideWhenUsed="0"/>
+    <w:lsdException w:name="Light Grid Accent 4" w:semiHidden="0" w:uiPriority="62" w:unhideWhenUsed="0"/>
+    <w:lsdException w:name="Medium Shading 1 Accent 4" w:semiHidden="0" w:uiPriority="63" w:unhideWhenUsed="0"/>
+    <w:lsdException w:name="Medium Shading 2 Accent 4" w:semiHidden="0" w:uiPriority="64" w:unhideWhenUsed="0"/>
+    <w:lsdException w:name="Medium List 1 Accent 4" w:semiHidden="0" w:uiPriority="65" w:unhideWhenUsed="0"/>
+    <w:lsdException w:name="Medium List 2 Accent 4" w:semiHidden="0" w:uiPriority="66" w:unhideWhenUsed="0"/>
+    <w:lsdException w:name="Medium Grid 1 Accent 4" w:semiHidden="0" w:uiPriority="67" w:unhideWhenUsed="0"/>
+    <w:lsdException w:name="Medium Grid 2 Accent 4" w:semiHidden="0" w:uiPriority="68" w:unhideWhenUsed="0"/>
+    <w:lsdException w:name="Medium Grid 3 Accent 4" w:semiHidden="0" w:uiPriority="69" w:unhideWhenUsed="0"/>
+    <w:lsdException w:name="Dark List Accent 4" w:semiHidden="0" w:uiPriority="70" w:unhideWhenUsed="0"/>
+    <w:lsdException w:name="Colorful Shading Accent 4" w:semiHidden="0" w:uiPriority="71" w:unhideWhenUsed="0"/>
+    <w:lsdException w:name="Colorful List Accent 4" w:semiHidden="0" w:uiPriority="72" w:unhideWhenUsed="0"/>
+    <w:lsdException w:name="Colorful Grid Accent 4" w:semiHidden="0" w:uiPriority="73" w:unhideWhenUsed="0"/>
+    <w:lsdException w:name="Light Shading Accent 5" w:semiHidden="0" w:uiPriority="60" w:unhideWhenUsed="0"/>
+    <w:lsdException w:name="Light List Accent 5" w:semiHidden="0" w:uiPriority="61" w:unhideWhenUsed="0"/>
+    <w:lsdException w:name="Light Grid Accent 5" w:semiHidden="0" w:uiPriority="62" w:unhideWhenUsed="0"/>
+    <w:lsdException w:name="Medium Shading 1 Accent 5" w:semiHidden="0" w:uiPriority="63" w:unhideWhenUsed="0"/>
+    <w:lsdException w:name="Medium Shading 2 Accent 5" w:semiHidden="0" w:uiPriority="64" w:unhideWhenUsed="0"/>
+    <w:lsdException w:name="Medium List 1 Accent 5" w:semiHidden="0" w:uiPriority="65" w:unhideWhenUsed="0"/>
+    <w:lsdException w:name="Medium List 2 Accent 5" w:semiHidden="0" w:uiPriority="66" w:unhideWhenUsed="0"/>
+    <w:lsdException w:name="Medium Grid 1 Accent 5" w:semiHidden="0" w:uiPriority="67" w:unhideWhenUsed="0"/>
+    <w:lsdException w:name="Medium Grid 2 Accent 5" w:semiHidden="0" w:uiPriority="68" w:unhideWhenUsed="0"/>
+    <w:lsdException w:name="Medium Grid 3 Accent 5" w:semiHidden="0" w:uiPriority="69" w:unhideWhenUsed="0"/>
+    <w:lsdException w:name="Dark List Accent 5" w:semiHidden="0" w:uiPriority="70" w:unhideWhenUsed="0"/>
+    <w:lsdException w:name="Colorful Shading Accent 5" w:semiHidden="0" w:uiPriority="71" w:unhideWhenUsed="0"/>
+    <w:lsdException w:name="Colorful List Accent 5" w:semiHidden="0" w:uiPriority="72" w:unhideWhenUsed="0"/>
+    <w:lsdException w:name="Colorful Grid Accent 5" w:semiHidden="0" w:uiPriority="73" w:unhideWhenUsed="0"/>
+    <w:lsdException w:name="Light Shading Accent 6" w:semiHidden="0" w:uiPriority="60" w:unhideWhenUsed="0"/>
+    <w:lsdException w:name="Light List Accent 6" w:semiHidden="0" w:uiPriority="61" w:unhideWhenUsed="0"/>
+    <w:lsdException w:name="Light Grid Accent 6" w:semiHidden="0" w:uiPriority="62" w:unhideWhenUsed="0"/>
+    <w:lsdException w:name="Medium Shading 1 Accent 6" w:semiHidden="0" w:uiPriority="63" w:unhideWhenUsed="0"/>
+    <w:lsdException w:name="Medium Shading 2 Accent 6" w:semiHidden="0" w:uiPriority="64" w:unhideWhenUsed="0"/>
+    <w:lsdException w:name="Medium List 1 Accent 6" w:semiHidden="0" w:uiPriority="65" w:unhideWhenUsed="0"/>
+    <w:lsdException w:name="Medium List 2 Accent 6" w:semiHidden="0" w:uiPriority="66" w:unhideWhenUsed="0"/>
+    <w:lsdException w:name="Medium Grid 1 Accent 6" w:semiHidden="0" w:uiPriority="67" w:unhideWhenUsed="0"/>
+    <w:lsdException w:name="Medium Grid 2 Accent 6" w:semiHidden="0" w:uiPriority="68" w:unhideWhenUsed="0"/>
+    <w:lsdException w:name="Medium Grid 3 Accent 6" w:semiHidden="0" w:uiPriority="69" w:unhideWhenUsed="0"/>
+    <w:lsdException w:name="Dark List Accent 6" w:semiHidden="0" w:uiPriority="70" w:unhideWhenUsed="0"/>
+    <w:lsdException w:name="Colorful Shading Accent 6" w:semiHidden="0" w:uiPriority="71" w:unhideWhenUsed="0"/>
+    <w:lsdException w:name="Colorful List Accent 6" w:semiHidden="0" w:uiPriority="72" w:unhideWhenUsed="0"/>
+    <w:lsdException w:name="Colorful Grid Accent 6" w:semiHidden="0" w:uiPriority="73" w:unhideWhenUsed="0"/>
+    <w:lsdException w:name="Subtle Emphasis" w:semiHidden="0" w:uiPriority="19" w:unhideWhenUsed="0" w:qFormat="1"/>
+    <w:lsdException w:name="Intense Emphasis" w:semiHidden="0" w:uiPriority="21" w:unhideWhenUsed="0" w:qFormat="1"/>
+    <w:lsdException w:name="Subtle Reference" w:semiHidden="0" w:uiPriority="31" w:unhideWhenUsed="0" w:qFormat="1"/>
+    <w:lsdException w:name="Intense Reference" w:semiHidden="0" w:uiPriority="32" w:unhideWhenUsed="0" w:qFormat="1"/>
+    <w:lsdException w:name="Book Title" w:semiHidden="0" w:uiPriority="33" w:unhideWhenUsed="0" w:qFormat="1"/>
+    <w:lsdException w:name="Bibliography" w:uiPriority="37"/>
+    <w:lsdException w:name="TOC Heading" w:uiPriority="39" w:qFormat="1"/>
+  </w:latentStyles>
+  <w:style w:type="paragraph" w:default="1" w:styleId="Normal">
+    <w:name w:val="Normal"/>
+    <w:qFormat/>
+    <w:rsid w:val="002C3243"/>
+    <w:rPr>
+      <w:rFonts w:ascii="Times New Roman" w:eastAsia="Times New Roman" w:hAnsi="Times New Roman" w:cs="Times New Roman"/>
+    </w:rPr>
+  </w:style>
+  <w:style w:type="character" w:default="1" w:styleId="DefaultParagraphFont">
+    <w:name w:val="Default Paragraph Font"/>
+    <w:uiPriority w:val="1"/>
+    <w:unhideWhenUsed/>
+  </w:style>
+  <w:style w:type="table" w:default="1" w:styleId="TableNormal">
+    <w:name w:val="Normal Table"/>
+    <w:uiPriority w:val="99"/>
+    <w:semiHidden/>
+    <w:unhideWhenUsed/>
+    <w:tblPr>
+      <w:tblInd w:w="0" w:type="dxa"/>
+      <w:tblCellMar>
+        <w:top w:w="0" w:type="dxa"/>
+        <w:left w:w="108" w:type="dxa"/>
+        <w:bottom w:w="0" w:type="dxa"/>
+        <w:right w:w="108" w:type="dxa"/>
+      </w:tblCellMar>
+    </w:tblPr>
+  </w:style>
+  <w:style w:type="numbering" w:default="1" w:styleId="NoList">
+    <w:name w:val="No List"/>
+    <w:uiPriority w:val="99"/>
+    <w:semiHidden/>
+    <w:unhideWhenUsed/>
+  </w:style>
+  <w:style w:type="paragraph" w:styleId="ListParagraph">
+    <w:name w:val="List Paragraph"/>
+    <w:basedOn w:val="Normal"/>
+    <w:uiPriority w:val="34"/>
+    <w:qFormat/>
+    <w:rsid w:val="001D6FBB"/>
+    <w:pPr>
+      <w:ind w:left="720"/>
+      <w:contextualSpacing/>
+    </w:pPr>
+  </w:style>
+  <w:style w:type="paragraph" w:styleId="HTMLPreformatted">
+    <w:name w:val="HTML Preformatted"/>
+    <w:basedOn w:val="Normal"/>
+    <w:link w:val="HTMLPreformattedChar"/>
+    <w:uiPriority w:val="99"/>
+    <w:semiHidden/>
+    <w:unhideWhenUsed/>
+    <w:rsid w:val="00770D68"/>
+    <w:pPr>
+      <w:tabs>
+        <w:tab w:val="left" w:pos="916"/>
+        <w:tab w:val="left" w:pos="1832"/>
+        <w:tab w:val="left" w:pos="2748"/>
+        <w:tab w:val="left" w:pos="3664"/>
+        <w:tab w:val="left" w:pos="4580"/>
+        <w:tab w:val="left" w:pos="5496"/>
+        <w:tab w:val="left" w:pos="6412"/>
+        <w:tab w:val="left" w:pos="7328"/>
+        <w:tab w:val="left" w:pos="8244"/>
+        <w:tab w:val="left" w:pos="9160"/>
+        <w:tab w:val="left" w:pos="10076"/>
+        <w:tab w:val="left" w:pos="10992"/>
+        <w:tab w:val="left" w:pos="11908"/>
+        <w:tab w:val="left" w:pos="12824"/>
+        <w:tab w:val="left" w:pos="13740"/>
+        <w:tab w:val="left" w:pos="14656"/>
+      </w:tabs>
+    </w:pPr>
+    <w:rPr>
+      <w:rFonts w:ascii="Courier New" w:hAnsi="Courier New" w:cs="Courier New"/>
+      <w:sz w:val="20"/>
+      <w:szCs w:val="20"/>
+    </w:rPr>
+  </w:style>
+  <w:style w:type="character" w:customStyle="1" w:styleId="HTMLPreformattedChar">
+    <w:name w:val="HTML Preformatted Char"/>
+    <w:basedOn w:val="DefaultParagraphFont"/>
+    <w:link w:val="HTMLPreformatted"/>
+    <w:uiPriority w:val="99"/>
+    <w:semiHidden/>
+    <w:rsid w:val="00770D68"/>
+    <w:rPr>
+      <w:rFonts w:ascii="Courier New" w:eastAsia="Times New Roman" w:hAnsi="Courier New" w:cs="Courier New"/>
+      <w:sz w:val="20"/>
+      <w:szCs w:val="20"/>
+    </w:rPr>
+  </w:style>
+  <w:style w:type="character" w:styleId="PlaceholderText">
+    <w:name w:val="Placeholder Text"/>
+    <w:basedOn w:val="DefaultParagraphFont"/>
+    <w:uiPriority w:val="99"/>
+    <w:semiHidden/>
+    <w:rsid w:val="004500EA"/>
+    <w:rPr>
+      <w:color w:val="808080"/>
+    </w:rPr>
+  </w:style>
+  <w:style w:type="table" w:styleId="TableGrid">
+    <w:name w:val="Table Grid"/>
+    <w:basedOn w:val="TableNormal"/>
+    <w:uiPriority w:val="39"/>
+    <w:rsid w:val="00A931F3"/>
+    <w:tblPr>
+      <w:tblInd w:w="0" w:type="dxa"/>
+      <w:tblBorders>
+        <w:top w:val="single" w:sz="4" w:space="0" w:color="auto"/>
+        <w:left w:val="single" w:sz="4" w:space="0" w:color="auto"/>
+        <w:bottom w:val="single" w:sz="4" w:space="0" w:color="auto"/>
+        <w:right w:val="single" w:sz="4" w:space="0" w:color="auto"/>
+        <w:insideH w:val="single" w:sz="4" w:space="0" w:color="auto"/>
+        <w:insideV w:val="single" w:sz="4" w:space="0" w:color="auto"/>
+      </w:tblBorders>
+      <w:tblCellMar>
+        <w:top w:w="0" w:type="dxa"/>
+        <w:left w:w="108" w:type="dxa"/>
+        <w:bottom w:w="0" w:type="dxa"/>
+        <w:right w:w="108" w:type="dxa"/>
+      </w:tblCellMar>
+    </w:tblPr>
+  </w:style>
+  <w:style w:type="table" w:customStyle="1" w:styleId="PlainTable1">
+    <w:name w:val="Plain Table 1"/>
+    <w:basedOn w:val="TableNormal"/>
+    <w:uiPriority w:val="41"/>
+    <w:rsid w:val="0079342B"/>
+    <w:tblPr>
+      <w:tblStyleRowBandSize w:val="1"/>
+      <w:tblStyleColBandSize w:val="1"/>
+      <w:tblInd w:w="0" w:type="dxa"/>
+      <w:tblBorders>
+        <w:top w:val="single" w:sz="4" w:space="0" w:color="BFBFBF" w:themeColor="background1" w:themeShade="BF"/>
+        <w:left w:val="single" w:sz="4" w:space="0" w:color="BFBFBF" w:themeColor="background1" w:themeShade="BF"/>
+        <w:bottom w:val="single" w:sz="4" w:space="0" w:color="BFBFBF" w:themeColor="background1" w:themeShade="BF"/>
+        <w:right w:val="single" w:sz="4" w:space="0" w:color="BFBFBF" w:themeColor="background1" w:themeShade="BF"/>
+        <w:insideH w:val="single" w:sz="4" w:space="0" w:color="BFBFBF" w:themeColor="background1" w:themeShade="BF"/>
+        <w:insideV w:val="single" w:sz="4" w:space="0" w:color="BFBFBF" w:themeColor="background1" w:themeShade="BF"/>
+      </w:tblBorders>
+      <w:tblCellMar>
+        <w:top w:w="0" w:type="dxa"/>
+        <w:left w:w="108" w:type="dxa"/>
+        <w:bottom w:w="0" w:type="dxa"/>
+        <w:right w:w="108" w:type="dxa"/>
+      </w:tblCellMar>
+    </w:tblPr>
+    <w:tblStylePr w:type="firstRow">
+      <w:rPr>
+        <w:b/>
+        <w:bCs/>
+      </w:rPr>
+    </w:tblStylePr>
+    <w:tblStylePr w:type="lastRow">
+      <w:rPr>
+        <w:b/>
+        <w:bCs/>
+      </w:rPr>
+      <w:tblPr/>
+      <w:tcPr>
+        <w:tcBorders>
+          <w:top w:val="double" w:sz="4" w:space="0" w:color="BFBFBF" w:themeColor="background1" w:themeShade="BF"/>
+        </w:tcBorders>
+      </w:tcPr>
+    </w:tblStylePr>
+    <w:tblStylePr w:type="firstCol">
+      <w:rPr>
+        <w:b/>
+        <w:bCs/>
+      </w:rPr>
+    </w:tblStylePr>
+    <w:tblStylePr w:type="lastCol">
+      <w:rPr>
+        <w:b/>
+        <w:bCs/>
+      </w:rPr>
+    </w:tblStylePr>
+    <w:tblStylePr w:type="band1Vert">
+      <w:tblPr/>
+      <w:tcPr>
+        <w:shd w:val="clear" w:color="auto" w:fill="F2F2F2" w:themeFill="background1" w:themeFillShade="F2"/>
+      </w:tcPr>
+    </w:tblStylePr>
+    <w:tblStylePr w:type="band1Horz">
+      <w:tblPr/>
+      <w:tcPr>
+        <w:shd w:val="clear" w:color="auto" w:fill="F2F2F2" w:themeFill="background1" w:themeFillShade="F2"/>
+      </w:tcPr>
+    </w:tblStylePr>
+  </w:style>
+  <w:style w:type="table" w:customStyle="1" w:styleId="PlainTable2">
+    <w:name w:val="Plain Table 2"/>
+    <w:basedOn w:val="TableNormal"/>
+    <w:uiPriority w:val="42"/>
+    <w:rsid w:val="0079342B"/>
+    <w:tblPr>
+      <w:tblStyleRowBandSize w:val="1"/>
+      <w:tblStyleColBandSize w:val="1"/>
+      <w:tblInd w:w="0" w:type="dxa"/>
+      <w:tblBorders>
+        <w:top w:val="single" w:sz="4" w:space="0" w:color="7F7F7F" w:themeColor="text1" w:themeTint="80"/>
+        <w:bottom w:val="single" w:sz="4" w:space="0" w:color="7F7F7F" w:themeColor="text1" w:themeTint="80"/>
+      </w:tblBorders>
+      <w:tblCellMar>
+        <w:top w:w="0" w:type="dxa"/>
+        <w:left w:w="108" w:type="dxa"/>
+        <w:bottom w:w="0" w:type="dxa"/>
+        <w:right w:w="108" w:type="dxa"/>
+      </w:tblCellMar>
+    </w:tblPr>
+    <w:tblStylePr w:type="firstRow">
+      <w:rPr>
+        <w:b/>
+        <w:bCs/>
+      </w:rPr>
+      <w:tblPr/>
+      <w:tcPr>
+        <w:tcBorders>
+          <w:bottom w:val="single" w:sz="4" w:space="0" w:color="7F7F7F" w:themeColor="text1" w:themeTint="80"/>
+        </w:tcBorders>
+      </w:tcPr>
+    </w:tblStylePr>
+    <w:tblStylePr w:type="lastRow">
+      <w:rPr>
+        <w:b/>
+        <w:bCs/>
+      </w:rPr>
+      <w:tblPr/>
+      <w:tcPr>
+        <w:tcBorders>
+          <w:top w:val="single" w:sz="4" w:space="0" w:color="7F7F7F" w:themeColor="text1" w:themeTint="80"/>
+        </w:tcBorders>
+      </w:tcPr>
+    </w:tblStylePr>
+    <w:tblStylePr w:type="firstCol">
+      <w:rPr>
+        <w:b/>
+        <w:bCs/>
+      </w:rPr>
+    </w:tblStylePr>
+    <w:tblStylePr w:type="lastCol">
+      <w:rPr>
+        <w:b/>
+        <w:bCs/>
+      </w:rPr>
+    </w:tblStylePr>
+    <w:tblStylePr w:type="band1Vert">
+      <w:tblPr/>
+      <w:tcPr>
+        <w:tcBorders>
+          <w:left w:val="single" w:sz="4" w:space="0" w:color="7F7F7F" w:themeColor="text1" w:themeTint="80"/>
+          <w:right w:val="single" w:sz="4" w:space="0" w:color="7F7F7F" w:themeColor="text1" w:themeTint="80"/>
+        </w:tcBorders>
+      </w:tcPr>
+    </w:tblStylePr>
+    <w:tblStylePr w:type="band2Vert">
+      <w:tblPr/>
+      <w:tcPr>
+        <w:tcBorders>
+          <w:left w:val="single" w:sz="4" w:space="0" w:color="7F7F7F" w:themeColor="text1" w:themeTint="80"/>
+          <w:right w:val="single" w:sz="4" w:space="0" w:color="7F7F7F" w:themeColor="text1" w:themeTint="80"/>
+        </w:tcBorders>
+      </w:tcPr>
+    </w:tblStylePr>
+    <w:tblStylePr w:type="band1Horz">
+      <w:tblPr/>
+      <w:tcPr>
+        <w:tcBorders>
+          <w:top w:val="single" w:sz="4" w:space="0" w:color="7F7F7F" w:themeColor="text1" w:themeTint="80"/>
+          <w:bottom w:val="single" w:sz="4" w:space="0" w:color="7F7F7F" w:themeColor="text1" w:themeTint="80"/>
+        </w:tcBorders>
+      </w:tcPr>
+    </w:tblStylePr>
+  </w:style>
+  <w:style w:type="table" w:customStyle="1" w:styleId="GridTableLight">
+    <w:name w:val="Grid Table Light"/>
+    <w:basedOn w:val="TableNormal"/>
+    <w:uiPriority w:val="40"/>
+    <w:rsid w:val="0079342B"/>
+    <w:tblPr>
+      <w:tblInd w:w="0" w:type="dxa"/>
+      <w:tblBorders>
+        <w:top w:val="single" w:sz="4" w:space="0" w:color="BFBFBF" w:themeColor="background1" w:themeShade="BF"/>
+        <w:left w:val="single" w:sz="4" w:space="0" w:color="BFBFBF" w:themeColor="background1" w:themeShade="BF"/>
+        <w:bottom w:val="single" w:sz="4" w:space="0" w:color="BFBFBF" w:themeColor="background1" w:themeShade="BF"/>
+        <w:right w:val="single" w:sz="4" w:space="0" w:color="BFBFBF" w:themeColor="background1" w:themeShade="BF"/>
+        <w:insideH w:val="single" w:sz="4" w:space="0" w:color="BFBFBF" w:themeColor="background1" w:themeShade="BF"/>
+        <w:insideV w:val="single" w:sz="4" w:space="0" w:color="BFBFBF" w:themeColor="background1" w:themeShade="BF"/>
+      </w:tblBorders>
+      <w:tblCellMar>
+        <w:top w:w="0" w:type="dxa"/>
+        <w:left w:w="108" w:type="dxa"/>
+        <w:bottom w:w="0" w:type="dxa"/>
+        <w:right w:w="108" w:type="dxa"/>
+      </w:tblCellMar>
+    </w:tblPr>
+  </w:style>
+  <w:style w:type="paragraph" w:styleId="Caption">
+    <w:name w:val="caption"/>
+    <w:basedOn w:val="Normal"/>
+    <w:next w:val="Normal"/>
+    <w:uiPriority w:val="35"/>
+    <w:unhideWhenUsed/>
+    <w:qFormat/>
+    <w:rsid w:val="007F5040"/>
+    <w:pPr>
+      <w:spacing w:after="200"/>
+    </w:pPr>
+    <w:rPr>
+      <w:rFonts w:ascii="Adobe Pi Std" w:hAnsi="Adobe Pi Std"/>
+      <w:i/>
+      <w:iCs/>
+      <w:color w:val="44546A" w:themeColor="text2"/>
+      <w:sz w:val="22"/>
+      <w:szCs w:val="22"/>
+    </w:rPr>
+  </w:style>
+  <w:style w:type="paragraph" w:styleId="BalloonText">
+    <w:name w:val="Balloon Text"/>
+    <w:basedOn w:val="Normal"/>
+    <w:link w:val="BalloonTextChar"/>
+    <w:uiPriority w:val="99"/>
+    <w:semiHidden/>
+    <w:unhideWhenUsed/>
+    <w:rsid w:val="00E63251"/>
+    <w:rPr>
+      <w:rFonts w:ascii="Lucida Grande" w:hAnsi="Lucida Grande" w:cs="Lucida Grande"/>
+      <w:sz w:val="18"/>
+      <w:szCs w:val="18"/>
+    </w:rPr>
+  </w:style>
+  <w:style w:type="character" w:customStyle="1" w:styleId="BalloonTextChar">
+    <w:name w:val="Balloon Text Char"/>
+    <w:basedOn w:val="DefaultParagraphFont"/>
+    <w:link w:val="BalloonText"/>
+    <w:uiPriority w:val="99"/>
+    <w:semiHidden/>
+    <w:rsid w:val="00E63251"/>
+    <w:rPr>
+      <w:rFonts w:ascii="Lucida Grande" w:eastAsia="Times New Roman" w:hAnsi="Lucida Grande" w:cs="Lucida Grande"/>
+      <w:sz w:val="18"/>
+      <w:szCs w:val="18"/>
+    </w:rPr>
+  </w:style>
+</w:styles>
+</file>
+
+<file path=word/charts/chart1.xml><?xml version="1.0" encoding="utf-8"?>
+<c:chartSpace xmlns:c="http://schemas.openxmlformats.org/drawingml/2006/chart" xmlns:a="http://schemas.openxmlformats.org/drawingml/2006/main" xmlns:r="http://schemas.openxmlformats.org/officeDocument/2006/relationships">
+  <c:date1904 val="0"/>
+  <c:lang val="en-US"/>
+  <c:roundedCorners val="0"/>
+  <mc:AlternateContent xmlns:mc="http://schemas.openxmlformats.org/markup-compatibility/2006">
+    <mc:Choice xmlns:c14="http://schemas.microsoft.com/office/drawing/2007/8/2/chart" Requires="c14">
+      <c14:style val="118"/>
+    </mc:Choice>
+    <mc:Fallback>
+      <c:style val="18"/>
+    </mc:Fallback>
+  </mc:AlternateContent>
+  <c:chart>
+    <c:title>
+      <c:tx>
+        <c:rich>
+          <a:bodyPr/>
+          <a:lstStyle/>
+          <a:p>
+            <a:pPr>
+              <a:defRPr sz="1200"/>
+            </a:pPr>
+            <a:r>
+              <a:rPr lang="en-US" sz="1200"/>
+              <a:t>N1</a:t>
+            </a:r>
+            <a:r>
+              <a:rPr lang="en-US" sz="1200" baseline="0"/>
+              <a:t> vs #Non-Convergence Trend</a:t>
+            </a:r>
+            <a:endParaRPr lang="en-US" sz="1200"/>
+          </a:p>
+        </c:rich>
+      </c:tx>
+      <c:layout/>
+      <c:overlay val="0"/>
+    </c:title>
+    <c:autoTitleDeleted val="0"/>
+    <c:plotArea>
+      <c:layout/>
+      <c:lineChart>
+        <c:grouping val="stacked"/>
+        <c:varyColors val="0"/>
+        <c:ser>
+          <c:idx val="1"/>
+          <c:order val="0"/>
+          <c:tx>
+            <c:v>Quadratic Cost Function</c:v>
+          </c:tx>
+          <c:cat>
+            <c:numRef>
+              <c:f>Sheet1!$A$13:$A$17</c:f>
+              <c:numCache>
+                <c:formatCode>General</c:formatCode>
+                <c:ptCount val="5"/>
+                <c:pt idx="0">
+                  <c:v>2.0</c:v>
+                </c:pt>
+                <c:pt idx="1">
+                  <c:v>4.0</c:v>
+                </c:pt>
+                <c:pt idx="2">
+                  <c:v>6.0</c:v>
+                </c:pt>
+                <c:pt idx="3">
+                  <c:v>8.0</c:v>
+                </c:pt>
+                <c:pt idx="4">
+                  <c:v>10.0</c:v>
+                </c:pt>
+              </c:numCache>
+            </c:numRef>
+          </c:cat>
+          <c:val>
+            <c:numRef>
+              <c:f>Sheet1!$B$13:$B$17</c:f>
+              <c:numCache>
+                <c:formatCode>General</c:formatCode>
+                <c:ptCount val="5"/>
+                <c:pt idx="0">
+                  <c:v>16.0</c:v>
+                </c:pt>
+                <c:pt idx="1">
+                  <c:v>1.0</c:v>
+                </c:pt>
+                <c:pt idx="2">
+                  <c:v>1.0</c:v>
+                </c:pt>
+                <c:pt idx="3">
+                  <c:v>1.0</c:v>
+                </c:pt>
+                <c:pt idx="4">
+                  <c:v>1.0</c:v>
+                </c:pt>
+              </c:numCache>
+            </c:numRef>
+          </c:val>
+          <c:smooth val="0"/>
+        </c:ser>
+        <c:ser>
+          <c:idx val="0"/>
+          <c:order val="1"/>
+          <c:tx>
+            <c:v>Cross Entropy Function</c:v>
+          </c:tx>
+          <c:cat>
+            <c:numRef>
+              <c:f>Sheet1!$A$13:$A$17</c:f>
+              <c:numCache>
+                <c:formatCode>General</c:formatCode>
+                <c:ptCount val="5"/>
+                <c:pt idx="0">
+                  <c:v>2.0</c:v>
+                </c:pt>
+                <c:pt idx="1">
+                  <c:v>4.0</c:v>
+                </c:pt>
+                <c:pt idx="2">
+                  <c:v>6.0</c:v>
+                </c:pt>
+                <c:pt idx="3">
+                  <c:v>8.0</c:v>
+                </c:pt>
+                <c:pt idx="4">
+                  <c:v>10.0</c:v>
+                </c:pt>
+              </c:numCache>
+            </c:numRef>
+          </c:cat>
+          <c:val>
+            <c:numRef>
+              <c:f>Sheet1!$B$4:$B$8</c:f>
+              <c:numCache>
+                <c:formatCode>General</c:formatCode>
+                <c:ptCount val="5"/>
+                <c:pt idx="0">
+                  <c:v>39.0</c:v>
+                </c:pt>
+                <c:pt idx="1">
+                  <c:v>11.0</c:v>
+                </c:pt>
+                <c:pt idx="2">
+                  <c:v>6.0</c:v>
+                </c:pt>
+                <c:pt idx="3">
+                  <c:v>0.0</c:v>
+                </c:pt>
+                <c:pt idx="4">
+                  <c:v>0.0</c:v>
+                </c:pt>
+              </c:numCache>
+            </c:numRef>
+          </c:val>
+          <c:smooth val="0"/>
+        </c:ser>
+        <c:dLbls>
+          <c:showLegendKey val="0"/>
+          <c:showVal val="0"/>
+          <c:showCatName val="0"/>
+          <c:showSerName val="0"/>
+          <c:showPercent val="0"/>
+          <c:showBubbleSize val="0"/>
+        </c:dLbls>
+        <c:marker val="1"/>
+        <c:smooth val="0"/>
+        <c:axId val="2119602312"/>
+        <c:axId val="2119593128"/>
+      </c:lineChart>
+      <c:catAx>
+        <c:axId val="2119602312"/>
+        <c:scaling>
+          <c:orientation val="minMax"/>
+        </c:scaling>
+        <c:delete val="0"/>
+        <c:axPos val="b"/>
+        <c:title>
+          <c:tx>
+            <c:rich>
+              <a:bodyPr/>
+              <a:lstStyle/>
+              <a:p>
+                <a:pPr>
+                  <a:defRPr sz="1200" b="0" i="0"/>
+                </a:pPr>
+                <a:r>
+                  <a:rPr lang="en-US" sz="1200" b="0" i="0"/>
+                  <a:t>#Neurons</a:t>
+                </a:r>
+                <a:r>
+                  <a:rPr lang="en-US" sz="1200" b="0" i="0" baseline="0"/>
+                  <a:t> in </a:t>
+                </a:r>
+                <a:r>
+                  <a:rPr lang="en-US" sz="1200" b="0" i="0"/>
+                  <a:t>N1</a:t>
+                </a:r>
+              </a:p>
+            </c:rich>
+          </c:tx>
+          <c:layout/>
+          <c:overlay val="0"/>
+        </c:title>
+        <c:numFmt formatCode="General" sourceLinked="1"/>
+        <c:majorTickMark val="out"/>
+        <c:minorTickMark val="none"/>
+        <c:tickLblPos val="nextTo"/>
+        <c:crossAx val="2119593128"/>
+        <c:crosses val="autoZero"/>
+        <c:auto val="1"/>
+        <c:lblAlgn val="ctr"/>
+        <c:lblOffset val="100"/>
+        <c:noMultiLvlLbl val="0"/>
+      </c:catAx>
+      <c:valAx>
+        <c:axId val="2119593128"/>
+        <c:scaling>
+          <c:orientation val="minMax"/>
+        </c:scaling>
+        <c:delete val="0"/>
+        <c:axPos val="l"/>
+        <c:majorGridlines/>
+        <c:title>
+          <c:tx>
+            <c:rich>
+              <a:bodyPr rot="-5400000" vert="horz"/>
+              <a:lstStyle/>
+              <a:p>
+                <a:pPr>
+                  <a:defRPr sz="1200" b="0" i="0"/>
+                </a:pPr>
+                <a:r>
+                  <a:rPr lang="en-US" sz="1200" b="0" i="0"/>
+                  <a:t>#Iter Not Converged</a:t>
+                </a:r>
+              </a:p>
+            </c:rich>
+          </c:tx>
+          <c:layout/>
+          <c:overlay val="0"/>
+        </c:title>
+        <c:numFmt formatCode="General" sourceLinked="1"/>
+        <c:majorTickMark val="out"/>
+        <c:minorTickMark val="none"/>
+        <c:tickLblPos val="nextTo"/>
+        <c:crossAx val="2119602312"/>
+        <c:crosses val="autoZero"/>
+        <c:crossBetween val="between"/>
+      </c:valAx>
+    </c:plotArea>
+    <c:legend>
+      <c:legendPos val="r"/>
+      <c:layout/>
+      <c:overlay val="0"/>
+      <c:txPr>
+        <a:bodyPr/>
+        <a:lstStyle/>
+        <a:p>
+          <a:pPr>
+            <a:defRPr sz="1200"/>
+          </a:pPr>
+          <a:endParaRPr lang="en-US"/>
+        </a:p>
+      </c:txPr>
+    </c:legend>
+    <c:plotVisOnly val="1"/>
+    <c:dispBlanksAs val="gap"/>
+    <c:showDLblsOverMax val="0"/>
+  </c:chart>
+  <c:externalData r:id="rId1">
+    <c:autoUpdate val="0"/>
+  </c:externalData>
+</c:chartSpace>
 </file>
 
 <file path=word/charts/chartEx1.xml><?xml version="1.0" encoding="utf-8"?>
@@ -21280,7 +22147,7 @@
     </a:clrScheme>
     <a:fontScheme name="Office">
       <a:majorFont>
-        <a:latin typeface="Calibri Light" panose="020F0302020204030204"/>
+        <a:latin typeface="Calibri Light"/>
         <a:ea typeface=""/>
         <a:cs typeface=""/>
         <a:font script="Jpan" typeface="游ゴシック Light"/>
@@ -21332,7 +22199,7 @@
         <a:font script="Tfng" typeface="Ebrima"/>
       </a:majorFont>
       <a:minorFont>
-        <a:latin typeface="Calibri" panose="020F0502020204030204"/>
+        <a:latin typeface="Calibri"/>
         <a:ea typeface=""/>
         <a:cs typeface=""/>
         <a:font script="Jpan" typeface="游明朝"/>
@@ -21526,7 +22393,7 @@
   <a:extraClrSchemeLst/>
   <a:extLst>
     <a:ext uri="{05A4C25C-085E-4340-85A3-A5531E510DB2}">
-      <thm15:themeFamily xmlns:thm15="http://schemas.microsoft.com/office/thememl/2012/main" name="Office Theme" id="{62F939B6-93AF-4DB8-9C6B-D6C7DFDC589F}" vid="{4A3C46E8-61CC-4603-A589-7422A47A8E4A}"/>
+      <thm15:themeFamily xmlns:thm15="http://schemas.microsoft.com/office/thememl/2012/main" xmlns="" name="Office Theme" id="{62F939B6-93AF-4DB8-9C6B-D6C7DFDC589F}" vid="{4A3C46E8-61CC-4603-A589-7422A47A8E4A}"/>
     </a:ext>
   </a:extLst>
 </a:theme>
@@ -21537,7 +22404,7 @@
 </file>
 
 <file path=customXml/itemProps1.xml><?xml version="1.0" encoding="utf-8"?>
-<ds:datastoreItem xmlns:ds="http://schemas.openxmlformats.org/officeDocument/2006/customXml" ds:itemID="{805AA4B4-5394-43E6-8C0C-67D73004E1ED}">
+<ds:datastoreItem xmlns:ds="http://schemas.openxmlformats.org/officeDocument/2006/customXml" ds:itemID="{C32F1D74-5BDC-5B48-B9EF-8051C1FDA4CF}">
   <ds:schemaRefs>
     <ds:schemaRef ds:uri="http://schemas.openxmlformats.org/officeDocument/2006/bibliography"/>
   </ds:schemaRefs>

</xml_diff>